<commit_message>
I dont know ...like this
</commit_message>
<xml_diff>
--- a/DWH/DWH_and_ETL_NYC_taxi_trip.docx
+++ b/DWH/DWH_and_ETL_NYC_taxi_trip.docx
@@ -224,7 +224,7 @@
           <w:noProof/>
         </w:rPr>
         <w:drawing>
-          <wp:inline distT="0" distB="0" distL="0" distR="0" wp14:anchorId="092685F8" wp14:editId="624DDFED">
+          <wp:inline distT="0" distB="0" distL="0" distR="0" wp14:anchorId="092685F8" wp14:editId="16F68D40">
             <wp:extent cx="5802923" cy="3143250"/>
             <wp:effectExtent l="0" t="0" r="7620" b="0"/>
             <wp:docPr id="650105412" name="Picture 4"/>
@@ -1782,41 +1782,258 @@
     <w:p>
       <w:pPr>
         <w:pStyle w:val="BodyText"/>
+        <w:rPr>
+          <w:rFonts w:ascii="Times New Roman" w:hAnsi="Times New Roman"/>
+          <w:b/>
+          <w:bCs/>
+        </w:rPr>
+      </w:pPr>
+      <w:r>
+        <w:rPr>
+          <w:rFonts w:ascii="Times New Roman" w:hAnsi="Times New Roman"/>
+          <w:b/>
+          <w:bCs/>
+        </w:rPr>
+        <w:t>The First Dataset: Yellow Taxi Data</w:t>
+      </w:r>
+    </w:p>
+    <w:p>
+      <w:pPr>
+        <w:pStyle w:val="BodyText"/>
+        <w:rPr>
+          <w:rFonts w:ascii="Times New Roman" w:hAnsi="Times New Roman"/>
+        </w:rPr>
+      </w:pPr>
+      <w:r>
+        <w:rPr>
+          <w:rFonts w:ascii="Times New Roman" w:hAnsi="Times New Roman"/>
+        </w:rPr>
+        <w:t>Information about Yellow Taxi trips:</w:t>
+      </w:r>
+    </w:p>
+    <w:p>
+      <w:pPr>
+        <w:pStyle w:val="BodyText"/>
+        <w:rPr>
+          <w:rFonts w:ascii="Times New Roman" w:hAnsi="Times New Roman"/>
+        </w:rPr>
+      </w:pPr>
+    </w:p>
+    <w:p>
+      <w:pPr>
+        <w:pStyle w:val="BodyText"/>
         <w:numPr>
           <w:ilvl w:val="0"/>
-          <w:numId w:val="32"/>
+          <w:numId w:val="29"/>
         </w:numPr>
         <w:rPr>
+          <w:rFonts w:ascii="Times New Roman" w:hAnsi="Times New Roman"/>
+        </w:rPr>
+      </w:pPr>
+      <w:r>
+        <w:rPr>
+          <w:rFonts w:ascii="Times New Roman" w:hAnsi="Times New Roman"/>
           <w:b/>
           <w:bCs/>
         </w:rPr>
-      </w:pPr>
-      <w:r>
-        <w:rPr>
+        <w:t>Vendor Information</w:t>
+      </w:r>
+      <w:r>
+        <w:rPr>
+          <w:rFonts w:ascii="Times New Roman" w:hAnsi="Times New Roman"/>
+        </w:rPr>
+        <w:t>:</w:t>
+      </w:r>
+    </w:p>
+    <w:p>
+      <w:pPr>
+        <w:pStyle w:val="BodyText"/>
+        <w:numPr>
+          <w:ilvl w:val="1"/>
+          <w:numId w:val="29"/>
+        </w:numPr>
+        <w:rPr>
+          <w:rFonts w:ascii="Times New Roman" w:hAnsi="Times New Roman"/>
+        </w:rPr>
+      </w:pPr>
+      <w:proofErr w:type="spellStart"/>
+      <w:r>
+        <w:rPr>
+          <w:rFonts w:ascii="Times New Roman" w:hAnsi="Times New Roman"/>
+        </w:rPr>
+        <w:t>vendor_name</w:t>
+      </w:r>
+      <w:proofErr w:type="spellEnd"/>
+      <w:r>
+        <w:rPr>
+          <w:rFonts w:ascii="Times New Roman" w:hAnsi="Times New Roman"/>
+        </w:rPr>
+        <w:t>: Vendor name</w:t>
+      </w:r>
+    </w:p>
+    <w:p>
+      <w:pPr>
+        <w:pStyle w:val="BodyText"/>
+        <w:numPr>
+          <w:ilvl w:val="1"/>
+          <w:numId w:val="29"/>
+        </w:numPr>
+        <w:rPr>
+          <w:rFonts w:ascii="Times New Roman" w:hAnsi="Times New Roman"/>
+        </w:rPr>
+      </w:pPr>
+      <w:proofErr w:type="spellStart"/>
+      <w:r>
+        <w:rPr>
+          <w:rFonts w:ascii="Times New Roman" w:hAnsi="Times New Roman"/>
+        </w:rPr>
+        <w:t>vendor_address</w:t>
+      </w:r>
+      <w:proofErr w:type="spellEnd"/>
+      <w:r>
+        <w:rPr>
+          <w:rFonts w:ascii="Times New Roman" w:hAnsi="Times New Roman"/>
+        </w:rPr>
+        <w:t>: Vendor address</w:t>
+      </w:r>
+    </w:p>
+    <w:p>
+      <w:pPr>
+        <w:pStyle w:val="BodyText"/>
+        <w:numPr>
+          <w:ilvl w:val="1"/>
+          <w:numId w:val="29"/>
+        </w:numPr>
+        <w:rPr>
+          <w:rFonts w:ascii="Times New Roman" w:hAnsi="Times New Roman"/>
+        </w:rPr>
+      </w:pPr>
+      <w:proofErr w:type="spellStart"/>
+      <w:r>
+        <w:rPr>
+          <w:rFonts w:ascii="Times New Roman" w:hAnsi="Times New Roman"/>
+        </w:rPr>
+        <w:t>vendor_telephone</w:t>
+      </w:r>
+      <w:proofErr w:type="spellEnd"/>
+      <w:r>
+        <w:rPr>
+          <w:rFonts w:ascii="Times New Roman" w:hAnsi="Times New Roman"/>
+        </w:rPr>
+        <w:t>: Vendor telephone</w:t>
+      </w:r>
+    </w:p>
+    <w:p>
+      <w:pPr>
+        <w:pStyle w:val="BodyText"/>
+        <w:rPr>
+          <w:rFonts w:ascii="Times New Roman" w:hAnsi="Times New Roman"/>
+        </w:rPr>
+      </w:pPr>
+    </w:p>
+    <w:p>
+      <w:pPr>
+        <w:pStyle w:val="BodyText"/>
+        <w:numPr>
+          <w:ilvl w:val="0"/>
+          <w:numId w:val="29"/>
+        </w:numPr>
+        <w:rPr>
+          <w:rFonts w:ascii="Times New Roman" w:hAnsi="Times New Roman"/>
+        </w:rPr>
+      </w:pPr>
+      <w:r>
+        <w:rPr>
+          <w:rFonts w:ascii="Times New Roman" w:hAnsi="Times New Roman"/>
           <w:b/>
           <w:bCs/>
         </w:rPr>
-        <w:t>The First Dataset: Yellow Taxi Data</w:t>
-      </w:r>
-    </w:p>
-    <w:p>
-      <w:pPr>
-        <w:pStyle w:val="BodyText"/>
-        <w:ind w:firstLine="720"/>
-      </w:pPr>
-    </w:p>
-    <w:p>
-      <w:pPr>
-        <w:pStyle w:val="BodyText"/>
-        <w:ind w:firstLine="720"/>
-      </w:pPr>
-      <w:r>
-        <w:t>Information about Yellow Taxi trips:</w:t>
-      </w:r>
-    </w:p>
-    <w:p>
-      <w:pPr>
-        <w:pStyle w:val="BodyText"/>
+        <w:t>Payment Information</w:t>
+      </w:r>
+      <w:r>
+        <w:rPr>
+          <w:rFonts w:ascii="Times New Roman" w:hAnsi="Times New Roman"/>
+        </w:rPr>
+        <w:t>:</w:t>
+      </w:r>
+    </w:p>
+    <w:p>
+      <w:pPr>
+        <w:pStyle w:val="BodyText"/>
+        <w:numPr>
+          <w:ilvl w:val="1"/>
+          <w:numId w:val="29"/>
+        </w:numPr>
+        <w:rPr>
+          <w:rFonts w:ascii="Times New Roman" w:hAnsi="Times New Roman"/>
+        </w:rPr>
+      </w:pPr>
+      <w:proofErr w:type="spellStart"/>
+      <w:r>
+        <w:rPr>
+          <w:rFonts w:ascii="Times New Roman" w:hAnsi="Times New Roman"/>
+        </w:rPr>
+        <w:t>payment_type</w:t>
+      </w:r>
+      <w:proofErr w:type="spellEnd"/>
+      <w:r>
+        <w:rPr>
+          <w:rFonts w:ascii="Times New Roman" w:hAnsi="Times New Roman"/>
+        </w:rPr>
+        <w:t>: card or cash</w:t>
+      </w:r>
+    </w:p>
+    <w:p>
+      <w:pPr>
+        <w:pStyle w:val="BodyText"/>
+        <w:numPr>
+          <w:ilvl w:val="1"/>
+          <w:numId w:val="29"/>
+        </w:numPr>
+        <w:rPr>
+          <w:rFonts w:ascii="Times New Roman" w:hAnsi="Times New Roman"/>
+        </w:rPr>
+      </w:pPr>
+      <w:r>
+        <w:rPr>
+          <w:rFonts w:ascii="Times New Roman" w:hAnsi="Times New Roman"/>
+        </w:rPr>
+        <w:t>amount: price per trip</w:t>
+      </w:r>
+    </w:p>
+    <w:p>
+      <w:pPr>
+        <w:pStyle w:val="BodyText"/>
+        <w:numPr>
+          <w:ilvl w:val="1"/>
+          <w:numId w:val="29"/>
+        </w:numPr>
+        <w:rPr>
+          <w:rFonts w:ascii="Times New Roman" w:hAnsi="Times New Roman"/>
+        </w:rPr>
+      </w:pPr>
+      <w:proofErr w:type="spellStart"/>
+      <w:r>
+        <w:rPr>
+          <w:rFonts w:ascii="Times New Roman" w:hAnsi="Times New Roman"/>
+        </w:rPr>
+        <w:t>payment_time</w:t>
+      </w:r>
+      <w:proofErr w:type="spellEnd"/>
+      <w:r>
+        <w:rPr>
+          <w:rFonts w:ascii="Times New Roman" w:hAnsi="Times New Roman"/>
+        </w:rPr>
+        <w:t>: payment time</w:t>
+      </w:r>
+    </w:p>
+    <w:p>
+      <w:pPr>
+        <w:pStyle w:val="BodyText"/>
+        <w:ind w:left="1440"/>
+        <w:rPr>
+          <w:rFonts w:ascii="Times New Roman" w:hAnsi="Times New Roman"/>
+        </w:rPr>
       </w:pPr>
     </w:p>
     <w:p>
@@ -1824,17 +2041,153 @@
         <w:pStyle w:val="BodyText"/>
         <w:numPr>
           <w:ilvl w:val="0"/>
-          <w:numId w:val="33"/>
+          <w:numId w:val="29"/>
         </w:numPr>
-      </w:pPr>
-      <w:r>
-        <w:rPr>
+        <w:rPr>
+          <w:rFonts w:ascii="Times New Roman" w:hAnsi="Times New Roman"/>
+        </w:rPr>
+      </w:pPr>
+      <w:r>
+        <w:rPr>
+          <w:rFonts w:ascii="Times New Roman" w:hAnsi="Times New Roman"/>
+        </w:rPr>
+        <w:t>Data transmission information:</w:t>
+      </w:r>
+    </w:p>
+    <w:p>
+      <w:pPr>
+        <w:pStyle w:val="BodyText"/>
+        <w:numPr>
+          <w:ilvl w:val="1"/>
+          <w:numId w:val="29"/>
+        </w:numPr>
+        <w:rPr>
+          <w:rFonts w:ascii="Times New Roman" w:hAnsi="Times New Roman"/>
+        </w:rPr>
+      </w:pPr>
+      <w:proofErr w:type="spellStart"/>
+      <w:r>
+        <w:rPr>
+          <w:rFonts w:ascii="Times New Roman" w:hAnsi="Times New Roman"/>
+        </w:rPr>
+        <w:t>store_and_fwd_flag</w:t>
+      </w:r>
+      <w:proofErr w:type="spellEnd"/>
+      <w:r>
+        <w:rPr>
+          <w:rFonts w:ascii="Times New Roman" w:hAnsi="Times New Roman"/>
+        </w:rPr>
+        <w:t>: represents a flag that indicates whether the trip information was temporarily stored in the taxi's memory before being sent to the server</w:t>
+      </w:r>
+    </w:p>
+    <w:p>
+      <w:pPr>
+        <w:pStyle w:val="BodyText"/>
+        <w:numPr>
+          <w:ilvl w:val="1"/>
+          <w:numId w:val="29"/>
+        </w:numPr>
+        <w:rPr>
+          <w:rFonts w:ascii="Times New Roman" w:hAnsi="Times New Roman"/>
+        </w:rPr>
+      </w:pPr>
+      <w:proofErr w:type="spellStart"/>
+      <w:r>
+        <w:rPr>
+          <w:rFonts w:ascii="Times New Roman" w:hAnsi="Times New Roman"/>
+        </w:rPr>
+        <w:t>data_description</w:t>
+      </w:r>
+      <w:proofErr w:type="spellEnd"/>
+      <w:r>
+        <w:rPr>
+          <w:rFonts w:ascii="Times New Roman" w:hAnsi="Times New Roman"/>
+        </w:rPr>
+        <w:t xml:space="preserve">: description about record </w:t>
+      </w:r>
+      <w:proofErr w:type="spellStart"/>
+      <w:r>
+        <w:rPr>
+          <w:rFonts w:ascii="Times New Roman" w:hAnsi="Times New Roman"/>
+        </w:rPr>
+        <w:t>sended</w:t>
+      </w:r>
+      <w:proofErr w:type="spellEnd"/>
+      <w:r>
+        <w:rPr>
+          <w:rFonts w:ascii="Times New Roman" w:hAnsi="Times New Roman"/>
+        </w:rPr>
+        <w:t xml:space="preserve"> to served immediately, or not</w:t>
+      </w:r>
+    </w:p>
+    <w:p>
+      <w:pPr>
+        <w:pStyle w:val="BodyText"/>
+        <w:ind w:left="1440" w:firstLine="60"/>
+        <w:rPr>
+          <w:rFonts w:ascii="Times New Roman" w:hAnsi="Times New Roman"/>
+        </w:rPr>
+      </w:pPr>
+    </w:p>
+    <w:p>
+      <w:pPr>
+        <w:pStyle w:val="BodyText"/>
+        <w:numPr>
+          <w:ilvl w:val="0"/>
+          <w:numId w:val="29"/>
+        </w:numPr>
+        <w:rPr>
+          <w:rFonts w:ascii="Times New Roman" w:hAnsi="Times New Roman"/>
+        </w:rPr>
+      </w:pPr>
+      <w:bookmarkStart w:id="18" w:name="_Hlk188645529"/>
+      <w:proofErr w:type="spellStart"/>
+      <w:r>
+        <w:rPr>
+          <w:rFonts w:ascii="Times New Roman" w:hAnsi="Times New Roman"/>
           <w:b/>
           <w:bCs/>
         </w:rPr>
-        <w:t>Vendor Information</w:t>
-      </w:r>
-      <w:r>
+        <w:lastRenderedPageBreak/>
+        <w:t>T</w:t>
+      </w:r>
+      <w:r>
+        <w:rPr>
+          <w:rFonts w:ascii="Times New Roman" w:hAnsi="Times New Roman"/>
+          <w:b/>
+          <w:bCs/>
+        </w:rPr>
+        <w:t>arife</w:t>
+      </w:r>
+      <w:proofErr w:type="spellEnd"/>
+      <w:r>
+        <w:rPr>
+          <w:rFonts w:ascii="Times New Roman" w:hAnsi="Times New Roman"/>
+          <w:b/>
+          <w:bCs/>
+        </w:rPr>
+        <w:t xml:space="preserve"> </w:t>
+      </w:r>
+      <w:r>
+        <w:rPr>
+          <w:rFonts w:ascii="Times New Roman" w:hAnsi="Times New Roman"/>
+          <w:b/>
+          <w:bCs/>
+        </w:rPr>
+        <w:t>I</w:t>
+      </w:r>
+      <w:r>
+        <w:rPr>
+          <w:rFonts w:ascii="Times New Roman" w:hAnsi="Times New Roman"/>
+          <w:b/>
+          <w:bCs/>
+        </w:rPr>
+        <w:t>nformation</w:t>
+      </w:r>
+      <w:r>
+        <w:rPr>
+          <w:rFonts w:ascii="Times New Roman" w:hAnsi="Times New Roman"/>
+        </w:rPr>
         <w:t>:</w:t>
       </w:r>
     </w:p>
@@ -1843,17 +2196,25 @@
         <w:pStyle w:val="BodyText"/>
         <w:numPr>
           <w:ilvl w:val="1"/>
-          <w:numId w:val="33"/>
+          <w:numId w:val="29"/>
         </w:numPr>
-      </w:pPr>
-      <w:bookmarkStart w:id="18" w:name="_Hlk188949732"/>
+        <w:rPr>
+          <w:rFonts w:ascii="Times New Roman" w:hAnsi="Times New Roman"/>
+        </w:rPr>
+      </w:pPr>
       <w:proofErr w:type="spellStart"/>
       <w:r>
-        <w:t>vendor_name</w:t>
+        <w:rPr>
+          <w:rFonts w:ascii="Times New Roman" w:hAnsi="Times New Roman"/>
+        </w:rPr>
+        <w:t>base_fare</w:t>
       </w:r>
       <w:proofErr w:type="spellEnd"/>
       <w:r>
-        <w:t>: Vendor name</w:t>
+        <w:rPr>
+          <w:rFonts w:ascii="Times New Roman" w:hAnsi="Times New Roman"/>
+        </w:rPr>
+        <w:t>: base fare</w:t>
       </w:r>
     </w:p>
     <w:p>
@@ -1861,43 +2222,89 @@
         <w:pStyle w:val="BodyText"/>
         <w:numPr>
           <w:ilvl w:val="1"/>
-          <w:numId w:val="33"/>
+          <w:numId w:val="29"/>
         </w:numPr>
-      </w:pPr>
-      <w:bookmarkStart w:id="19" w:name="_Hlk188949259"/>
+        <w:rPr>
+          <w:rFonts w:ascii="Times New Roman" w:hAnsi="Times New Roman"/>
+        </w:rPr>
+      </w:pPr>
       <w:proofErr w:type="spellStart"/>
       <w:r>
-        <w:t>vendor_street</w:t>
+        <w:rPr>
+          <w:rFonts w:ascii="Times New Roman" w:hAnsi="Times New Roman"/>
+        </w:rPr>
+        <w:t>rate_per_mile</w:t>
       </w:r>
       <w:proofErr w:type="spellEnd"/>
       <w:r>
-        <w:t xml:space="preserve">: </w:t>
-      </w:r>
-      <w:proofErr w:type="gramStart"/>
-      <w:r>
-        <w:t>Vendor street</w:t>
-      </w:r>
-      <w:proofErr w:type="gramEnd"/>
-      <w:r>
-        <w:t>, part of the vendor’s address</w:t>
-      </w:r>
-    </w:p>
-    <w:bookmarkEnd w:id="19"/>
+        <w:rPr>
+          <w:rFonts w:ascii="Times New Roman" w:hAnsi="Times New Roman"/>
+        </w:rPr>
+        <w:t>: rate per mile</w:t>
+      </w:r>
+    </w:p>
+    <w:bookmarkEnd w:id="18"/>
+    <w:p>
+      <w:pPr>
+        <w:pStyle w:val="BodyText"/>
+        <w:ind w:left="1440"/>
+        <w:rPr>
+          <w:rFonts w:ascii="Times New Roman" w:hAnsi="Times New Roman"/>
+        </w:rPr>
+      </w:pPr>
+    </w:p>
+    <w:p>
+      <w:pPr>
+        <w:pStyle w:val="BodyText"/>
+        <w:numPr>
+          <w:ilvl w:val="0"/>
+          <w:numId w:val="29"/>
+        </w:numPr>
+        <w:rPr>
+          <w:rFonts w:ascii="Times New Roman" w:hAnsi="Times New Roman"/>
+        </w:rPr>
+      </w:pPr>
+      <w:bookmarkStart w:id="19" w:name="_Hlk188618112"/>
+      <w:bookmarkStart w:id="20" w:name="_Hlk188615681"/>
+      <w:r>
+        <w:rPr>
+          <w:rFonts w:ascii="Times New Roman" w:hAnsi="Times New Roman"/>
+          <w:b/>
+          <w:bCs/>
+        </w:rPr>
+        <w:t>Trip Information</w:t>
+      </w:r>
+      <w:r>
+        <w:rPr>
+          <w:rFonts w:ascii="Times New Roman" w:hAnsi="Times New Roman"/>
+        </w:rPr>
+        <w:t>:</w:t>
+      </w:r>
+    </w:p>
     <w:p>
       <w:pPr>
         <w:pStyle w:val="BodyText"/>
         <w:numPr>
           <w:ilvl w:val="1"/>
-          <w:numId w:val="33"/>
+          <w:numId w:val="29"/>
         </w:numPr>
+        <w:rPr>
+          <w:rFonts w:ascii="Times New Roman" w:hAnsi="Times New Roman"/>
+        </w:rPr>
       </w:pPr>
       <w:proofErr w:type="spellStart"/>
       <w:r>
-        <w:t>vendor_house</w:t>
+        <w:rPr>
+          <w:rFonts w:ascii="Times New Roman" w:hAnsi="Times New Roman"/>
+        </w:rPr>
+        <w:t>trip_id</w:t>
       </w:r>
       <w:proofErr w:type="spellEnd"/>
       <w:r>
-        <w:t>: Vendor house, part of the vendor’s address</w:t>
+        <w:rPr>
+          <w:rFonts w:ascii="Times New Roman" w:hAnsi="Times New Roman"/>
+        </w:rPr>
+        <w:t>: Trip identifier</w:t>
       </w:r>
     </w:p>
     <w:p>
@@ -1905,50 +2312,95 @@
         <w:pStyle w:val="BodyText"/>
         <w:numPr>
           <w:ilvl w:val="1"/>
-          <w:numId w:val="33"/>
+          <w:numId w:val="29"/>
         </w:numPr>
-      </w:pPr>
+        <w:rPr>
+          <w:rFonts w:ascii="Times New Roman" w:hAnsi="Times New Roman"/>
+        </w:rPr>
+      </w:pPr>
+      <w:bookmarkStart w:id="21" w:name="_Hlk188615527"/>
+      <w:bookmarkEnd w:id="19"/>
       <w:proofErr w:type="spellStart"/>
       <w:r>
-        <w:t>vendor_city</w:t>
+        <w:rPr>
+          <w:rFonts w:ascii="Times New Roman" w:hAnsi="Times New Roman"/>
+        </w:rPr>
+        <w:t>pickup_longitude</w:t>
       </w:r>
       <w:proofErr w:type="spellEnd"/>
       <w:r>
-        <w:t>: Vendor city, part of the vendor’s address</w:t>
-      </w:r>
-    </w:p>
+        <w:rPr>
+          <w:rFonts w:ascii="Times New Roman" w:hAnsi="Times New Roman"/>
+        </w:rPr>
+        <w:t>: pickup longitude</w:t>
+      </w:r>
+    </w:p>
+    <w:bookmarkEnd w:id="20"/>
     <w:p>
       <w:pPr>
         <w:pStyle w:val="BodyText"/>
         <w:numPr>
           <w:ilvl w:val="1"/>
-          <w:numId w:val="33"/>
+          <w:numId w:val="29"/>
         </w:numPr>
+        <w:rPr>
+          <w:rFonts w:ascii="Times New Roman" w:hAnsi="Times New Roman"/>
+        </w:rPr>
       </w:pPr>
       <w:proofErr w:type="spellStart"/>
       <w:r>
-        <w:t>vendor_house</w:t>
+        <w:rPr>
+          <w:rFonts w:ascii="Times New Roman" w:hAnsi="Times New Roman"/>
+        </w:rPr>
+        <w:t>pickup_latitude</w:t>
       </w:r>
       <w:proofErr w:type="spellEnd"/>
       <w:r>
-        <w:t>: Vendor house, part of the vendor’s address</w:t>
-      </w:r>
-    </w:p>
+        <w:rPr>
+          <w:rFonts w:ascii="Times New Roman" w:hAnsi="Times New Roman"/>
+        </w:rPr>
+        <w:t>: pickup latitude</w:t>
+      </w:r>
+    </w:p>
+    <w:bookmarkEnd w:id="21"/>
     <w:p>
       <w:pPr>
         <w:pStyle w:val="BodyText"/>
         <w:numPr>
           <w:ilvl w:val="1"/>
-          <w:numId w:val="33"/>
+          <w:numId w:val="29"/>
         </w:numPr>
+        <w:rPr>
+          <w:rFonts w:ascii="Times New Roman" w:hAnsi="Times New Roman"/>
+        </w:rPr>
       </w:pPr>
       <w:proofErr w:type="spellStart"/>
       <w:r>
-        <w:t>vendor_postal_code</w:t>
+        <w:rPr>
+          <w:rFonts w:ascii="Times New Roman" w:hAnsi="Times New Roman"/>
+        </w:rPr>
+        <w:t>dropoff_longitude</w:t>
       </w:r>
       <w:proofErr w:type="spellEnd"/>
       <w:r>
-        <w:t>: Vendor postal code, part of the vendor’s address</w:t>
+        <w:rPr>
+          <w:rFonts w:ascii="Times New Roman" w:hAnsi="Times New Roman"/>
+        </w:rPr>
+        <w:t xml:space="preserve">: </w:t>
+      </w:r>
+      <w:proofErr w:type="spellStart"/>
+      <w:r>
+        <w:rPr>
+          <w:rFonts w:ascii="Times New Roman" w:hAnsi="Times New Roman"/>
+        </w:rPr>
+        <w:t>dropoff</w:t>
+      </w:r>
+      <w:proofErr w:type="spellEnd"/>
+      <w:r>
+        <w:rPr>
+          <w:rFonts w:ascii="Times New Roman" w:hAnsi="Times New Roman"/>
+        </w:rPr>
+        <w:t xml:space="preserve"> longitude</w:t>
       </w:r>
     </w:p>
     <w:p>
@@ -1956,22 +2408,99 @@
         <w:pStyle w:val="BodyText"/>
         <w:numPr>
           <w:ilvl w:val="1"/>
-          <w:numId w:val="33"/>
+          <w:numId w:val="29"/>
         </w:numPr>
+        <w:rPr>
+          <w:rFonts w:ascii="Times New Roman" w:hAnsi="Times New Roman"/>
+        </w:rPr>
       </w:pPr>
       <w:proofErr w:type="spellStart"/>
       <w:r>
-        <w:t>vendor_telephone</w:t>
+        <w:rPr>
+          <w:rFonts w:ascii="Times New Roman" w:hAnsi="Times New Roman"/>
+        </w:rPr>
+        <w:t>dropoff_latitude</w:t>
       </w:r>
       <w:proofErr w:type="spellEnd"/>
       <w:r>
-        <w:t>: Vendor telephone</w:t>
-      </w:r>
-    </w:p>
-    <w:bookmarkEnd w:id="18"/>
-    <w:p>
-      <w:pPr>
-        <w:pStyle w:val="BodyText"/>
+        <w:rPr>
+          <w:rFonts w:ascii="Times New Roman" w:hAnsi="Times New Roman"/>
+        </w:rPr>
+        <w:t xml:space="preserve">: </w:t>
+      </w:r>
+      <w:proofErr w:type="spellStart"/>
+      <w:r>
+        <w:rPr>
+          <w:rFonts w:ascii="Times New Roman" w:hAnsi="Times New Roman"/>
+        </w:rPr>
+        <w:t>dropoff</w:t>
+      </w:r>
+      <w:proofErr w:type="spellEnd"/>
+      <w:r>
+        <w:rPr>
+          <w:rFonts w:ascii="Times New Roman" w:hAnsi="Times New Roman"/>
+        </w:rPr>
+        <w:t xml:space="preserve"> latitude</w:t>
+      </w:r>
+    </w:p>
+    <w:p>
+      <w:pPr>
+        <w:pStyle w:val="BodyText"/>
+        <w:numPr>
+          <w:ilvl w:val="1"/>
+          <w:numId w:val="29"/>
+        </w:numPr>
+        <w:rPr>
+          <w:rFonts w:ascii="Times New Roman" w:hAnsi="Times New Roman"/>
+        </w:rPr>
+      </w:pPr>
+      <w:proofErr w:type="spellStart"/>
+      <w:r>
+        <w:rPr>
+          <w:rFonts w:ascii="Times New Roman" w:hAnsi="Times New Roman"/>
+        </w:rPr>
+        <w:t>pickup_datetime</w:t>
+      </w:r>
+      <w:proofErr w:type="spellEnd"/>
+      <w:r>
+        <w:rPr>
+          <w:rFonts w:ascii="Times New Roman" w:hAnsi="Times New Roman"/>
+        </w:rPr>
+        <w:t>: Pickup date and time</w:t>
+      </w:r>
+    </w:p>
+    <w:p>
+      <w:pPr>
+        <w:pStyle w:val="BodyText"/>
+        <w:numPr>
+          <w:ilvl w:val="1"/>
+          <w:numId w:val="29"/>
+        </w:numPr>
+        <w:rPr>
+          <w:rFonts w:ascii="Times New Roman" w:hAnsi="Times New Roman"/>
+        </w:rPr>
+      </w:pPr>
+      <w:proofErr w:type="spellStart"/>
+      <w:r>
+        <w:rPr>
+          <w:rFonts w:ascii="Times New Roman" w:hAnsi="Times New Roman"/>
+        </w:rPr>
+        <w:t>dropoff_datetime</w:t>
+      </w:r>
+      <w:proofErr w:type="spellEnd"/>
+      <w:r>
+        <w:rPr>
+          <w:rFonts w:ascii="Times New Roman" w:hAnsi="Times New Roman"/>
+        </w:rPr>
+        <w:t>: Dropoff date and time</w:t>
+      </w:r>
+    </w:p>
+    <w:p>
+      <w:pPr>
+        <w:pStyle w:val="BodyText"/>
+        <w:rPr>
+          <w:rFonts w:ascii="Times New Roman" w:hAnsi="Times New Roman"/>
+        </w:rPr>
       </w:pPr>
     </w:p>
     <w:p>
@@ -1979,17 +2508,25 @@
         <w:pStyle w:val="BodyText"/>
         <w:numPr>
           <w:ilvl w:val="0"/>
-          <w:numId w:val="33"/>
+          <w:numId w:val="29"/>
         </w:numPr>
-      </w:pPr>
-      <w:r>
-        <w:rPr>
+        <w:rPr>
+          <w:rFonts w:ascii="Times New Roman" w:hAnsi="Times New Roman"/>
+        </w:rPr>
+      </w:pPr>
+      <w:bookmarkStart w:id="22" w:name="_Hlk188646046"/>
+      <w:r>
+        <w:rPr>
+          <w:rFonts w:ascii="Times New Roman" w:hAnsi="Times New Roman"/>
           <w:b/>
           <w:bCs/>
         </w:rPr>
-        <w:t>Payment Information</w:t>
-      </w:r>
-      <w:r>
+        <w:t>Trip details Information</w:t>
+      </w:r>
+      <w:r>
+        <w:rPr>
+          <w:rFonts w:ascii="Times New Roman" w:hAnsi="Times New Roman"/>
+        </w:rPr>
         <w:t>:</w:t>
       </w:r>
     </w:p>
@@ -1998,39 +2535,108 @@
         <w:pStyle w:val="BodyText"/>
         <w:numPr>
           <w:ilvl w:val="1"/>
-          <w:numId w:val="33"/>
+          <w:numId w:val="29"/>
         </w:numPr>
+        <w:rPr>
+          <w:rFonts w:ascii="Times New Roman" w:hAnsi="Times New Roman"/>
+        </w:rPr>
       </w:pPr>
       <w:proofErr w:type="spellStart"/>
       <w:r>
-        <w:t>payment_type</w:t>
+        <w:rPr>
+          <w:rFonts w:ascii="Times New Roman" w:hAnsi="Times New Roman"/>
+        </w:rPr>
+        <w:t>distance_miles</w:t>
       </w:r>
       <w:proofErr w:type="spellEnd"/>
       <w:r>
-        <w:t>: card or cash</w:t>
-      </w:r>
+        <w:rPr>
+          <w:rFonts w:ascii="Times New Roman" w:hAnsi="Times New Roman"/>
+        </w:rPr>
+        <w:t xml:space="preserve">: </w:t>
+      </w:r>
+      <w:proofErr w:type="spellStart"/>
+      <w:r>
+        <w:rPr>
+          <w:rFonts w:ascii="Times New Roman" w:hAnsi="Times New Roman"/>
+        </w:rPr>
+        <w:t>distance_miles</w:t>
+      </w:r>
+      <w:proofErr w:type="spellEnd"/>
     </w:p>
     <w:p>
       <w:pPr>
         <w:pStyle w:val="BodyText"/>
         <w:numPr>
           <w:ilvl w:val="1"/>
-          <w:numId w:val="33"/>
+          <w:numId w:val="29"/>
         </w:numPr>
+        <w:rPr>
+          <w:rFonts w:ascii="Times New Roman" w:hAnsi="Times New Roman"/>
+        </w:rPr>
       </w:pPr>
       <w:proofErr w:type="spellStart"/>
       <w:r>
-        <w:t>payment_time</w:t>
+        <w:rPr>
+          <w:rFonts w:ascii="Times New Roman" w:hAnsi="Times New Roman"/>
+        </w:rPr>
+        <w:t>trip_duration</w:t>
       </w:r>
       <w:proofErr w:type="spellEnd"/>
       <w:r>
-        <w:t>: payment time</w:t>
-      </w:r>
-    </w:p>
-    <w:p>
-      <w:pPr>
-        <w:pStyle w:val="BodyText"/>
-        <w:ind w:left="1440"/>
+        <w:rPr>
+          <w:rFonts w:ascii="Times New Roman" w:hAnsi="Times New Roman"/>
+        </w:rPr>
+        <w:t>: trip duration</w:t>
+      </w:r>
+    </w:p>
+    <w:bookmarkEnd w:id="22"/>
+    <w:p>
+      <w:pPr>
+        <w:pStyle w:val="BodyText"/>
+        <w:rPr>
+          <w:rFonts w:ascii="Times New Roman" w:hAnsi="Times New Roman"/>
+        </w:rPr>
+      </w:pPr>
+    </w:p>
+    <w:p>
+      <w:pPr>
+        <w:pStyle w:val="BodyText"/>
+        <w:rPr>
+          <w:rFonts w:ascii="Times New Roman" w:hAnsi="Times New Roman"/>
+          <w:b/>
+          <w:bCs/>
+        </w:rPr>
+      </w:pPr>
+      <w:r>
+        <w:rPr>
+          <w:rFonts w:ascii="Times New Roman" w:hAnsi="Times New Roman"/>
+          <w:b/>
+          <w:bCs/>
+        </w:rPr>
+        <w:t>The Second Dataset: Green Taxi Data</w:t>
+      </w:r>
+    </w:p>
+    <w:p>
+      <w:pPr>
+        <w:pStyle w:val="BodyText"/>
+        <w:rPr>
+          <w:rFonts w:ascii="Times New Roman" w:hAnsi="Times New Roman"/>
+        </w:rPr>
+      </w:pPr>
+      <w:r>
+        <w:rPr>
+          <w:rFonts w:ascii="Times New Roman" w:hAnsi="Times New Roman"/>
+        </w:rPr>
+        <w:t>Information about Green Taxi trips:</w:t>
+      </w:r>
+    </w:p>
+    <w:p>
+      <w:pPr>
+        <w:pStyle w:val="BodyText"/>
+        <w:rPr>
+          <w:rFonts w:ascii="Times New Roman" w:hAnsi="Times New Roman"/>
+        </w:rPr>
       </w:pPr>
     </w:p>
     <w:p>
@@ -2038,11 +2644,25 @@
         <w:pStyle w:val="BodyText"/>
         <w:numPr>
           <w:ilvl w:val="0"/>
-          <w:numId w:val="33"/>
+          <w:numId w:val="30"/>
         </w:numPr>
-      </w:pPr>
-      <w:r>
-        <w:t>Data transmission information:</w:t>
+        <w:rPr>
+          <w:rFonts w:ascii="Times New Roman" w:hAnsi="Times New Roman"/>
+        </w:rPr>
+      </w:pPr>
+      <w:r>
+        <w:rPr>
+          <w:rFonts w:ascii="Times New Roman" w:hAnsi="Times New Roman"/>
+          <w:b/>
+          <w:bCs/>
+        </w:rPr>
+        <w:t>Vendor Information</w:t>
+      </w:r>
+      <w:r>
+        <w:rPr>
+          <w:rFonts w:ascii="Times New Roman" w:hAnsi="Times New Roman"/>
+        </w:rPr>
+        <w:t>:</w:t>
       </w:r>
     </w:p>
     <w:p>
@@ -2050,17 +2670,25 @@
         <w:pStyle w:val="BodyText"/>
         <w:numPr>
           <w:ilvl w:val="1"/>
-          <w:numId w:val="33"/>
+          <w:numId w:val="30"/>
         </w:numPr>
+        <w:rPr>
+          <w:rFonts w:ascii="Times New Roman" w:hAnsi="Times New Roman"/>
+        </w:rPr>
       </w:pPr>
       <w:proofErr w:type="spellStart"/>
       <w:r>
-        <w:lastRenderedPageBreak/>
-        <w:t>store_and_fwd_flag</w:t>
+        <w:rPr>
+          <w:rFonts w:ascii="Times New Roman" w:hAnsi="Times New Roman"/>
+        </w:rPr>
+        <w:t>vendor_name</w:t>
       </w:r>
       <w:proofErr w:type="spellEnd"/>
       <w:r>
-        <w:t>: represents a flag that indicates whether the trip information was temporarily stored in the taxi's memory before being sent to the server</w:t>
+        <w:rPr>
+          <w:rFonts w:ascii="Times New Roman" w:hAnsi="Times New Roman"/>
+        </w:rPr>
+        <w:t>: Vendor name</w:t>
       </w:r>
     </w:p>
     <w:p>
@@ -2068,30 +2696,59 @@
         <w:pStyle w:val="BodyText"/>
         <w:numPr>
           <w:ilvl w:val="1"/>
-          <w:numId w:val="33"/>
+          <w:numId w:val="30"/>
         </w:numPr>
+        <w:rPr>
+          <w:rFonts w:ascii="Times New Roman" w:hAnsi="Times New Roman"/>
+        </w:rPr>
       </w:pPr>
       <w:proofErr w:type="spellStart"/>
       <w:r>
-        <w:t>data_description</w:t>
+        <w:rPr>
+          <w:rFonts w:ascii="Times New Roman" w:hAnsi="Times New Roman"/>
+        </w:rPr>
+        <w:t>vendor_address</w:t>
       </w:r>
       <w:proofErr w:type="spellEnd"/>
       <w:r>
-        <w:t xml:space="preserve">: description about record </w:t>
-      </w:r>
+        <w:rPr>
+          <w:rFonts w:ascii="Times New Roman" w:hAnsi="Times New Roman"/>
+        </w:rPr>
+        <w:t>: Vendor address</w:t>
+      </w:r>
+    </w:p>
+    <w:p>
+      <w:pPr>
+        <w:pStyle w:val="BodyText"/>
+        <w:numPr>
+          <w:ilvl w:val="1"/>
+          <w:numId w:val="30"/>
+        </w:numPr>
+        <w:rPr>
+          <w:rFonts w:ascii="Times New Roman" w:hAnsi="Times New Roman"/>
+        </w:rPr>
+      </w:pPr>
       <w:proofErr w:type="spellStart"/>
       <w:r>
-        <w:t>sended</w:t>
+        <w:rPr>
+          <w:rFonts w:ascii="Times New Roman" w:hAnsi="Times New Roman"/>
+        </w:rPr>
+        <w:t>vendor_telephone</w:t>
       </w:r>
       <w:proofErr w:type="spellEnd"/>
       <w:r>
-        <w:t xml:space="preserve"> to served immediately, or not</w:t>
-      </w:r>
-    </w:p>
-    <w:p>
-      <w:pPr>
-        <w:pStyle w:val="BodyText"/>
-        <w:ind w:left="1440" w:firstLine="60"/>
+        <w:rPr>
+          <w:rFonts w:ascii="Times New Roman" w:hAnsi="Times New Roman"/>
+        </w:rPr>
+        <w:t>: Vendor telephone</w:t>
+      </w:r>
+    </w:p>
+    <w:p>
+      <w:pPr>
+        <w:pStyle w:val="BodyText"/>
+        <w:rPr>
+          <w:rFonts w:ascii="Times New Roman" w:hAnsi="Times New Roman"/>
+        </w:rPr>
       </w:pPr>
     </w:p>
     <w:p>
@@ -2099,27 +2756,145 @@
         <w:pStyle w:val="BodyText"/>
         <w:numPr>
           <w:ilvl w:val="0"/>
-          <w:numId w:val="33"/>
+          <w:numId w:val="30"/>
         </w:numPr>
-      </w:pPr>
-      <w:bookmarkStart w:id="20" w:name="_Hlk188645529"/>
-      <w:proofErr w:type="spellStart"/>
-      <w:r>
-        <w:rPr>
+        <w:rPr>
+          <w:rFonts w:ascii="Times New Roman" w:hAnsi="Times New Roman"/>
+        </w:rPr>
+      </w:pPr>
+      <w:bookmarkStart w:id="23" w:name="_Hlk188645302"/>
+      <w:r>
+        <w:rPr>
+          <w:rFonts w:ascii="Times New Roman" w:hAnsi="Times New Roman"/>
           <w:b/>
           <w:bCs/>
         </w:rPr>
-        <w:t>Tarife</w:t>
+        <w:t>Customer Information</w:t>
+      </w:r>
+      <w:r>
+        <w:rPr>
+          <w:rFonts w:ascii="Times New Roman" w:hAnsi="Times New Roman"/>
+        </w:rPr>
+        <w:t>:</w:t>
+      </w:r>
+    </w:p>
+    <w:p>
+      <w:pPr>
+        <w:pStyle w:val="BodyText"/>
+        <w:numPr>
+          <w:ilvl w:val="1"/>
+          <w:numId w:val="30"/>
+        </w:numPr>
+        <w:rPr>
+          <w:rFonts w:ascii="Times New Roman" w:hAnsi="Times New Roman"/>
+        </w:rPr>
+      </w:pPr>
+      <w:proofErr w:type="spellStart"/>
+      <w:r>
+        <w:rPr>
+          <w:rFonts w:ascii="Times New Roman" w:hAnsi="Times New Roman"/>
+        </w:rPr>
+        <w:t>customer_type</w:t>
       </w:r>
       <w:proofErr w:type="spellEnd"/>
       <w:r>
         <w:rPr>
+          <w:rFonts w:ascii="Times New Roman" w:hAnsi="Times New Roman"/>
+        </w:rPr>
+        <w:t xml:space="preserve">: </w:t>
+      </w:r>
+      <w:r>
+        <w:rPr>
+          <w:rFonts w:ascii="Times New Roman" w:hAnsi="Times New Roman"/>
+        </w:rPr>
+        <w:t>individual, or business</w:t>
+      </w:r>
+    </w:p>
+    <w:p>
+      <w:pPr>
+        <w:pStyle w:val="BodyText"/>
+        <w:numPr>
+          <w:ilvl w:val="1"/>
+          <w:numId w:val="30"/>
+        </w:numPr>
+        <w:rPr>
+          <w:rFonts w:ascii="Times New Roman" w:hAnsi="Times New Roman"/>
+        </w:rPr>
+      </w:pPr>
+      <w:proofErr w:type="spellStart"/>
+      <w:r>
+        <w:rPr>
+          <w:rFonts w:ascii="Times New Roman" w:hAnsi="Times New Roman"/>
+        </w:rPr>
+        <w:t>passenger_count</w:t>
+      </w:r>
+      <w:proofErr w:type="spellEnd"/>
+      <w:r>
+        <w:rPr>
+          <w:rFonts w:ascii="Times New Roman" w:hAnsi="Times New Roman"/>
+        </w:rPr>
+        <w:t>: how many people on board</w:t>
+      </w:r>
+    </w:p>
+    <w:p>
+      <w:pPr>
+        <w:pStyle w:val="BodyText"/>
+        <w:numPr>
+          <w:ilvl w:val="1"/>
+          <w:numId w:val="30"/>
+        </w:numPr>
+        <w:rPr>
+          <w:rFonts w:ascii="Times New Roman" w:hAnsi="Times New Roman"/>
+        </w:rPr>
+      </w:pPr>
+      <w:r>
+        <w:rPr>
+          <w:rFonts w:ascii="Times New Roman" w:hAnsi="Times New Roman"/>
+        </w:rPr>
+        <w:t xml:space="preserve">customer telephone: telephone number used to place the </w:t>
+      </w:r>
+      <w:proofErr w:type="spellStart"/>
+      <w:r>
+        <w:rPr>
+          <w:rFonts w:ascii="Times New Roman" w:hAnsi="Times New Roman"/>
+        </w:rPr>
+        <w:t>ordrer</w:t>
+      </w:r>
+      <w:proofErr w:type="spellEnd"/>
+    </w:p>
+    <w:bookmarkEnd w:id="23"/>
+    <w:p>
+      <w:pPr>
+        <w:pStyle w:val="BodyText"/>
+        <w:ind w:left="1440"/>
+        <w:rPr>
+          <w:rFonts w:ascii="Times New Roman" w:hAnsi="Times New Roman"/>
+        </w:rPr>
+      </w:pPr>
+    </w:p>
+    <w:p>
+      <w:pPr>
+        <w:pStyle w:val="BodyText"/>
+        <w:numPr>
+          <w:ilvl w:val="0"/>
+          <w:numId w:val="30"/>
+        </w:numPr>
+        <w:rPr>
+          <w:rFonts w:ascii="Times New Roman" w:hAnsi="Times New Roman"/>
+        </w:rPr>
+      </w:pPr>
+      <w:r>
+        <w:rPr>
+          <w:rFonts w:ascii="Times New Roman" w:hAnsi="Times New Roman"/>
           <w:b/>
           <w:bCs/>
         </w:rPr>
-        <w:t xml:space="preserve"> Information</w:t>
-      </w:r>
-      <w:r>
+        <w:t>Booking</w:t>
+      </w:r>
+      <w:r>
+        <w:rPr>
+          <w:rFonts w:ascii="Times New Roman" w:hAnsi="Times New Roman"/>
+        </w:rPr>
         <w:t>:</w:t>
       </w:r>
     </w:p>
@@ -2128,16 +2903,43 @@
         <w:pStyle w:val="BodyText"/>
         <w:numPr>
           <w:ilvl w:val="1"/>
-          <w:numId w:val="33"/>
+          <w:numId w:val="30"/>
         </w:numPr>
+        <w:rPr>
+          <w:rFonts w:ascii="Times New Roman" w:hAnsi="Times New Roman"/>
+        </w:rPr>
       </w:pPr>
       <w:proofErr w:type="spellStart"/>
       <w:r>
-        <w:t>base_fare</w:t>
+        <w:rPr>
+          <w:rFonts w:ascii="Times New Roman" w:hAnsi="Times New Roman"/>
+        </w:rPr>
+        <w:t>booking_type</w:t>
       </w:r>
       <w:proofErr w:type="spellEnd"/>
       <w:r>
-        <w:t>: base fare</w:t>
+        <w:rPr>
+          <w:rFonts w:ascii="Times New Roman" w:hAnsi="Times New Roman"/>
+        </w:rPr>
+        <w:t xml:space="preserve">: </w:t>
+      </w:r>
+      <w:r>
+        <w:rPr>
+          <w:rFonts w:ascii="Times New Roman" w:hAnsi="Times New Roman"/>
+        </w:rPr>
+        <w:t>phone</w:t>
+      </w:r>
+      <w:r>
+        <w:rPr>
+          <w:rFonts w:ascii="Times New Roman" w:hAnsi="Times New Roman"/>
+        </w:rPr>
+        <w:t xml:space="preserve">, or </w:t>
+      </w:r>
+      <w:r>
+        <w:rPr>
+          <w:rFonts w:ascii="Times New Roman" w:hAnsi="Times New Roman"/>
+        </w:rPr>
+        <w:t>street</w:t>
       </w:r>
     </w:p>
     <w:p>
@@ -2145,23 +2947,31 @@
         <w:pStyle w:val="BodyText"/>
         <w:numPr>
           <w:ilvl w:val="1"/>
-          <w:numId w:val="33"/>
+          <w:numId w:val="30"/>
         </w:numPr>
-      </w:pPr>
-      <w:proofErr w:type="spellStart"/>
-      <w:r>
-        <w:t>rate_per_mile</w:t>
-      </w:r>
-      <w:proofErr w:type="spellEnd"/>
-      <w:r>
-        <w:t>: rate per mile</w:t>
-      </w:r>
-    </w:p>
-    <w:bookmarkEnd w:id="20"/>
-    <w:p>
-      <w:pPr>
-        <w:pStyle w:val="BodyText"/>
-        <w:ind w:left="1440"/>
+        <w:rPr>
+          <w:rFonts w:ascii="Times New Roman" w:hAnsi="Times New Roman"/>
+        </w:rPr>
+      </w:pPr>
+      <w:r>
+        <w:rPr>
+          <w:rFonts w:ascii="Times New Roman" w:hAnsi="Times New Roman"/>
+        </w:rPr>
+        <w:t xml:space="preserve">booking time: </w:t>
+      </w:r>
+      <w:r>
+        <w:rPr>
+          <w:rFonts w:ascii="Times New Roman" w:hAnsi="Times New Roman"/>
+        </w:rPr>
+        <w:t>booking time</w:t>
+      </w:r>
+    </w:p>
+    <w:p>
+      <w:pPr>
+        <w:pStyle w:val="BodyText"/>
+        <w:rPr>
+          <w:rFonts w:ascii="Times New Roman" w:hAnsi="Times New Roman"/>
+        </w:rPr>
       </w:pPr>
     </w:p>
     <w:p>
@@ -2169,19 +2979,24 @@
         <w:pStyle w:val="BodyText"/>
         <w:numPr>
           <w:ilvl w:val="0"/>
-          <w:numId w:val="33"/>
+          <w:numId w:val="30"/>
         </w:numPr>
-      </w:pPr>
-      <w:bookmarkStart w:id="21" w:name="_Hlk188618112"/>
-      <w:bookmarkStart w:id="22" w:name="_Hlk188615681"/>
-      <w:r>
-        <w:rPr>
+        <w:rPr>
+          <w:rFonts w:ascii="Times New Roman" w:hAnsi="Times New Roman"/>
+        </w:rPr>
+      </w:pPr>
+      <w:r>
+        <w:rPr>
+          <w:rFonts w:ascii="Times New Roman" w:hAnsi="Times New Roman"/>
           <w:b/>
           <w:bCs/>
         </w:rPr>
-        <w:t>Trip Information</w:t>
-      </w:r>
-      <w:r>
+        <w:t>Payment Information</w:t>
+      </w:r>
+      <w:r>
+        <w:rPr>
+          <w:rFonts w:ascii="Times New Roman" w:hAnsi="Times New Roman"/>
+        </w:rPr>
         <w:t>:</w:t>
       </w:r>
     </w:p>
@@ -2190,16 +3005,25 @@
         <w:pStyle w:val="BodyText"/>
         <w:numPr>
           <w:ilvl w:val="1"/>
-          <w:numId w:val="33"/>
+          <w:numId w:val="30"/>
         </w:numPr>
+        <w:rPr>
+          <w:rFonts w:ascii="Times New Roman" w:hAnsi="Times New Roman"/>
+        </w:rPr>
       </w:pPr>
       <w:proofErr w:type="spellStart"/>
       <w:r>
-        <w:t>trip_id</w:t>
+        <w:rPr>
+          <w:rFonts w:ascii="Times New Roman" w:hAnsi="Times New Roman"/>
+        </w:rPr>
+        <w:t>payment_type</w:t>
       </w:r>
       <w:proofErr w:type="spellEnd"/>
       <w:r>
-        <w:t>: Trip identifier</w:t>
+        <w:rPr>
+          <w:rFonts w:ascii="Times New Roman" w:hAnsi="Times New Roman"/>
+        </w:rPr>
+        <w:t>: card or cash</w:t>
       </w:r>
     </w:p>
     <w:p>
@@ -2207,62 +3031,114 @@
         <w:pStyle w:val="BodyText"/>
         <w:numPr>
           <w:ilvl w:val="1"/>
-          <w:numId w:val="33"/>
+          <w:numId w:val="30"/>
         </w:numPr>
-      </w:pPr>
-      <w:bookmarkStart w:id="23" w:name="_Hlk188615527"/>
-      <w:bookmarkEnd w:id="21"/>
-      <w:proofErr w:type="spellStart"/>
-      <w:r>
-        <w:t>pickup_longitude</w:t>
-      </w:r>
-      <w:proofErr w:type="spellEnd"/>
-      <w:r>
-        <w:t>: pickup longitude</w:t>
-      </w:r>
-    </w:p>
-    <w:bookmarkEnd w:id="22"/>
+        <w:rPr>
+          <w:rFonts w:ascii="Times New Roman" w:hAnsi="Times New Roman"/>
+        </w:rPr>
+      </w:pPr>
+      <w:r>
+        <w:rPr>
+          <w:rFonts w:ascii="Times New Roman" w:hAnsi="Times New Roman"/>
+        </w:rPr>
+        <w:t>amount: price per trip</w:t>
+      </w:r>
+    </w:p>
     <w:p>
       <w:pPr>
         <w:pStyle w:val="BodyText"/>
         <w:numPr>
           <w:ilvl w:val="1"/>
-          <w:numId w:val="33"/>
+          <w:numId w:val="30"/>
         </w:numPr>
+        <w:rPr>
+          <w:rFonts w:ascii="Times New Roman" w:hAnsi="Times New Roman"/>
+        </w:rPr>
       </w:pPr>
       <w:proofErr w:type="spellStart"/>
       <w:r>
-        <w:t>pickup_latitude</w:t>
+        <w:rPr>
+          <w:rFonts w:ascii="Times New Roman" w:hAnsi="Times New Roman"/>
+        </w:rPr>
+        <w:t>payment_time</w:t>
       </w:r>
       <w:proofErr w:type="spellEnd"/>
       <w:r>
-        <w:t>: pickup latitude</w:t>
-      </w:r>
-    </w:p>
-    <w:bookmarkEnd w:id="23"/>
+        <w:rPr>
+          <w:rFonts w:ascii="Times New Roman" w:hAnsi="Times New Roman"/>
+        </w:rPr>
+        <w:t>: payment time</w:t>
+      </w:r>
+    </w:p>
+    <w:p>
+      <w:pPr>
+        <w:pStyle w:val="BodyText"/>
+        <w:rPr>
+          <w:rFonts w:ascii="Times New Roman" w:hAnsi="Times New Roman"/>
+        </w:rPr>
+      </w:pPr>
+    </w:p>
+    <w:p>
+      <w:pPr>
+        <w:pStyle w:val="BodyText"/>
+        <w:numPr>
+          <w:ilvl w:val="0"/>
+          <w:numId w:val="29"/>
+        </w:numPr>
+        <w:rPr>
+          <w:rFonts w:ascii="Times New Roman" w:hAnsi="Times New Roman"/>
+        </w:rPr>
+      </w:pPr>
+      <w:proofErr w:type="spellStart"/>
+      <w:r>
+        <w:rPr>
+          <w:rFonts w:ascii="Times New Roman" w:hAnsi="Times New Roman"/>
+          <w:b/>
+          <w:bCs/>
+        </w:rPr>
+        <w:t>Tarife</w:t>
+      </w:r>
+      <w:proofErr w:type="spellEnd"/>
+      <w:r>
+        <w:rPr>
+          <w:rFonts w:ascii="Times New Roman" w:hAnsi="Times New Roman"/>
+          <w:b/>
+          <w:bCs/>
+        </w:rPr>
+        <w:t xml:space="preserve"> Information</w:t>
+      </w:r>
+      <w:r>
+        <w:rPr>
+          <w:rFonts w:ascii="Times New Roman" w:hAnsi="Times New Roman"/>
+        </w:rPr>
+        <w:t>:</w:t>
+      </w:r>
+    </w:p>
     <w:p>
       <w:pPr>
         <w:pStyle w:val="BodyText"/>
         <w:numPr>
           <w:ilvl w:val="1"/>
-          <w:numId w:val="33"/>
+          <w:numId w:val="29"/>
         </w:numPr>
+        <w:rPr>
+          <w:rFonts w:ascii="Times New Roman" w:hAnsi="Times New Roman"/>
+        </w:rPr>
       </w:pPr>
       <w:proofErr w:type="spellStart"/>
       <w:r>
-        <w:t>dropoff_longitude</w:t>
+        <w:rPr>
+          <w:rFonts w:ascii="Times New Roman" w:hAnsi="Times New Roman"/>
+        </w:rPr>
+        <w:lastRenderedPageBreak/>
+        <w:t>base_fare</w:t>
       </w:r>
       <w:proofErr w:type="spellEnd"/>
       <w:r>
-        <w:t xml:space="preserve">: </w:t>
-      </w:r>
-      <w:proofErr w:type="spellStart"/>
-      <w:r>
-        <w:t>dropoff</w:t>
-      </w:r>
-      <w:proofErr w:type="spellEnd"/>
-      <w:r>
-        <w:t xml:space="preserve"> longitude</w:t>
+        <w:rPr>
+          <w:rFonts w:ascii="Times New Roman" w:hAnsi="Times New Roman"/>
+        </w:rPr>
+        <w:t>: base fare</w:t>
       </w:r>
     </w:p>
     <w:p>
@@ -2270,24 +3146,59 @@
         <w:pStyle w:val="BodyText"/>
         <w:numPr>
           <w:ilvl w:val="1"/>
-          <w:numId w:val="33"/>
+          <w:numId w:val="29"/>
         </w:numPr>
+        <w:rPr>
+          <w:rFonts w:ascii="Times New Roman" w:hAnsi="Times New Roman"/>
+        </w:rPr>
       </w:pPr>
       <w:proofErr w:type="spellStart"/>
       <w:r>
-        <w:t>dropoff_latitude</w:t>
+        <w:rPr>
+          <w:rFonts w:ascii="Times New Roman" w:hAnsi="Times New Roman"/>
+        </w:rPr>
+        <w:t>rate_per_mile</w:t>
       </w:r>
       <w:proofErr w:type="spellEnd"/>
       <w:r>
-        <w:t xml:space="preserve">: </w:t>
-      </w:r>
-      <w:proofErr w:type="spellStart"/>
-      <w:r>
-        <w:t>dropoff</w:t>
-      </w:r>
-      <w:proofErr w:type="spellEnd"/>
-      <w:r>
-        <w:t xml:space="preserve"> latitude</w:t>
+        <w:rPr>
+          <w:rFonts w:ascii="Times New Roman" w:hAnsi="Times New Roman"/>
+        </w:rPr>
+        <w:t>: rate per mile</w:t>
+      </w:r>
+    </w:p>
+    <w:p>
+      <w:pPr>
+        <w:pStyle w:val="BodyText"/>
+        <w:rPr>
+          <w:rFonts w:ascii="Times New Roman" w:hAnsi="Times New Roman"/>
+        </w:rPr>
+      </w:pPr>
+    </w:p>
+    <w:p>
+      <w:pPr>
+        <w:pStyle w:val="BodyText"/>
+        <w:numPr>
+          <w:ilvl w:val="0"/>
+          <w:numId w:val="29"/>
+        </w:numPr>
+        <w:rPr>
+          <w:rFonts w:ascii="Times New Roman" w:hAnsi="Times New Roman"/>
+        </w:rPr>
+      </w:pPr>
+      <w:r>
+        <w:rPr>
+          <w:rFonts w:ascii="Times New Roman" w:hAnsi="Times New Roman"/>
+          <w:b/>
+          <w:bCs/>
+        </w:rPr>
+        <w:t>Promotion Information</w:t>
+      </w:r>
+      <w:r>
+        <w:rPr>
+          <w:rFonts w:ascii="Times New Roman" w:hAnsi="Times New Roman"/>
+        </w:rPr>
+        <w:t>:</w:t>
       </w:r>
     </w:p>
     <w:p>
@@ -2295,16 +3206,17 @@
         <w:pStyle w:val="BodyText"/>
         <w:numPr>
           <w:ilvl w:val="1"/>
-          <w:numId w:val="33"/>
+          <w:numId w:val="29"/>
         </w:numPr>
-      </w:pPr>
-      <w:proofErr w:type="spellStart"/>
-      <w:r>
-        <w:t>pickup_datetime</w:t>
-      </w:r>
-      <w:proofErr w:type="spellEnd"/>
-      <w:r>
-        <w:t>: Pickup date and time</w:t>
+        <w:rPr>
+          <w:rFonts w:ascii="Times New Roman" w:hAnsi="Times New Roman"/>
+        </w:rPr>
+      </w:pPr>
+      <w:r>
+        <w:rPr>
+          <w:rFonts w:ascii="Times New Roman" w:hAnsi="Times New Roman"/>
+        </w:rPr>
+        <w:t>promo code: promo code</w:t>
       </w:r>
     </w:p>
     <w:p>
@@ -2312,21 +3224,39 @@
         <w:pStyle w:val="BodyText"/>
         <w:numPr>
           <w:ilvl w:val="1"/>
-          <w:numId w:val="33"/>
+          <w:numId w:val="29"/>
         </w:numPr>
+        <w:rPr>
+          <w:rFonts w:ascii="Times New Roman" w:hAnsi="Times New Roman"/>
+        </w:rPr>
       </w:pPr>
       <w:proofErr w:type="spellStart"/>
       <w:r>
-        <w:t>dropoff_datetime</w:t>
+        <w:rPr>
+          <w:rFonts w:ascii="Times New Roman" w:hAnsi="Times New Roman"/>
+        </w:rPr>
+        <w:t>discount_percentage</w:t>
       </w:r>
       <w:proofErr w:type="spellEnd"/>
       <w:r>
-        <w:t>: Dropoff date and time</w:t>
-      </w:r>
-    </w:p>
-    <w:p>
-      <w:pPr>
-        <w:pStyle w:val="BodyText"/>
+        <w:rPr>
+          <w:rFonts w:ascii="Times New Roman" w:hAnsi="Times New Roman"/>
+        </w:rPr>
+        <w:t xml:space="preserve">: 10%, 20%, </w:t>
+      </w:r>
+      <w:r>
+        <w:rPr>
+          <w:rFonts w:ascii="Times New Roman" w:hAnsi="Times New Roman"/>
+        </w:rPr>
+        <w:t>NULL</w:t>
+      </w:r>
+    </w:p>
+    <w:p>
+      <w:pPr>
+        <w:pStyle w:val="BodyText"/>
+        <w:rPr>
+          <w:rFonts w:ascii="Times New Roman" w:hAnsi="Times New Roman"/>
+        </w:rPr>
       </w:pPr>
     </w:p>
     <w:p>
@@ -2334,18 +3264,24 @@
         <w:pStyle w:val="BodyText"/>
         <w:numPr>
           <w:ilvl w:val="0"/>
-          <w:numId w:val="33"/>
+          <w:numId w:val="30"/>
         </w:numPr>
-      </w:pPr>
-      <w:bookmarkStart w:id="24" w:name="_Hlk188646046"/>
-      <w:r>
-        <w:rPr>
+        <w:rPr>
+          <w:rFonts w:ascii="Times New Roman" w:hAnsi="Times New Roman"/>
+        </w:rPr>
+      </w:pPr>
+      <w:r>
+        <w:rPr>
+          <w:rFonts w:ascii="Times New Roman" w:hAnsi="Times New Roman"/>
           <w:b/>
           <w:bCs/>
         </w:rPr>
-        <w:t>Trip details Information</w:t>
-      </w:r>
-      <w:r>
+        <w:t>Trip Information</w:t>
+      </w:r>
+      <w:r>
+        <w:rPr>
+          <w:rFonts w:ascii="Times New Roman" w:hAnsi="Times New Roman"/>
+        </w:rPr>
         <w:t>:</w:t>
       </w:r>
     </w:p>
@@ -2354,44 +3290,191 @@
         <w:pStyle w:val="BodyText"/>
         <w:numPr>
           <w:ilvl w:val="1"/>
-          <w:numId w:val="33"/>
+          <w:numId w:val="30"/>
         </w:numPr>
+        <w:rPr>
+          <w:rFonts w:ascii="Times New Roman" w:hAnsi="Times New Roman"/>
+        </w:rPr>
       </w:pPr>
       <w:proofErr w:type="spellStart"/>
       <w:r>
-        <w:t>distance_miles</w:t>
+        <w:rPr>
+          <w:rFonts w:ascii="Times New Roman" w:hAnsi="Times New Roman"/>
+        </w:rPr>
+        <w:t>trip_id</w:t>
       </w:r>
       <w:proofErr w:type="spellEnd"/>
       <w:r>
-        <w:t xml:space="preserve">: </w:t>
-      </w:r>
-      <w:proofErr w:type="spellStart"/>
-      <w:r>
-        <w:t>distance_miles</w:t>
-      </w:r>
-      <w:proofErr w:type="spellEnd"/>
+        <w:rPr>
+          <w:rFonts w:ascii="Times New Roman" w:hAnsi="Times New Roman"/>
+        </w:rPr>
+        <w:t>: Trip identifier</w:t>
+      </w:r>
     </w:p>
     <w:p>
       <w:pPr>
         <w:pStyle w:val="BodyText"/>
         <w:numPr>
           <w:ilvl w:val="1"/>
-          <w:numId w:val="33"/>
+          <w:numId w:val="30"/>
         </w:numPr>
+        <w:rPr>
+          <w:rFonts w:ascii="Times New Roman" w:hAnsi="Times New Roman"/>
+        </w:rPr>
       </w:pPr>
       <w:proofErr w:type="spellStart"/>
       <w:r>
+        <w:rPr>
+          <w:rFonts w:ascii="Times New Roman" w:hAnsi="Times New Roman"/>
+        </w:rPr>
+        <w:t>vendor_id</w:t>
+      </w:r>
+      <w:proofErr w:type="spellEnd"/>
+      <w:r>
+        <w:rPr>
+          <w:rFonts w:ascii="Times New Roman" w:hAnsi="Times New Roman"/>
+        </w:rPr>
+        <w:t>: Vendor identifier</w:t>
+      </w:r>
+    </w:p>
+    <w:p>
+      <w:pPr>
+        <w:pStyle w:val="BodyText"/>
+        <w:numPr>
+          <w:ilvl w:val="1"/>
+          <w:numId w:val="30"/>
+        </w:numPr>
+        <w:rPr>
+          <w:rFonts w:ascii="Times New Roman" w:hAnsi="Times New Roman"/>
+        </w:rPr>
+      </w:pPr>
+      <w:bookmarkStart w:id="24" w:name="_Hlk188615725"/>
+      <w:proofErr w:type="spellStart"/>
+      <w:r>
+        <w:rPr>
+          <w:rFonts w:ascii="Times New Roman" w:hAnsi="Times New Roman"/>
+        </w:rPr>
+        <w:t>vendor_name</w:t>
+      </w:r>
+      <w:proofErr w:type="spellEnd"/>
+      <w:r>
+        <w:rPr>
+          <w:rFonts w:ascii="Times New Roman" w:hAnsi="Times New Roman"/>
+        </w:rPr>
+        <w:t>: Vendor name</w:t>
+      </w:r>
+    </w:p>
+    <w:bookmarkEnd w:id="24"/>
+    <w:p>
+      <w:pPr>
+        <w:pStyle w:val="BodyText"/>
+        <w:numPr>
+          <w:ilvl w:val="1"/>
+          <w:numId w:val="30"/>
+        </w:numPr>
+        <w:rPr>
+          <w:rFonts w:ascii="Times New Roman" w:hAnsi="Times New Roman"/>
+        </w:rPr>
+      </w:pPr>
+      <w:proofErr w:type="spellStart"/>
+      <w:r>
+        <w:rPr>
+          <w:rFonts w:ascii="Times New Roman" w:hAnsi="Times New Roman"/>
+        </w:rPr>
+        <w:t>pickup_datetime</w:t>
+      </w:r>
+      <w:proofErr w:type="spellEnd"/>
+      <w:r>
+        <w:rPr>
+          <w:rFonts w:ascii="Times New Roman" w:hAnsi="Times New Roman"/>
+        </w:rPr>
+        <w:t>: Pickup date and time</w:t>
+      </w:r>
+    </w:p>
+    <w:p>
+      <w:pPr>
+        <w:pStyle w:val="BodyText"/>
+        <w:numPr>
+          <w:ilvl w:val="1"/>
+          <w:numId w:val="30"/>
+        </w:numPr>
+        <w:rPr>
+          <w:rFonts w:ascii="Times New Roman" w:hAnsi="Times New Roman"/>
+        </w:rPr>
+      </w:pPr>
+      <w:proofErr w:type="spellStart"/>
+      <w:r>
+        <w:rPr>
+          <w:rFonts w:ascii="Times New Roman" w:hAnsi="Times New Roman"/>
+        </w:rPr>
+        <w:t>dropoff_datetime</w:t>
+      </w:r>
+      <w:proofErr w:type="spellEnd"/>
+      <w:r>
+        <w:rPr>
+          <w:rFonts w:ascii="Times New Roman" w:hAnsi="Times New Roman"/>
+        </w:rPr>
+        <w:t>: Dropoff date and time</w:t>
+      </w:r>
+    </w:p>
+    <w:p>
+      <w:pPr>
+        <w:pStyle w:val="BodyText"/>
+        <w:numPr>
+          <w:ilvl w:val="1"/>
+          <w:numId w:val="30"/>
+        </w:numPr>
+        <w:rPr>
+          <w:rFonts w:ascii="Times New Roman" w:hAnsi="Times New Roman"/>
+        </w:rPr>
+      </w:pPr>
+      <w:proofErr w:type="spellStart"/>
+      <w:r>
+        <w:rPr>
+          <w:rFonts w:ascii="Times New Roman" w:hAnsi="Times New Roman"/>
+        </w:rPr>
+        <w:t>passenger_count</w:t>
+      </w:r>
+      <w:proofErr w:type="spellEnd"/>
+      <w:r>
+        <w:rPr>
+          <w:rFonts w:ascii="Times New Roman" w:hAnsi="Times New Roman"/>
+        </w:rPr>
+        <w:t>: Number of passengers</w:t>
+      </w:r>
+    </w:p>
+    <w:p>
+      <w:pPr>
+        <w:pStyle w:val="BodyText"/>
+        <w:numPr>
+          <w:ilvl w:val="1"/>
+          <w:numId w:val="30"/>
+        </w:numPr>
+        <w:rPr>
+          <w:rFonts w:ascii="Times New Roman" w:hAnsi="Times New Roman"/>
+        </w:rPr>
+      </w:pPr>
+      <w:proofErr w:type="spellStart"/>
+      <w:r>
+        <w:rPr>
+          <w:rFonts w:ascii="Times New Roman" w:hAnsi="Times New Roman"/>
+        </w:rPr>
         <w:t>trip_duration</w:t>
       </w:r>
       <w:proofErr w:type="spellEnd"/>
       <w:r>
-        <w:t>: trip duration</w:t>
-      </w:r>
-    </w:p>
-    <w:bookmarkEnd w:id="24"/>
-    <w:p>
-      <w:pPr>
-        <w:pStyle w:val="BodyText"/>
+        <w:rPr>
+          <w:rFonts w:ascii="Times New Roman" w:hAnsi="Times New Roman"/>
+        </w:rPr>
+        <w:t>: Duration of the trip</w:t>
+      </w:r>
+    </w:p>
+    <w:p>
+      <w:pPr>
+        <w:pStyle w:val="BodyText"/>
+        <w:rPr>
+          <w:rFonts w:ascii="Times New Roman" w:hAnsi="Times New Roman"/>
+        </w:rPr>
       </w:pPr>
     </w:p>
     <w:p>
@@ -2399,57 +3482,24 @@
         <w:pStyle w:val="BodyText"/>
         <w:numPr>
           <w:ilvl w:val="0"/>
-          <w:numId w:val="32"/>
+          <w:numId w:val="29"/>
         </w:numPr>
         <w:rPr>
+          <w:rFonts w:ascii="Times New Roman" w:hAnsi="Times New Roman"/>
+        </w:rPr>
+      </w:pPr>
+      <w:r>
+        <w:rPr>
+          <w:rFonts w:ascii="Times New Roman" w:hAnsi="Times New Roman"/>
           <w:b/>
           <w:bCs/>
         </w:rPr>
-      </w:pPr>
-      <w:r>
-        <w:rPr>
-          <w:b/>
-          <w:bCs/>
-        </w:rPr>
-        <w:t>The Second Dataset: Green Taxi Data</w:t>
-      </w:r>
-    </w:p>
-    <w:p>
-      <w:pPr>
-        <w:pStyle w:val="BodyText"/>
-        <w:ind w:firstLine="720"/>
-      </w:pPr>
-    </w:p>
-    <w:p>
-      <w:pPr>
-        <w:pStyle w:val="BodyText"/>
-        <w:ind w:firstLine="720"/>
-      </w:pPr>
-      <w:r>
-        <w:t>Information about Green Taxi trips:</w:t>
-      </w:r>
-    </w:p>
-    <w:p>
-      <w:pPr>
-        <w:pStyle w:val="BodyText"/>
-      </w:pPr>
-    </w:p>
-    <w:p>
-      <w:pPr>
-        <w:pStyle w:val="BodyText"/>
-        <w:numPr>
-          <w:ilvl w:val="0"/>
-          <w:numId w:val="34"/>
-        </w:numPr>
-      </w:pPr>
-      <w:r>
-        <w:rPr>
-          <w:b/>
-          <w:bCs/>
-        </w:rPr>
-        <w:t>Vendor Information</w:t>
-      </w:r>
-      <w:r>
+        <w:t>Trip details Information</w:t>
+      </w:r>
+      <w:r>
+        <w:rPr>
+          <w:rFonts w:ascii="Times New Roman" w:hAnsi="Times New Roman"/>
+        </w:rPr>
         <w:t>:</w:t>
       </w:r>
     </w:p>
@@ -2458,643 +3508,58 @@
         <w:pStyle w:val="BodyText"/>
         <w:numPr>
           <w:ilvl w:val="1"/>
-          <w:numId w:val="34"/>
+          <w:numId w:val="29"/>
         </w:numPr>
+        <w:rPr>
+          <w:rFonts w:ascii="Times New Roman" w:hAnsi="Times New Roman"/>
+        </w:rPr>
       </w:pPr>
       <w:proofErr w:type="spellStart"/>
       <w:r>
-        <w:t>vendor_name</w:t>
+        <w:rPr>
+          <w:rFonts w:ascii="Times New Roman" w:hAnsi="Times New Roman"/>
+        </w:rPr>
+        <w:t>distance_miles</w:t>
       </w:r>
       <w:proofErr w:type="spellEnd"/>
       <w:r>
-        <w:t>: Vendor name</w:t>
-      </w:r>
+        <w:rPr>
+          <w:rFonts w:ascii="Times New Roman" w:hAnsi="Times New Roman"/>
+        </w:rPr>
+        <w:t xml:space="preserve">: </w:t>
+      </w:r>
+      <w:proofErr w:type="spellStart"/>
+      <w:r>
+        <w:rPr>
+          <w:rFonts w:ascii="Times New Roman" w:hAnsi="Times New Roman"/>
+        </w:rPr>
+        <w:t>distance_miles</w:t>
+      </w:r>
+      <w:proofErr w:type="spellEnd"/>
     </w:p>
     <w:p>
       <w:pPr>
         <w:pStyle w:val="BodyText"/>
         <w:numPr>
           <w:ilvl w:val="1"/>
-          <w:numId w:val="34"/>
+          <w:numId w:val="29"/>
         </w:numPr>
+        <w:rPr>
+          <w:rFonts w:ascii="Times New Roman" w:hAnsi="Times New Roman"/>
+        </w:rPr>
       </w:pPr>
       <w:proofErr w:type="spellStart"/>
       <w:r>
-        <w:t>vendor_street</w:t>
+        <w:rPr>
+          <w:rFonts w:ascii="Times New Roman" w:hAnsi="Times New Roman"/>
+        </w:rPr>
+        <w:t>trip_duration</w:t>
       </w:r>
       <w:proofErr w:type="spellEnd"/>
       <w:r>
-        <w:t xml:space="preserve">: </w:t>
-      </w:r>
-      <w:proofErr w:type="gramStart"/>
-      <w:r>
-        <w:t>Vendor street</w:t>
-      </w:r>
-      <w:proofErr w:type="gramEnd"/>
-      <w:r>
-        <w:t>, part of the vendor’s address</w:t>
-      </w:r>
-    </w:p>
-    <w:p>
-      <w:pPr>
-        <w:pStyle w:val="BodyText"/>
-        <w:numPr>
-          <w:ilvl w:val="1"/>
-          <w:numId w:val="34"/>
-        </w:numPr>
-      </w:pPr>
-      <w:proofErr w:type="spellStart"/>
-      <w:r>
-        <w:t>vendor_house</w:t>
-      </w:r>
-      <w:proofErr w:type="spellEnd"/>
-      <w:r>
-        <w:t>: Vendor house, part of the vendor’s address</w:t>
-      </w:r>
-    </w:p>
-    <w:p>
-      <w:pPr>
-        <w:pStyle w:val="BodyText"/>
-        <w:numPr>
-          <w:ilvl w:val="1"/>
-          <w:numId w:val="34"/>
-        </w:numPr>
-      </w:pPr>
-      <w:proofErr w:type="spellStart"/>
-      <w:r>
-        <w:t>vendor_city</w:t>
-      </w:r>
-      <w:proofErr w:type="spellEnd"/>
-      <w:r>
-        <w:t>: Vendor city, part of the vendor’s address</w:t>
-      </w:r>
-    </w:p>
-    <w:p>
-      <w:pPr>
-        <w:pStyle w:val="BodyText"/>
-        <w:numPr>
-          <w:ilvl w:val="1"/>
-          <w:numId w:val="34"/>
-        </w:numPr>
-      </w:pPr>
-      <w:proofErr w:type="spellStart"/>
-      <w:r>
-        <w:t>vendor_house</w:t>
-      </w:r>
-      <w:proofErr w:type="spellEnd"/>
-      <w:r>
-        <w:t>: Vendor house, part of the vendor’s address</w:t>
-      </w:r>
-    </w:p>
-    <w:p>
-      <w:pPr>
-        <w:pStyle w:val="BodyText"/>
-        <w:numPr>
-          <w:ilvl w:val="1"/>
-          <w:numId w:val="34"/>
-        </w:numPr>
-      </w:pPr>
-      <w:proofErr w:type="spellStart"/>
-      <w:r>
-        <w:t>vendor_postal_code</w:t>
-      </w:r>
-      <w:proofErr w:type="spellEnd"/>
-      <w:r>
-        <w:t>: Vendor postal code, part of the vendor’s address</w:t>
-      </w:r>
-    </w:p>
-    <w:p>
-      <w:pPr>
-        <w:pStyle w:val="BodyText"/>
-        <w:numPr>
-          <w:ilvl w:val="1"/>
-          <w:numId w:val="34"/>
-        </w:numPr>
-      </w:pPr>
-      <w:proofErr w:type="spellStart"/>
-      <w:r>
-        <w:t>vendor_telephone</w:t>
-      </w:r>
-      <w:proofErr w:type="spellEnd"/>
-      <w:r>
-        <w:t>: Vendor telephone</w:t>
-      </w:r>
-    </w:p>
-    <w:p>
-      <w:pPr>
-        <w:pStyle w:val="BodyText"/>
-      </w:pPr>
-    </w:p>
-    <w:p>
-      <w:pPr>
-        <w:pStyle w:val="BodyText"/>
-        <w:numPr>
-          <w:ilvl w:val="0"/>
-          <w:numId w:val="34"/>
-        </w:numPr>
-      </w:pPr>
-      <w:bookmarkStart w:id="25" w:name="_Hlk188645302"/>
-      <w:r>
-        <w:rPr>
-          <w:b/>
-          <w:bCs/>
-        </w:rPr>
-        <w:t>Customer Information</w:t>
-      </w:r>
-      <w:r>
-        <w:t>:</w:t>
-      </w:r>
-    </w:p>
-    <w:p>
-      <w:pPr>
-        <w:pStyle w:val="BodyText"/>
-        <w:numPr>
-          <w:ilvl w:val="1"/>
-          <w:numId w:val="34"/>
-        </w:numPr>
-      </w:pPr>
-      <w:proofErr w:type="spellStart"/>
-      <w:r>
-        <w:t>customer_type</w:t>
-      </w:r>
-      <w:proofErr w:type="spellEnd"/>
-      <w:r>
-        <w:t>: individual, or business</w:t>
-      </w:r>
-    </w:p>
-    <w:p>
-      <w:pPr>
-        <w:pStyle w:val="BodyText"/>
-        <w:numPr>
-          <w:ilvl w:val="1"/>
-          <w:numId w:val="34"/>
-        </w:numPr>
-      </w:pPr>
-      <w:proofErr w:type="spellStart"/>
-      <w:r>
-        <w:t>passenger_count</w:t>
-      </w:r>
-      <w:proofErr w:type="spellEnd"/>
-      <w:r>
-        <w:t>: how many people on board</w:t>
-      </w:r>
-    </w:p>
-    <w:p>
-      <w:pPr>
-        <w:pStyle w:val="BodyText"/>
-        <w:numPr>
-          <w:ilvl w:val="1"/>
-          <w:numId w:val="34"/>
-        </w:numPr>
-      </w:pPr>
-      <w:r>
-        <w:t xml:space="preserve">customer telephone: telephone number used to place the </w:t>
-      </w:r>
-      <w:proofErr w:type="spellStart"/>
-      <w:r>
-        <w:t>ordrer</w:t>
-      </w:r>
-      <w:proofErr w:type="spellEnd"/>
-    </w:p>
-    <w:bookmarkEnd w:id="25"/>
-    <w:p>
-      <w:pPr>
-        <w:pStyle w:val="BodyText"/>
-        <w:ind w:left="1440"/>
-      </w:pPr>
-    </w:p>
-    <w:p>
-      <w:pPr>
-        <w:pStyle w:val="BodyText"/>
-        <w:numPr>
-          <w:ilvl w:val="0"/>
-          <w:numId w:val="34"/>
-        </w:numPr>
-      </w:pPr>
-      <w:r>
-        <w:rPr>
-          <w:b/>
-          <w:bCs/>
-        </w:rPr>
-        <w:t>Booking</w:t>
-      </w:r>
-      <w:r>
-        <w:t>:</w:t>
-      </w:r>
-    </w:p>
-    <w:p>
-      <w:pPr>
-        <w:pStyle w:val="BodyText"/>
-        <w:numPr>
-          <w:ilvl w:val="1"/>
-          <w:numId w:val="34"/>
-        </w:numPr>
-      </w:pPr>
-      <w:proofErr w:type="spellStart"/>
-      <w:r>
-        <w:lastRenderedPageBreak/>
-        <w:t>booking_type</w:t>
-      </w:r>
-      <w:proofErr w:type="spellEnd"/>
-      <w:r>
-        <w:t>: phone, or street</w:t>
-      </w:r>
-    </w:p>
-    <w:p>
-      <w:pPr>
-        <w:pStyle w:val="BodyText"/>
-        <w:numPr>
-          <w:ilvl w:val="1"/>
-          <w:numId w:val="34"/>
-        </w:numPr>
-      </w:pPr>
-      <w:r>
-        <w:t>booking time: booking time</w:t>
-      </w:r>
-    </w:p>
-    <w:p>
-      <w:pPr>
-        <w:pStyle w:val="BodyText"/>
-      </w:pPr>
-    </w:p>
-    <w:p>
-      <w:pPr>
-        <w:pStyle w:val="BodyText"/>
-        <w:numPr>
-          <w:ilvl w:val="0"/>
-          <w:numId w:val="34"/>
-        </w:numPr>
-      </w:pPr>
-      <w:r>
-        <w:rPr>
-          <w:b/>
-          <w:bCs/>
-        </w:rPr>
-        <w:t>Payment Information</w:t>
-      </w:r>
-      <w:r>
-        <w:t>:</w:t>
-      </w:r>
-    </w:p>
-    <w:p>
-      <w:pPr>
-        <w:pStyle w:val="BodyText"/>
-        <w:numPr>
-          <w:ilvl w:val="1"/>
-          <w:numId w:val="34"/>
-        </w:numPr>
-      </w:pPr>
-      <w:proofErr w:type="spellStart"/>
-      <w:r>
-        <w:t>payment_type</w:t>
-      </w:r>
-      <w:proofErr w:type="spellEnd"/>
-      <w:r>
-        <w:t>: card or cash</w:t>
-      </w:r>
-    </w:p>
-    <w:p>
-      <w:pPr>
-        <w:pStyle w:val="BodyText"/>
-        <w:numPr>
-          <w:ilvl w:val="1"/>
-          <w:numId w:val="34"/>
-        </w:numPr>
-      </w:pPr>
-      <w:proofErr w:type="spellStart"/>
-      <w:r>
-        <w:t>payment_time</w:t>
-      </w:r>
-      <w:proofErr w:type="spellEnd"/>
-      <w:r>
-        <w:t>: payment time</w:t>
-      </w:r>
-    </w:p>
-    <w:p>
-      <w:pPr>
-        <w:pStyle w:val="BodyText"/>
-      </w:pPr>
-    </w:p>
-    <w:p>
-      <w:pPr>
-        <w:pStyle w:val="BodyText"/>
-        <w:numPr>
-          <w:ilvl w:val="0"/>
-          <w:numId w:val="34"/>
-        </w:numPr>
-      </w:pPr>
-      <w:proofErr w:type="spellStart"/>
-      <w:r>
-        <w:rPr>
-          <w:b/>
-          <w:bCs/>
-        </w:rPr>
-        <w:t>Tarife</w:t>
-      </w:r>
-      <w:proofErr w:type="spellEnd"/>
-      <w:r>
-        <w:rPr>
-          <w:b/>
-          <w:bCs/>
-        </w:rPr>
-        <w:t xml:space="preserve"> Information</w:t>
-      </w:r>
-      <w:r>
-        <w:t>:</w:t>
-      </w:r>
-    </w:p>
-    <w:p>
-      <w:pPr>
-        <w:pStyle w:val="BodyText"/>
-        <w:numPr>
-          <w:ilvl w:val="1"/>
-          <w:numId w:val="34"/>
-        </w:numPr>
-      </w:pPr>
-      <w:proofErr w:type="spellStart"/>
-      <w:r>
-        <w:t>base_fare</w:t>
-      </w:r>
-      <w:proofErr w:type="spellEnd"/>
-      <w:r>
-        <w:t>: base fare</w:t>
-      </w:r>
-    </w:p>
-    <w:p>
-      <w:pPr>
-        <w:pStyle w:val="BodyText"/>
-        <w:numPr>
-          <w:ilvl w:val="1"/>
-          <w:numId w:val="34"/>
-        </w:numPr>
-      </w:pPr>
-      <w:proofErr w:type="spellStart"/>
-      <w:r>
-        <w:t>rate_per_mile</w:t>
-      </w:r>
-      <w:proofErr w:type="spellEnd"/>
-      <w:r>
-        <w:t>: rate per mile</w:t>
-      </w:r>
-    </w:p>
-    <w:p>
-      <w:pPr>
-        <w:pStyle w:val="BodyText"/>
-      </w:pPr>
-    </w:p>
-    <w:p>
-      <w:pPr>
-        <w:pStyle w:val="BodyText"/>
-        <w:numPr>
-          <w:ilvl w:val="0"/>
-          <w:numId w:val="34"/>
-        </w:numPr>
-      </w:pPr>
-      <w:r>
-        <w:rPr>
-          <w:b/>
-          <w:bCs/>
-        </w:rPr>
-        <w:t>Promotion Information</w:t>
-      </w:r>
-      <w:r>
-        <w:t>:</w:t>
-      </w:r>
-    </w:p>
-    <w:p>
-      <w:pPr>
-        <w:pStyle w:val="BodyText"/>
-        <w:numPr>
-          <w:ilvl w:val="1"/>
-          <w:numId w:val="34"/>
-        </w:numPr>
-      </w:pPr>
-      <w:r>
-        <w:t>promo code: promo code</w:t>
-      </w:r>
-    </w:p>
-    <w:p>
-      <w:pPr>
-        <w:pStyle w:val="BodyText"/>
-        <w:numPr>
-          <w:ilvl w:val="1"/>
-          <w:numId w:val="34"/>
-        </w:numPr>
-      </w:pPr>
-      <w:proofErr w:type="spellStart"/>
-      <w:r>
-        <w:t>discount_percentage</w:t>
-      </w:r>
-      <w:proofErr w:type="spellEnd"/>
-      <w:r>
-        <w:t>: 10%, 20%, none</w:t>
-      </w:r>
-    </w:p>
-    <w:p>
-      <w:pPr>
-        <w:pStyle w:val="BodyText"/>
-      </w:pPr>
-    </w:p>
-    <w:p>
-      <w:pPr>
-        <w:pStyle w:val="BodyText"/>
-        <w:numPr>
-          <w:ilvl w:val="0"/>
-          <w:numId w:val="34"/>
-        </w:numPr>
-      </w:pPr>
-      <w:r>
-        <w:rPr>
-          <w:b/>
-          <w:bCs/>
-        </w:rPr>
-        <w:t>Trip Information</w:t>
-      </w:r>
-      <w:r>
-        <w:t>:</w:t>
-      </w:r>
-    </w:p>
-    <w:p>
-      <w:pPr>
-        <w:pStyle w:val="BodyText"/>
-        <w:numPr>
-          <w:ilvl w:val="1"/>
-          <w:numId w:val="34"/>
-        </w:numPr>
-      </w:pPr>
-      <w:proofErr w:type="spellStart"/>
-      <w:r>
-        <w:t>trip_id</w:t>
-      </w:r>
-      <w:proofErr w:type="spellEnd"/>
-      <w:r>
-        <w:t>: Trip identifier</w:t>
-      </w:r>
-    </w:p>
-    <w:p>
-      <w:pPr>
-        <w:pStyle w:val="BodyText"/>
-        <w:numPr>
-          <w:ilvl w:val="1"/>
-          <w:numId w:val="34"/>
-        </w:numPr>
-      </w:pPr>
-      <w:proofErr w:type="spellStart"/>
-      <w:r>
-        <w:t>vendor_id</w:t>
-      </w:r>
-      <w:proofErr w:type="spellEnd"/>
-      <w:r>
-        <w:t>: Vendor identifier</w:t>
-      </w:r>
-    </w:p>
-    <w:p>
-      <w:pPr>
-        <w:pStyle w:val="BodyText"/>
-        <w:numPr>
-          <w:ilvl w:val="1"/>
-          <w:numId w:val="34"/>
-        </w:numPr>
-      </w:pPr>
-      <w:bookmarkStart w:id="26" w:name="_Hlk188615725"/>
-      <w:proofErr w:type="spellStart"/>
-      <w:r>
-        <w:t>vendor_name</w:t>
-      </w:r>
-      <w:proofErr w:type="spellEnd"/>
-      <w:r>
-        <w:t>: Vendor name</w:t>
-      </w:r>
-    </w:p>
-    <w:bookmarkEnd w:id="26"/>
-    <w:p>
-      <w:pPr>
-        <w:pStyle w:val="BodyText"/>
-        <w:numPr>
-          <w:ilvl w:val="1"/>
-          <w:numId w:val="34"/>
-        </w:numPr>
-      </w:pPr>
-      <w:proofErr w:type="spellStart"/>
-      <w:r>
-        <w:t>pickup_datetime</w:t>
-      </w:r>
-      <w:proofErr w:type="spellEnd"/>
-      <w:r>
-        <w:t>: Pickup date and time</w:t>
-      </w:r>
-    </w:p>
-    <w:p>
-      <w:pPr>
-        <w:pStyle w:val="BodyText"/>
-        <w:numPr>
-          <w:ilvl w:val="1"/>
-          <w:numId w:val="34"/>
-        </w:numPr>
-      </w:pPr>
-      <w:proofErr w:type="spellStart"/>
-      <w:r>
-        <w:t>dropoff_datetime</w:t>
-      </w:r>
-      <w:proofErr w:type="spellEnd"/>
-      <w:r>
-        <w:t>: Dropoff date and time</w:t>
-      </w:r>
-    </w:p>
-    <w:p>
-      <w:pPr>
-        <w:pStyle w:val="BodyText"/>
-        <w:numPr>
-          <w:ilvl w:val="1"/>
-          <w:numId w:val="34"/>
-        </w:numPr>
-      </w:pPr>
-      <w:proofErr w:type="spellStart"/>
-      <w:r>
-        <w:t>passenger_count</w:t>
-      </w:r>
-      <w:proofErr w:type="spellEnd"/>
-      <w:r>
-        <w:t>: Number of passengers</w:t>
-      </w:r>
-    </w:p>
-    <w:p>
-      <w:pPr>
-        <w:pStyle w:val="BodyText"/>
-        <w:numPr>
-          <w:ilvl w:val="1"/>
-          <w:numId w:val="34"/>
-        </w:numPr>
-      </w:pPr>
-      <w:proofErr w:type="spellStart"/>
-      <w:r>
-        <w:t>trip_duration</w:t>
-      </w:r>
-      <w:proofErr w:type="spellEnd"/>
-      <w:r>
-        <w:t>: Duration of the trip</w:t>
-      </w:r>
-    </w:p>
-    <w:p>
-      <w:pPr>
-        <w:pStyle w:val="BodyText"/>
-      </w:pPr>
-    </w:p>
-    <w:p>
-      <w:pPr>
-        <w:pStyle w:val="BodyText"/>
-        <w:numPr>
-          <w:ilvl w:val="0"/>
-          <w:numId w:val="34"/>
-        </w:numPr>
-      </w:pPr>
-      <w:r>
-        <w:rPr>
-          <w:b/>
-          <w:bCs/>
-        </w:rPr>
-        <w:t>Trip details Information</w:t>
-      </w:r>
-      <w:r>
-        <w:t>:</w:t>
-      </w:r>
-    </w:p>
-    <w:p>
-      <w:pPr>
-        <w:pStyle w:val="BodyText"/>
-        <w:numPr>
-          <w:ilvl w:val="1"/>
-          <w:numId w:val="34"/>
-        </w:numPr>
-      </w:pPr>
-      <w:proofErr w:type="spellStart"/>
-      <w:r>
-        <w:t>distance_miles</w:t>
-      </w:r>
-      <w:proofErr w:type="spellEnd"/>
-      <w:r>
-        <w:t xml:space="preserve">: </w:t>
-      </w:r>
-      <w:proofErr w:type="spellStart"/>
-      <w:r>
-        <w:t>distance_miles</w:t>
-      </w:r>
-      <w:proofErr w:type="spellEnd"/>
-    </w:p>
-    <w:p>
-      <w:pPr>
-        <w:pStyle w:val="BodyText"/>
-        <w:numPr>
-          <w:ilvl w:val="1"/>
-          <w:numId w:val="34"/>
-        </w:numPr>
-      </w:pPr>
-      <w:proofErr w:type="spellStart"/>
-      <w:r>
-        <w:t>trip_duration</w:t>
-      </w:r>
-      <w:proofErr w:type="spellEnd"/>
-      <w:r>
+        <w:rPr>
+          <w:rFonts w:ascii="Times New Roman" w:hAnsi="Times New Roman"/>
+        </w:rPr>
         <w:t>: trip duration</w:t>
       </w:r>
     </w:p>
@@ -3125,7 +3590,7 @@
           <w:bCs/>
         </w:rPr>
       </w:pPr>
-      <w:bookmarkStart w:id="27" w:name="_Toc155614191"/>
+      <w:bookmarkStart w:id="25" w:name="_Toc155614191"/>
       <w:r>
         <w:rPr>
           <w:rFonts w:ascii="Times New Roman" w:hAnsi="Times New Roman"/>
@@ -3134,7 +3599,7 @@
         </w:rPr>
         <w:t>GRAIN / DIM / FACT</w:t>
       </w:r>
-      <w:bookmarkEnd w:id="27"/>
+      <w:bookmarkEnd w:id="25"/>
     </w:p>
     <w:p>
       <w:pPr>
@@ -3162,7 +3627,19 @@
         <w:rPr>
           <w:rFonts w:ascii="Times New Roman" w:hAnsi="Times New Roman"/>
         </w:rPr>
-        <w:t>Each record represents one taxi trip. This will be the finest level of detail. We will be analyzing this in this assignment.</w:t>
+        <w:t>Each record represents one taxi trip. This will be the finest level of detail.</w:t>
+      </w:r>
+      <w:r>
+        <w:rPr>
+          <w:rFonts w:ascii="Times New Roman" w:hAnsi="Times New Roman"/>
+        </w:rPr>
+        <w:t xml:space="preserve"> </w:t>
+      </w:r>
+      <w:r>
+        <w:rPr>
+          <w:rFonts w:ascii="Times New Roman" w:hAnsi="Times New Roman"/>
+        </w:rPr>
+        <w:t>We will be analyzing this in this assignment.</w:t>
       </w:r>
     </w:p>
     <w:p>
@@ -3319,8 +3796,8 @@
           <w:rFonts w:ascii="Times New Roman" w:hAnsi="Times New Roman"/>
         </w:rPr>
       </w:pPr>
-      <w:bookmarkStart w:id="28" w:name="_Hlk188911126"/>
-      <w:bookmarkStart w:id="29" w:name="_Hlk188912782"/>
+      <w:bookmarkStart w:id="26" w:name="_Hlk188911126"/>
+      <w:bookmarkStart w:id="27" w:name="_Hlk188912782"/>
       <w:r>
         <w:rPr>
           <w:rFonts w:ascii="Times New Roman" w:hAnsi="Times New Roman"/>
@@ -3819,6 +4296,7 @@
               <w:rPr>
                 <w:rFonts w:ascii="Times New Roman" w:hAnsi="Times New Roman"/>
               </w:rPr>
+              <w:lastRenderedPageBreak/>
               <w:t>country</w:t>
             </w:r>
           </w:p>
@@ -4043,7 +4521,7 @@
                 <w:szCs w:val="16"/>
               </w:rPr>
             </w:pPr>
-            <w:bookmarkStart w:id="30" w:name="_Hlk188912015"/>
+            <w:bookmarkStart w:id="28" w:name="_Hlk188912015"/>
             <w:proofErr w:type="spellStart"/>
             <w:r>
               <w:rPr>
@@ -4455,7 +4933,7 @@
         </w:tc>
       </w:tr>
     </w:tbl>
-    <w:bookmarkEnd w:id="30"/>
+    <w:bookmarkEnd w:id="28"/>
     <w:p>
       <w:pPr>
         <w:pStyle w:val="BodyText"/>
@@ -4469,7 +4947,7 @@
         </w:rPr>
         <w:t xml:space="preserve"> </w:t>
       </w:r>
-      <w:bookmarkStart w:id="31" w:name="_Hlk188912055"/>
+      <w:bookmarkStart w:id="29" w:name="_Hlk188912055"/>
       <w:r>
         <w:rPr>
           <w:rFonts w:ascii="Times New Roman" w:hAnsi="Times New Roman"/>
@@ -4477,8 +4955,8 @@
         <w:t>Example with filled data</w:t>
       </w:r>
     </w:p>
-    <w:bookmarkEnd w:id="28"/>
-    <w:bookmarkEnd w:id="31"/>
+    <w:bookmarkEnd w:id="26"/>
+    <w:bookmarkEnd w:id="29"/>
     <w:p>
       <w:pPr>
         <w:pStyle w:val="BodyText"/>
@@ -4522,8 +5000,8 @@
           <w:rFonts w:ascii="Times New Roman" w:hAnsi="Times New Roman"/>
         </w:rPr>
       </w:pPr>
-      <w:bookmarkStart w:id="32" w:name="_Hlk188913362"/>
-      <w:bookmarkEnd w:id="29"/>
+      <w:bookmarkStart w:id="30" w:name="_Hlk188913362"/>
+      <w:bookmarkEnd w:id="27"/>
       <w:r>
         <w:rPr>
           <w:rFonts w:ascii="Times New Roman" w:hAnsi="Times New Roman"/>
@@ -4712,7 +5190,19 @@
               <w:rPr>
                 <w:rFonts w:ascii="Times New Roman" w:hAnsi="Times New Roman"/>
               </w:rPr>
-              <w:t>unique identifier for each row PK</w:t>
+              <w:t xml:space="preserve">unique identifier for each </w:t>
+            </w:r>
+            <w:r>
+              <w:rPr>
+                <w:rFonts w:ascii="Times New Roman" w:hAnsi="Times New Roman"/>
+              </w:rPr>
+              <w:t>row</w:t>
+            </w:r>
+            <w:r>
+              <w:rPr>
+                <w:rFonts w:ascii="Times New Roman" w:hAnsi="Times New Roman"/>
+              </w:rPr>
+              <w:t xml:space="preserve"> PK</w:t>
             </w:r>
           </w:p>
         </w:tc>
@@ -4731,7 +5221,13 @@
               <w:rPr>
                 <w:rFonts w:ascii="Times New Roman" w:hAnsi="Times New Roman"/>
               </w:rPr>
-              <w:t>int</w:t>
+              <w:t>i</w:t>
+            </w:r>
+            <w:r>
+              <w:rPr>
+                <w:rFonts w:ascii="Times New Roman" w:hAnsi="Times New Roman"/>
+              </w:rPr>
+              <w:t>nt</w:t>
             </w:r>
           </w:p>
         </w:tc>
@@ -4993,7 +5489,16 @@
                 <w:sz w:val="16"/>
                 <w:szCs w:val="16"/>
               </w:rPr>
-              <w:t>customer_id</w:t>
+              <w:t>customer</w:t>
+            </w:r>
+            <w:r>
+              <w:rPr>
+                <w:rFonts w:ascii="Times New Roman" w:hAnsi="Times New Roman"/>
+                <w:color w:val="FFFFFF" w:themeColor="background1"/>
+                <w:sz w:val="16"/>
+                <w:szCs w:val="16"/>
+              </w:rPr>
+              <w:t>_id</w:t>
             </w:r>
             <w:proofErr w:type="spellEnd"/>
           </w:p>
@@ -5024,7 +5529,34 @@
                 <w:sz w:val="16"/>
                 <w:szCs w:val="16"/>
               </w:rPr>
-              <w:t>customer_type</w:t>
+              <w:t>customer</w:t>
+            </w:r>
+            <w:r>
+              <w:rPr>
+                <w:rFonts w:ascii="Times New Roman" w:hAnsi="Times New Roman"/>
+                <w:color w:val="FFFFFF" w:themeColor="background1"/>
+                <w:sz w:val="16"/>
+                <w:szCs w:val="16"/>
+              </w:rPr>
+              <w:t>_</w:t>
+            </w:r>
+            <w:r>
+              <w:rPr>
+                <w:rFonts w:ascii="Times New Roman" w:hAnsi="Times New Roman"/>
+                <w:color w:val="FFFFFF" w:themeColor="background1"/>
+                <w:sz w:val="16"/>
+                <w:szCs w:val="16"/>
+              </w:rPr>
+              <w:t>typ</w:t>
+            </w:r>
+            <w:r>
+              <w:rPr>
+                <w:rFonts w:ascii="Times New Roman" w:hAnsi="Times New Roman"/>
+                <w:color w:val="FFFFFF" w:themeColor="background1"/>
+                <w:sz w:val="16"/>
+                <w:szCs w:val="16"/>
+              </w:rPr>
+              <w:t>e</w:t>
             </w:r>
             <w:proofErr w:type="spellEnd"/>
           </w:p>
@@ -5086,7 +5618,16 @@
                 <w:sz w:val="16"/>
                 <w:szCs w:val="16"/>
               </w:rPr>
-              <w:t>customer_telephone</w:t>
+              <w:t>customer</w:t>
+            </w:r>
+            <w:r>
+              <w:rPr>
+                <w:rFonts w:ascii="Times New Roman" w:hAnsi="Times New Roman"/>
+                <w:color w:val="FFFFFF" w:themeColor="background1"/>
+                <w:sz w:val="16"/>
+                <w:szCs w:val="16"/>
+              </w:rPr>
+              <w:t>_telephone</w:t>
             </w:r>
             <w:proofErr w:type="spellEnd"/>
           </w:p>
@@ -5343,7 +5884,7 @@
         </w:rPr>
       </w:pPr>
     </w:p>
-    <w:bookmarkEnd w:id="32"/>
+    <w:bookmarkEnd w:id="30"/>
     <w:p>
       <w:pPr>
         <w:pStyle w:val="BodyText"/>
@@ -5601,7 +6142,6 @@
               <w:rPr>
                 <w:rFonts w:ascii="Times New Roman" w:hAnsi="Times New Roman"/>
               </w:rPr>
-              <w:lastRenderedPageBreak/>
               <w:t>booking_type</w:t>
             </w:r>
             <w:proofErr w:type="spellEnd"/>
@@ -5774,7 +6314,16 @@
                 <w:sz w:val="16"/>
                 <w:szCs w:val="16"/>
               </w:rPr>
-              <w:t>booking_id</w:t>
+              <w:t>booking</w:t>
+            </w:r>
+            <w:r>
+              <w:rPr>
+                <w:rFonts w:ascii="Times New Roman" w:hAnsi="Times New Roman"/>
+                <w:color w:val="FFFFFF" w:themeColor="background1"/>
+                <w:sz w:val="16"/>
+                <w:szCs w:val="16"/>
+              </w:rPr>
+              <w:t>_id</w:t>
             </w:r>
             <w:proofErr w:type="spellEnd"/>
           </w:p>
@@ -5888,7 +6437,15 @@
                 <w:sz w:val="16"/>
                 <w:szCs w:val="16"/>
               </w:rPr>
-              <w:t xml:space="preserve"> Phone</w:t>
+              <w:t xml:space="preserve"> </w:t>
+            </w:r>
+            <w:r>
+              <w:rPr>
+                <w:rFonts w:ascii="Times New Roman" w:hAnsi="Times New Roman"/>
+                <w:sz w:val="16"/>
+                <w:szCs w:val="16"/>
+              </w:rPr>
+              <w:t>Phone</w:t>
             </w:r>
           </w:p>
         </w:tc>
@@ -5974,7 +6531,7 @@
           <w:rFonts w:ascii="Times New Roman" w:hAnsi="Times New Roman"/>
         </w:rPr>
       </w:pPr>
-      <w:bookmarkStart w:id="33" w:name="_Hlk188914686"/>
+      <w:bookmarkStart w:id="31" w:name="_Hlk188914686"/>
       <w:r>
         <w:rPr>
           <w:rFonts w:ascii="Times New Roman" w:hAnsi="Times New Roman"/>
@@ -6143,7 +6700,13 @@
               <w:rPr>
                 <w:rFonts w:ascii="Times New Roman" w:hAnsi="Times New Roman"/>
               </w:rPr>
-              <w:t>payment_id</w:t>
+              <w:t>payment</w:t>
+            </w:r>
+            <w:r>
+              <w:rPr>
+                <w:rFonts w:ascii="Times New Roman" w:hAnsi="Times New Roman"/>
+              </w:rPr>
+              <w:t>_id</w:t>
             </w:r>
             <w:proofErr w:type="spellEnd"/>
           </w:p>
@@ -6661,7 +7224,7 @@
         </w:rPr>
       </w:pPr>
     </w:p>
-    <w:bookmarkEnd w:id="33"/>
+    <w:bookmarkEnd w:id="31"/>
     <w:p>
       <w:pPr>
         <w:pStyle w:val="BodyText"/>
@@ -6691,7 +7254,7 @@
           <w:rFonts w:ascii="Times New Roman" w:hAnsi="Times New Roman"/>
         </w:rPr>
       </w:pPr>
-      <w:bookmarkStart w:id="34" w:name="_Hlk188915195"/>
+      <w:bookmarkStart w:id="32" w:name="_Hlk188915195"/>
       <w:proofErr w:type="spellStart"/>
       <w:r>
         <w:rPr>
@@ -6862,7 +7425,13 @@
               <w:rPr>
                 <w:rFonts w:ascii="Times New Roman" w:hAnsi="Times New Roman"/>
               </w:rPr>
-              <w:t>transmition_id</w:t>
+              <w:t>transmition</w:t>
+            </w:r>
+            <w:r>
+              <w:rPr>
+                <w:rFonts w:ascii="Times New Roman" w:hAnsi="Times New Roman"/>
+              </w:rPr>
+              <w:t>_id</w:t>
             </w:r>
             <w:proofErr w:type="spellEnd"/>
           </w:p>
@@ -7404,7 +7973,7 @@
         </w:rPr>
       </w:pPr>
     </w:p>
-    <w:bookmarkEnd w:id="34"/>
+    <w:bookmarkEnd w:id="32"/>
     <w:p>
       <w:pPr>
         <w:pStyle w:val="BodyText"/>
@@ -7424,7 +7993,7 @@
           <w:rFonts w:ascii="Times New Roman" w:hAnsi="Times New Roman"/>
         </w:rPr>
       </w:pPr>
-      <w:bookmarkStart w:id="35" w:name="_Hlk188916001"/>
+      <w:bookmarkStart w:id="33" w:name="_Hlk188916001"/>
       <w:proofErr w:type="spellStart"/>
       <w:r>
         <w:rPr>
@@ -7460,7 +8029,13 @@
         <w:rPr>
           <w:rFonts w:ascii="Times New Roman" w:hAnsi="Times New Roman"/>
         </w:rPr>
-        <w:t xml:space="preserve"> base fare plus rate per mile.</w:t>
+        <w:t xml:space="preserve"> base fare plus rate per mile</w:t>
+      </w:r>
+      <w:r>
+        <w:rPr>
+          <w:rFonts w:ascii="Times New Roman" w:hAnsi="Times New Roman"/>
+        </w:rPr>
+        <w:t>.</w:t>
       </w:r>
     </w:p>
     <w:p>
@@ -7603,7 +8178,13 @@
               <w:rPr>
                 <w:rFonts w:ascii="Times New Roman" w:hAnsi="Times New Roman"/>
               </w:rPr>
-              <w:t>tarife_id</w:t>
+              <w:t>tarife</w:t>
+            </w:r>
+            <w:r>
+              <w:rPr>
+                <w:rFonts w:ascii="Times New Roman" w:hAnsi="Times New Roman"/>
+              </w:rPr>
+              <w:t>_id</w:t>
             </w:r>
             <w:proofErr w:type="spellEnd"/>
           </w:p>
@@ -7667,6 +8248,7 @@
               <w:rPr>
                 <w:rFonts w:ascii="Times New Roman" w:hAnsi="Times New Roman"/>
               </w:rPr>
+              <w:lastRenderedPageBreak/>
               <w:t>base_fare</w:t>
             </w:r>
             <w:proofErr w:type="spellEnd"/>
@@ -8030,7 +8612,7 @@
         </w:rPr>
       </w:pPr>
     </w:p>
-    <w:bookmarkEnd w:id="35"/>
+    <w:bookmarkEnd w:id="33"/>
     <w:p>
       <w:pPr>
         <w:pStyle w:val="BodyText"/>
@@ -8069,7 +8651,13 @@
         <w:rPr>
           <w:rFonts w:ascii="Times New Roman" w:hAnsi="Times New Roman"/>
         </w:rPr>
-        <w:t>Taxi promo codes. With discount</w:t>
+        <w:t xml:space="preserve">Taxi </w:t>
+      </w:r>
+      <w:r>
+        <w:rPr>
+          <w:rFonts w:ascii="Times New Roman" w:hAnsi="Times New Roman"/>
+        </w:rPr>
+        <w:t>promo codes. With discount</w:t>
       </w:r>
       <w:r>
         <w:rPr>
@@ -8081,7 +8669,13 @@
         <w:rPr>
           <w:rFonts w:ascii="Times New Roman" w:hAnsi="Times New Roman"/>
         </w:rPr>
-        <w:t xml:space="preserve"> 10%, 20%.</w:t>
+        <w:t xml:space="preserve"> 10%, 20%</w:t>
+      </w:r>
+      <w:r>
+        <w:rPr>
+          <w:rFonts w:ascii="Times New Roman" w:hAnsi="Times New Roman"/>
+        </w:rPr>
+        <w:t>.</w:t>
       </w:r>
     </w:p>
     <w:p>
@@ -8224,7 +8818,13 @@
               <w:rPr>
                 <w:rFonts w:ascii="Times New Roman" w:hAnsi="Times New Roman"/>
               </w:rPr>
-              <w:t>promo_id</w:t>
+              <w:t>promo</w:t>
+            </w:r>
+            <w:r>
+              <w:rPr>
+                <w:rFonts w:ascii="Times New Roman" w:hAnsi="Times New Roman"/>
+              </w:rPr>
+              <w:t>_id</w:t>
             </w:r>
             <w:proofErr w:type="spellEnd"/>
           </w:p>
@@ -8654,7 +9254,7 @@
           <w:rFonts w:ascii="Times New Roman" w:hAnsi="Times New Roman"/>
         </w:rPr>
       </w:pPr>
-      <w:bookmarkStart w:id="36" w:name="_Hlk188917063"/>
+      <w:bookmarkStart w:id="34" w:name="_Hlk188917063"/>
       <w:r>
         <w:rPr>
           <w:rFonts w:ascii="Times New Roman" w:hAnsi="Times New Roman"/>
@@ -8673,7 +9273,13 @@
         <w:rPr>
           <w:rFonts w:ascii="Times New Roman" w:hAnsi="Times New Roman"/>
         </w:rPr>
-        <w:t>Information about taxi trip from point A to point B</w:t>
+        <w:t>Information about taxi trip</w:t>
+      </w:r>
+      <w:r>
+        <w:rPr>
+          <w:rFonts w:ascii="Times New Roman" w:hAnsi="Times New Roman"/>
+        </w:rPr>
+        <w:t xml:space="preserve"> from point A to point B</w:t>
       </w:r>
     </w:p>
     <w:p>
@@ -8816,7 +9422,13 @@
               <w:rPr>
                 <w:rFonts w:ascii="Times New Roman" w:hAnsi="Times New Roman"/>
               </w:rPr>
-              <w:t>trip_id</w:t>
+              <w:t>trip</w:t>
+            </w:r>
+            <w:r>
+              <w:rPr>
+                <w:rFonts w:ascii="Times New Roman" w:hAnsi="Times New Roman"/>
+              </w:rPr>
+              <w:t>_id</w:t>
             </w:r>
             <w:proofErr w:type="spellEnd"/>
           </w:p>
@@ -8918,7 +9530,19 @@
               <w:rPr>
                 <w:rFonts w:ascii="Times New Roman" w:hAnsi="Times New Roman"/>
               </w:rPr>
-              <w:t>pickup longitude</w:t>
+              <w:t>pickup</w:t>
+            </w:r>
+            <w:r>
+              <w:rPr>
+                <w:rFonts w:ascii="Times New Roman" w:hAnsi="Times New Roman"/>
+              </w:rPr>
+              <w:t xml:space="preserve"> </w:t>
+            </w:r>
+            <w:r>
+              <w:rPr>
+                <w:rFonts w:ascii="Times New Roman" w:hAnsi="Times New Roman"/>
+              </w:rPr>
+              <w:t>longitude</w:t>
             </w:r>
           </w:p>
         </w:tc>
@@ -8982,7 +9606,19 @@
               <w:rPr>
                 <w:rFonts w:ascii="Times New Roman" w:hAnsi="Times New Roman"/>
               </w:rPr>
-              <w:t>pickup latitude</w:t>
+              <w:t>pickup</w:t>
+            </w:r>
+            <w:r>
+              <w:rPr>
+                <w:rFonts w:ascii="Times New Roman" w:hAnsi="Times New Roman"/>
+              </w:rPr>
+              <w:t xml:space="preserve"> </w:t>
+            </w:r>
+            <w:r>
+              <w:rPr>
+                <w:rFonts w:ascii="Times New Roman" w:hAnsi="Times New Roman"/>
+              </w:rPr>
+              <w:t>latitude</w:t>
             </w:r>
           </w:p>
         </w:tc>
@@ -9054,7 +9690,13 @@
               <w:rPr>
                 <w:rFonts w:ascii="Times New Roman" w:hAnsi="Times New Roman"/>
               </w:rPr>
-              <w:t xml:space="preserve"> longitude</w:t>
+              <w:t xml:space="preserve"> </w:t>
+            </w:r>
+            <w:r>
+              <w:rPr>
+                <w:rFonts w:ascii="Times New Roman" w:hAnsi="Times New Roman"/>
+              </w:rPr>
+              <w:t>longitude</w:t>
             </w:r>
           </w:p>
         </w:tc>
@@ -9098,7 +9740,6 @@
               <w:rPr>
                 <w:rFonts w:ascii="Times New Roman" w:hAnsi="Times New Roman"/>
               </w:rPr>
-              <w:lastRenderedPageBreak/>
               <w:t>dropoff_latitude</w:t>
             </w:r>
             <w:proofErr w:type="spellEnd"/>
@@ -9127,7 +9768,13 @@
               <w:rPr>
                 <w:rFonts w:ascii="Times New Roman" w:hAnsi="Times New Roman"/>
               </w:rPr>
-              <w:t xml:space="preserve"> latitude</w:t>
+              <w:t xml:space="preserve"> </w:t>
+            </w:r>
+            <w:r>
+              <w:rPr>
+                <w:rFonts w:ascii="Times New Roman" w:hAnsi="Times New Roman"/>
+              </w:rPr>
+              <w:t>latitude</w:t>
             </w:r>
           </w:p>
         </w:tc>
@@ -9191,7 +9838,19 @@
               <w:rPr>
                 <w:rFonts w:ascii="Times New Roman" w:hAnsi="Times New Roman"/>
               </w:rPr>
-              <w:t>pickup datetime</w:t>
+              <w:t>pickup</w:t>
+            </w:r>
+            <w:r>
+              <w:rPr>
+                <w:rFonts w:ascii="Times New Roman" w:hAnsi="Times New Roman"/>
+              </w:rPr>
+              <w:t xml:space="preserve"> </w:t>
+            </w:r>
+            <w:r>
+              <w:rPr>
+                <w:rFonts w:ascii="Times New Roman" w:hAnsi="Times New Roman"/>
+              </w:rPr>
+              <w:t>datetime</w:t>
             </w:r>
           </w:p>
         </w:tc>
@@ -9263,7 +9922,13 @@
               <w:rPr>
                 <w:rFonts w:ascii="Times New Roman" w:hAnsi="Times New Roman"/>
               </w:rPr>
-              <w:t xml:space="preserve"> datetime</w:t>
+              <w:t xml:space="preserve"> </w:t>
+            </w:r>
+            <w:r>
+              <w:rPr>
+                <w:rFonts w:ascii="Times New Roman" w:hAnsi="Times New Roman"/>
+              </w:rPr>
+              <w:t>datetime</w:t>
             </w:r>
           </w:p>
         </w:tc>
@@ -9365,6 +10030,7 @@
                 <w:sz w:val="14"/>
                 <w:szCs w:val="14"/>
               </w:rPr>
+              <w:lastRenderedPageBreak/>
               <w:t>trip_id</w:t>
             </w:r>
             <w:proofErr w:type="spellEnd"/>
@@ -9754,7 +10420,7 @@
         </w:rPr>
       </w:pPr>
     </w:p>
-    <w:bookmarkEnd w:id="36"/>
+    <w:bookmarkEnd w:id="34"/>
     <w:p>
       <w:pPr>
         <w:pStyle w:val="BodyText"/>
@@ -9979,7 +10645,13 @@
               <w:rPr>
                 <w:rFonts w:ascii="Times New Roman" w:hAnsi="Times New Roman"/>
               </w:rPr>
-              <w:t>vendor id (FK)</w:t>
+              <w:t>vendor</w:t>
+            </w:r>
+            <w:r>
+              <w:rPr>
+                <w:rFonts w:ascii="Times New Roman" w:hAnsi="Times New Roman"/>
+              </w:rPr>
+              <w:t xml:space="preserve"> id (FK)</w:t>
             </w:r>
           </w:p>
         </w:tc>
@@ -10043,7 +10715,25 @@
               <w:rPr>
                 <w:rFonts w:ascii="Times New Roman" w:hAnsi="Times New Roman"/>
               </w:rPr>
-              <w:t>customer id (FK)</w:t>
+              <w:t>customer</w:t>
+            </w:r>
+            <w:r>
+              <w:rPr>
+                <w:rFonts w:ascii="Times New Roman" w:hAnsi="Times New Roman"/>
+              </w:rPr>
+              <w:t xml:space="preserve"> </w:t>
+            </w:r>
+            <w:r>
+              <w:rPr>
+                <w:rFonts w:ascii="Times New Roman" w:hAnsi="Times New Roman"/>
+              </w:rPr>
+              <w:t>id</w:t>
+            </w:r>
+            <w:r>
+              <w:rPr>
+                <w:rFonts w:ascii="Times New Roman" w:hAnsi="Times New Roman"/>
+              </w:rPr>
+              <w:t xml:space="preserve"> (FK)</w:t>
             </w:r>
           </w:p>
         </w:tc>
@@ -10107,7 +10797,25 @@
               <w:rPr>
                 <w:rFonts w:ascii="Times New Roman" w:hAnsi="Times New Roman"/>
               </w:rPr>
-              <w:t>booking id (FK)</w:t>
+              <w:t>booking</w:t>
+            </w:r>
+            <w:r>
+              <w:rPr>
+                <w:rFonts w:ascii="Times New Roman" w:hAnsi="Times New Roman"/>
+              </w:rPr>
+              <w:t xml:space="preserve"> </w:t>
+            </w:r>
+            <w:r>
+              <w:rPr>
+                <w:rFonts w:ascii="Times New Roman" w:hAnsi="Times New Roman"/>
+              </w:rPr>
+              <w:t>id</w:t>
+            </w:r>
+            <w:r>
+              <w:rPr>
+                <w:rFonts w:ascii="Times New Roman" w:hAnsi="Times New Roman"/>
+              </w:rPr>
+              <w:t xml:space="preserve"> (FK)</w:t>
             </w:r>
           </w:p>
         </w:tc>
@@ -10171,7 +10879,25 @@
               <w:rPr>
                 <w:rFonts w:ascii="Times New Roman" w:hAnsi="Times New Roman"/>
               </w:rPr>
-              <w:t>payment id (FK)</w:t>
+              <w:t>payment</w:t>
+            </w:r>
+            <w:r>
+              <w:rPr>
+                <w:rFonts w:ascii="Times New Roman" w:hAnsi="Times New Roman"/>
+              </w:rPr>
+              <w:t xml:space="preserve"> </w:t>
+            </w:r>
+            <w:r>
+              <w:rPr>
+                <w:rFonts w:ascii="Times New Roman" w:hAnsi="Times New Roman"/>
+              </w:rPr>
+              <w:t>id</w:t>
+            </w:r>
+            <w:r>
+              <w:rPr>
+                <w:rFonts w:ascii="Times New Roman" w:hAnsi="Times New Roman"/>
+              </w:rPr>
+              <w:t xml:space="preserve"> (FK)</w:t>
             </w:r>
           </w:p>
         </w:tc>
@@ -10235,7 +10961,19 @@
               <w:rPr>
                 <w:rFonts w:ascii="Times New Roman" w:hAnsi="Times New Roman"/>
               </w:rPr>
-              <w:t>transmission id (FK)</w:t>
+              <w:t xml:space="preserve">transmission </w:t>
+            </w:r>
+            <w:r>
+              <w:rPr>
+                <w:rFonts w:ascii="Times New Roman" w:hAnsi="Times New Roman"/>
+              </w:rPr>
+              <w:t>id</w:t>
+            </w:r>
+            <w:r>
+              <w:rPr>
+                <w:rFonts w:ascii="Times New Roman" w:hAnsi="Times New Roman"/>
+              </w:rPr>
+              <w:t xml:space="preserve"> (FK)</w:t>
             </w:r>
           </w:p>
         </w:tc>
@@ -10307,7 +11045,19 @@
               <w:rPr>
                 <w:rFonts w:ascii="Times New Roman" w:hAnsi="Times New Roman"/>
               </w:rPr>
-              <w:t xml:space="preserve"> id (FK)</w:t>
+              <w:t xml:space="preserve"> </w:t>
+            </w:r>
+            <w:r>
+              <w:rPr>
+                <w:rFonts w:ascii="Times New Roman" w:hAnsi="Times New Roman"/>
+              </w:rPr>
+              <w:t>id</w:t>
+            </w:r>
+            <w:r>
+              <w:rPr>
+                <w:rFonts w:ascii="Times New Roman" w:hAnsi="Times New Roman"/>
+              </w:rPr>
+              <w:t xml:space="preserve"> (FK)</w:t>
             </w:r>
           </w:p>
         </w:tc>
@@ -10371,7 +11121,25 @@
               <w:rPr>
                 <w:rFonts w:ascii="Times New Roman" w:hAnsi="Times New Roman"/>
               </w:rPr>
-              <w:t>promotion id (FK)</w:t>
+              <w:t>promo</w:t>
+            </w:r>
+            <w:r>
+              <w:rPr>
+                <w:rFonts w:ascii="Times New Roman" w:hAnsi="Times New Roman"/>
+              </w:rPr>
+              <w:t xml:space="preserve">tion </w:t>
+            </w:r>
+            <w:r>
+              <w:rPr>
+                <w:rFonts w:ascii="Times New Roman" w:hAnsi="Times New Roman"/>
+              </w:rPr>
+              <w:t>id</w:t>
+            </w:r>
+            <w:r>
+              <w:rPr>
+                <w:rFonts w:ascii="Times New Roman" w:hAnsi="Times New Roman"/>
+              </w:rPr>
+              <w:t xml:space="preserve"> (FK)</w:t>
             </w:r>
           </w:p>
         </w:tc>
@@ -10435,7 +11203,25 @@
               <w:rPr>
                 <w:rFonts w:ascii="Times New Roman" w:hAnsi="Times New Roman"/>
               </w:rPr>
-              <w:t>trip id (FK)</w:t>
+              <w:t>trip</w:t>
+            </w:r>
+            <w:r>
+              <w:rPr>
+                <w:rFonts w:ascii="Times New Roman" w:hAnsi="Times New Roman"/>
+              </w:rPr>
+              <w:t xml:space="preserve"> </w:t>
+            </w:r>
+            <w:r>
+              <w:rPr>
+                <w:rFonts w:ascii="Times New Roman" w:hAnsi="Times New Roman"/>
+              </w:rPr>
+              <w:t>id</w:t>
+            </w:r>
+            <w:r>
+              <w:rPr>
+                <w:rFonts w:ascii="Times New Roman" w:hAnsi="Times New Roman"/>
+              </w:rPr>
+              <w:t xml:space="preserve"> (FK)</w:t>
             </w:r>
           </w:p>
         </w:tc>
@@ -10561,7 +11347,13 @@
               <w:rPr>
                 <w:rFonts w:ascii="Times New Roman" w:hAnsi="Times New Roman"/>
               </w:rPr>
-              <w:t>measure; trip amount</w:t>
+              <w:t xml:space="preserve">measure; trip </w:t>
+            </w:r>
+            <w:r>
+              <w:rPr>
+                <w:rFonts w:ascii="Times New Roman" w:hAnsi="Times New Roman"/>
+              </w:rPr>
+              <w:t>amount</w:t>
             </w:r>
           </w:p>
         </w:tc>
@@ -10658,7 +11450,16 @@
                 <w:sz w:val="14"/>
                 <w:szCs w:val="14"/>
               </w:rPr>
-              <w:t>vendor_id</w:t>
+              <w:t>vendor</w:t>
+            </w:r>
+            <w:r>
+              <w:rPr>
+                <w:rFonts w:ascii="Times New Roman" w:hAnsi="Times New Roman"/>
+                <w:color w:val="FFFFFF" w:themeColor="background1"/>
+                <w:sz w:val="14"/>
+                <w:szCs w:val="14"/>
+              </w:rPr>
+              <w:t>_id</w:t>
             </w:r>
             <w:proofErr w:type="spellEnd"/>
           </w:p>
@@ -11208,73 +12009,73 @@
         <w:pStyle w:val="Heading1"/>
         <w:ind w:left="431" w:hanging="431"/>
       </w:pPr>
-      <w:bookmarkStart w:id="37" w:name="_Toc155614192"/>
-      <w:bookmarkStart w:id="38" w:name="_Hlk137549024"/>
-      <w:bookmarkStart w:id="39" w:name="_Hlk314571188"/>
+      <w:bookmarkStart w:id="35" w:name="_Toc155614192"/>
+      <w:bookmarkStart w:id="36" w:name="_Hlk137549024"/>
+      <w:bookmarkStart w:id="37" w:name="_Hlk314571188"/>
       <w:r>
         <w:lastRenderedPageBreak/>
         <w:t>Business Layer 3NF</w:t>
       </w:r>
-      <w:bookmarkEnd w:id="37"/>
+      <w:bookmarkEnd w:id="35"/>
     </w:p>
     <w:p>
       <w:pPr>
         <w:pStyle w:val="Heading1"/>
         <w:ind w:left="431" w:hanging="431"/>
       </w:pPr>
-      <w:bookmarkStart w:id="40" w:name="_Toc155614193"/>
+      <w:bookmarkStart w:id="38" w:name="_Toc155614193"/>
+      <w:bookmarkEnd w:id="36"/>
+      <w:r>
+        <w:t>Business Layer Dimensional Model</w:t>
+      </w:r>
       <w:bookmarkEnd w:id="38"/>
-      <w:r>
-        <w:t>Business Layer Dimensional Model</w:t>
-      </w:r>
-      <w:bookmarkEnd w:id="40"/>
     </w:p>
     <w:p>
       <w:pPr>
         <w:pStyle w:val="Heading1"/>
         <w:ind w:left="431" w:hanging="431"/>
       </w:pPr>
-      <w:bookmarkStart w:id="41" w:name="_Toc412572574"/>
-      <w:bookmarkStart w:id="42" w:name="_Toc509167638"/>
-      <w:bookmarkStart w:id="43" w:name="_Toc155614194"/>
+      <w:bookmarkStart w:id="39" w:name="_Toc412572574"/>
+      <w:bookmarkStart w:id="40" w:name="_Toc509167638"/>
+      <w:bookmarkStart w:id="41" w:name="_Toc155614194"/>
       <w:r>
         <w:t>Logical Scheme</w:t>
       </w:r>
+      <w:bookmarkEnd w:id="39"/>
+      <w:bookmarkEnd w:id="40"/>
       <w:bookmarkEnd w:id="41"/>
+    </w:p>
+    <w:p>
+      <w:pPr>
+        <w:pStyle w:val="Heading1"/>
+        <w:ind w:left="431" w:hanging="431"/>
+      </w:pPr>
+      <w:bookmarkStart w:id="42" w:name="_Toc412572575"/>
+      <w:bookmarkStart w:id="43" w:name="_Toc509167639"/>
+      <w:bookmarkStart w:id="44" w:name="_Toc155614195"/>
+      <w:r>
+        <w:t>Data Flow</w:t>
+      </w:r>
       <w:bookmarkEnd w:id="42"/>
       <w:bookmarkEnd w:id="43"/>
+      <w:bookmarkEnd w:id="44"/>
     </w:p>
     <w:p>
       <w:pPr>
         <w:pStyle w:val="Heading1"/>
         <w:ind w:left="431" w:hanging="431"/>
       </w:pPr>
-      <w:bookmarkStart w:id="44" w:name="_Toc412572575"/>
-      <w:bookmarkStart w:id="45" w:name="_Toc509167639"/>
-      <w:bookmarkStart w:id="46" w:name="_Toc155614195"/>
-      <w:r>
-        <w:t>Data Flow</w:t>
-      </w:r>
-      <w:bookmarkEnd w:id="44"/>
+      <w:bookmarkStart w:id="45" w:name="_Toc412572576"/>
+      <w:bookmarkStart w:id="46" w:name="_Toc509167640"/>
+      <w:bookmarkStart w:id="47" w:name="_Toc155614196"/>
+      <w:r>
+        <w:t>Fact Table Partitioning Strategy</w:t>
+      </w:r>
       <w:bookmarkEnd w:id="45"/>
       <w:bookmarkEnd w:id="46"/>
-    </w:p>
-    <w:p>
-      <w:pPr>
-        <w:pStyle w:val="Heading1"/>
-        <w:ind w:left="431" w:hanging="431"/>
-      </w:pPr>
-      <w:bookmarkStart w:id="47" w:name="_Toc412572576"/>
-      <w:bookmarkStart w:id="48" w:name="_Toc509167640"/>
-      <w:bookmarkStart w:id="49" w:name="_Toc155614196"/>
-      <w:r>
-        <w:t>Fact Table Partitioning Strategy</w:t>
-      </w:r>
       <w:bookmarkEnd w:id="47"/>
-      <w:bookmarkEnd w:id="48"/>
-      <w:bookmarkEnd w:id="49"/>
-    </w:p>
-    <w:bookmarkEnd w:id="39"/>
+    </w:p>
+    <w:bookmarkEnd w:id="37"/>
     <w:p>
       <w:pPr>
         <w:pStyle w:val="BodyText"/>
@@ -13351,92 +14152,6 @@
     </w:lvl>
   </w:abstractNum>
   <w:abstractNum w:abstractNumId="13" w15:restartNumberingAfterBreak="0">
-    <w:nsid w:val="31664B36"/>
-    <w:multiLevelType w:val="hybridMultilevel"/>
-    <w:tmpl w:val="2D56BEC8"/>
-    <w:lvl w:ilvl="0" w:tplc="0409000F">
-      <w:start w:val="1"/>
-      <w:numFmt w:val="decimal"/>
-      <w:lvlText w:val="%1."/>
-      <w:lvlJc w:val="left"/>
-      <w:pPr>
-        <w:ind w:left="720" w:hanging="360"/>
-      </w:pPr>
-    </w:lvl>
-    <w:lvl w:ilvl="1" w:tplc="04090019">
-      <w:start w:val="1"/>
-      <w:numFmt w:val="lowerLetter"/>
-      <w:lvlText w:val="%2."/>
-      <w:lvlJc w:val="left"/>
-      <w:pPr>
-        <w:ind w:left="1440" w:hanging="360"/>
-      </w:pPr>
-    </w:lvl>
-    <w:lvl w:ilvl="2" w:tplc="0409001B">
-      <w:start w:val="1"/>
-      <w:numFmt w:val="lowerRoman"/>
-      <w:lvlText w:val="%3."/>
-      <w:lvlJc w:val="right"/>
-      <w:pPr>
-        <w:ind w:left="2160" w:hanging="180"/>
-      </w:pPr>
-    </w:lvl>
-    <w:lvl w:ilvl="3" w:tplc="0409000F">
-      <w:start w:val="1"/>
-      <w:numFmt w:val="decimal"/>
-      <w:lvlText w:val="%4."/>
-      <w:lvlJc w:val="left"/>
-      <w:pPr>
-        <w:ind w:left="2880" w:hanging="360"/>
-      </w:pPr>
-    </w:lvl>
-    <w:lvl w:ilvl="4" w:tplc="04090019">
-      <w:start w:val="1"/>
-      <w:numFmt w:val="lowerLetter"/>
-      <w:lvlText w:val="%5."/>
-      <w:lvlJc w:val="left"/>
-      <w:pPr>
-        <w:ind w:left="3600" w:hanging="360"/>
-      </w:pPr>
-    </w:lvl>
-    <w:lvl w:ilvl="5" w:tplc="0409001B">
-      <w:start w:val="1"/>
-      <w:numFmt w:val="lowerRoman"/>
-      <w:lvlText w:val="%6."/>
-      <w:lvlJc w:val="right"/>
-      <w:pPr>
-        <w:ind w:left="4320" w:hanging="180"/>
-      </w:pPr>
-    </w:lvl>
-    <w:lvl w:ilvl="6" w:tplc="0409000F">
-      <w:start w:val="1"/>
-      <w:numFmt w:val="decimal"/>
-      <w:lvlText w:val="%7."/>
-      <w:lvlJc w:val="left"/>
-      <w:pPr>
-        <w:ind w:left="5040" w:hanging="360"/>
-      </w:pPr>
-    </w:lvl>
-    <w:lvl w:ilvl="7" w:tplc="04090019">
-      <w:start w:val="1"/>
-      <w:numFmt w:val="lowerLetter"/>
-      <w:lvlText w:val="%8."/>
-      <w:lvlJc w:val="left"/>
-      <w:pPr>
-        <w:ind w:left="5760" w:hanging="360"/>
-      </w:pPr>
-    </w:lvl>
-    <w:lvl w:ilvl="8" w:tplc="0409001B">
-      <w:start w:val="1"/>
-      <w:numFmt w:val="lowerRoman"/>
-      <w:lvlText w:val="%9."/>
-      <w:lvlJc w:val="right"/>
-      <w:pPr>
-        <w:ind w:left="6480" w:hanging="180"/>
-      </w:pPr>
-    </w:lvl>
-  </w:abstractNum>
-  <w:abstractNum w:abstractNumId="14" w15:restartNumberingAfterBreak="0">
     <w:nsid w:val="33FD3863"/>
     <w:multiLevelType w:val="hybridMultilevel"/>
     <w:tmpl w:val="54E2D8BC"/>
@@ -13525,7 +14240,7 @@
       </w:pPr>
     </w:lvl>
   </w:abstractNum>
-  <w:abstractNum w:abstractNumId="15" w15:restartNumberingAfterBreak="0">
+  <w:abstractNum w:abstractNumId="14" w15:restartNumberingAfterBreak="0">
     <w:nsid w:val="35900164"/>
     <w:multiLevelType w:val="multilevel"/>
     <w:tmpl w:val="D592FB74"/>
@@ -13670,93 +14385,7 @@
       </w:rPr>
     </w:lvl>
   </w:abstractNum>
-  <w:abstractNum w:abstractNumId="16" w15:restartNumberingAfterBreak="0">
-    <w:nsid w:val="365219D5"/>
-    <w:multiLevelType w:val="hybridMultilevel"/>
-    <w:tmpl w:val="76E002A2"/>
-    <w:lvl w:ilvl="0" w:tplc="0409000F">
-      <w:start w:val="1"/>
-      <w:numFmt w:val="decimal"/>
-      <w:lvlText w:val="%1."/>
-      <w:lvlJc w:val="left"/>
-      <w:pPr>
-        <w:ind w:left="720" w:hanging="360"/>
-      </w:pPr>
-    </w:lvl>
-    <w:lvl w:ilvl="1" w:tplc="04090019">
-      <w:start w:val="1"/>
-      <w:numFmt w:val="lowerLetter"/>
-      <w:lvlText w:val="%2."/>
-      <w:lvlJc w:val="left"/>
-      <w:pPr>
-        <w:ind w:left="1440" w:hanging="360"/>
-      </w:pPr>
-    </w:lvl>
-    <w:lvl w:ilvl="2" w:tplc="0409001B">
-      <w:start w:val="1"/>
-      <w:numFmt w:val="lowerRoman"/>
-      <w:lvlText w:val="%3."/>
-      <w:lvlJc w:val="right"/>
-      <w:pPr>
-        <w:ind w:left="2160" w:hanging="180"/>
-      </w:pPr>
-    </w:lvl>
-    <w:lvl w:ilvl="3" w:tplc="0409000F">
-      <w:start w:val="1"/>
-      <w:numFmt w:val="decimal"/>
-      <w:lvlText w:val="%4."/>
-      <w:lvlJc w:val="left"/>
-      <w:pPr>
-        <w:ind w:left="2880" w:hanging="360"/>
-      </w:pPr>
-    </w:lvl>
-    <w:lvl w:ilvl="4" w:tplc="04090019">
-      <w:start w:val="1"/>
-      <w:numFmt w:val="lowerLetter"/>
-      <w:lvlText w:val="%5."/>
-      <w:lvlJc w:val="left"/>
-      <w:pPr>
-        <w:ind w:left="3600" w:hanging="360"/>
-      </w:pPr>
-    </w:lvl>
-    <w:lvl w:ilvl="5" w:tplc="0409001B">
-      <w:start w:val="1"/>
-      <w:numFmt w:val="lowerRoman"/>
-      <w:lvlText w:val="%6."/>
-      <w:lvlJc w:val="right"/>
-      <w:pPr>
-        <w:ind w:left="4320" w:hanging="180"/>
-      </w:pPr>
-    </w:lvl>
-    <w:lvl w:ilvl="6" w:tplc="0409000F">
-      <w:start w:val="1"/>
-      <w:numFmt w:val="decimal"/>
-      <w:lvlText w:val="%7."/>
-      <w:lvlJc w:val="left"/>
-      <w:pPr>
-        <w:ind w:left="5040" w:hanging="360"/>
-      </w:pPr>
-    </w:lvl>
-    <w:lvl w:ilvl="7" w:tplc="04090019">
-      <w:start w:val="1"/>
-      <w:numFmt w:val="lowerLetter"/>
-      <w:lvlText w:val="%8."/>
-      <w:lvlJc w:val="left"/>
-      <w:pPr>
-        <w:ind w:left="5760" w:hanging="360"/>
-      </w:pPr>
-    </w:lvl>
-    <w:lvl w:ilvl="8" w:tplc="0409001B">
-      <w:start w:val="1"/>
-      <w:numFmt w:val="lowerRoman"/>
-      <w:lvlText w:val="%9."/>
-      <w:lvlJc w:val="right"/>
-      <w:pPr>
-        <w:ind w:left="6480" w:hanging="180"/>
-      </w:pPr>
-    </w:lvl>
-  </w:abstractNum>
-  <w:abstractNum w:abstractNumId="17" w15:restartNumberingAfterBreak="0">
+  <w:abstractNum w:abstractNumId="15" w15:restartNumberingAfterBreak="0">
     <w:nsid w:val="3C5A0EF0"/>
     <w:multiLevelType w:val="hybridMultilevel"/>
     <w:tmpl w:val="3C502EE8"/>
@@ -13896,7 +14525,7 @@
       </w:rPr>
     </w:lvl>
   </w:abstractNum>
-  <w:abstractNum w:abstractNumId="18" w15:restartNumberingAfterBreak="0">
+  <w:abstractNum w:abstractNumId="16" w15:restartNumberingAfterBreak="0">
     <w:nsid w:val="41325C3A"/>
     <w:multiLevelType w:val="multilevel"/>
     <w:tmpl w:val="F00CB50E"/>
@@ -14045,7 +14674,7 @@
       </w:rPr>
     </w:lvl>
   </w:abstractNum>
-  <w:abstractNum w:abstractNumId="19" w15:restartNumberingAfterBreak="0">
+  <w:abstractNum w:abstractNumId="17" w15:restartNumberingAfterBreak="0">
     <w:nsid w:val="449E1F27"/>
     <w:multiLevelType w:val="multilevel"/>
     <w:tmpl w:val="99C6CB74"/>
@@ -14166,7 +14795,7 @@
       </w:pPr>
     </w:lvl>
   </w:abstractNum>
-  <w:abstractNum w:abstractNumId="20" w15:restartNumberingAfterBreak="0">
+  <w:abstractNum w:abstractNumId="18" w15:restartNumberingAfterBreak="0">
     <w:nsid w:val="44F06C4F"/>
     <w:multiLevelType w:val="hybridMultilevel"/>
     <w:tmpl w:val="E3E8ED92"/>
@@ -14279,7 +14908,7 @@
       </w:rPr>
     </w:lvl>
   </w:abstractNum>
-  <w:abstractNum w:abstractNumId="21" w15:restartNumberingAfterBreak="0">
+  <w:abstractNum w:abstractNumId="19" w15:restartNumberingAfterBreak="0">
     <w:nsid w:val="486A47FD"/>
     <w:multiLevelType w:val="multilevel"/>
     <w:tmpl w:val="04090023"/>
@@ -14393,7 +15022,7 @@
       </w:pPr>
     </w:lvl>
   </w:abstractNum>
-  <w:abstractNum w:abstractNumId="22" w15:restartNumberingAfterBreak="0">
+  <w:abstractNum w:abstractNumId="20" w15:restartNumberingAfterBreak="0">
     <w:nsid w:val="4EAD0D2B"/>
     <w:multiLevelType w:val="multilevel"/>
     <w:tmpl w:val="9490DBFA"/>
@@ -14542,13 +15171,13 @@
       </w:rPr>
     </w:lvl>
   </w:abstractNum>
-  <w:abstractNum w:abstractNumId="23" w15:restartNumberingAfterBreak="0">
+  <w:abstractNum w:abstractNumId="21" w15:restartNumberingAfterBreak="0">
     <w:nsid w:val="57DD6F34"/>
     <w:multiLevelType w:val="multilevel"/>
     <w:tmpl w:val="1436B0F0"/>
     <w:numStyleLink w:val="NumberList"/>
   </w:abstractNum>
-  <w:abstractNum w:abstractNumId="24" w15:restartNumberingAfterBreak="0">
+  <w:abstractNum w:abstractNumId="22" w15:restartNumberingAfterBreak="0">
     <w:nsid w:val="58155A8A"/>
     <w:multiLevelType w:val="multilevel"/>
     <w:tmpl w:val="EE7A7A12"/>
@@ -14650,7 +15279,7 @@
       </w:pPr>
     </w:lvl>
   </w:abstractNum>
-  <w:abstractNum w:abstractNumId="25" w15:restartNumberingAfterBreak="0">
+  <w:abstractNum w:abstractNumId="23" w15:restartNumberingAfterBreak="0">
     <w:nsid w:val="58E057EE"/>
     <w:multiLevelType w:val="hybridMultilevel"/>
     <w:tmpl w:val="269ED456"/>
@@ -14763,93 +15392,7 @@
       </w:rPr>
     </w:lvl>
   </w:abstractNum>
-  <w:abstractNum w:abstractNumId="26" w15:restartNumberingAfterBreak="0">
-    <w:nsid w:val="716F0050"/>
-    <w:multiLevelType w:val="hybridMultilevel"/>
-    <w:tmpl w:val="00F28F04"/>
-    <w:lvl w:ilvl="0" w:tplc="04090013">
-      <w:start w:val="1"/>
-      <w:numFmt w:val="upperRoman"/>
-      <w:lvlText w:val="%1."/>
-      <w:lvlJc w:val="right"/>
-      <w:pPr>
-        <w:ind w:left="720" w:hanging="360"/>
-      </w:pPr>
-    </w:lvl>
-    <w:lvl w:ilvl="1" w:tplc="04090019">
-      <w:start w:val="1"/>
-      <w:numFmt w:val="lowerLetter"/>
-      <w:lvlText w:val="%2."/>
-      <w:lvlJc w:val="left"/>
-      <w:pPr>
-        <w:ind w:left="1440" w:hanging="360"/>
-      </w:pPr>
-    </w:lvl>
-    <w:lvl w:ilvl="2" w:tplc="0409001B">
-      <w:start w:val="1"/>
-      <w:numFmt w:val="lowerRoman"/>
-      <w:lvlText w:val="%3."/>
-      <w:lvlJc w:val="right"/>
-      <w:pPr>
-        <w:ind w:left="2160" w:hanging="180"/>
-      </w:pPr>
-    </w:lvl>
-    <w:lvl w:ilvl="3" w:tplc="0409000F">
-      <w:start w:val="1"/>
-      <w:numFmt w:val="decimal"/>
-      <w:lvlText w:val="%4."/>
-      <w:lvlJc w:val="left"/>
-      <w:pPr>
-        <w:ind w:left="2880" w:hanging="360"/>
-      </w:pPr>
-    </w:lvl>
-    <w:lvl w:ilvl="4" w:tplc="04090019">
-      <w:start w:val="1"/>
-      <w:numFmt w:val="lowerLetter"/>
-      <w:lvlText w:val="%5."/>
-      <w:lvlJc w:val="left"/>
-      <w:pPr>
-        <w:ind w:left="3600" w:hanging="360"/>
-      </w:pPr>
-    </w:lvl>
-    <w:lvl w:ilvl="5" w:tplc="0409001B">
-      <w:start w:val="1"/>
-      <w:numFmt w:val="lowerRoman"/>
-      <w:lvlText w:val="%6."/>
-      <w:lvlJc w:val="right"/>
-      <w:pPr>
-        <w:ind w:left="4320" w:hanging="180"/>
-      </w:pPr>
-    </w:lvl>
-    <w:lvl w:ilvl="6" w:tplc="0409000F">
-      <w:start w:val="1"/>
-      <w:numFmt w:val="decimal"/>
-      <w:lvlText w:val="%7."/>
-      <w:lvlJc w:val="left"/>
-      <w:pPr>
-        <w:ind w:left="5040" w:hanging="360"/>
-      </w:pPr>
-    </w:lvl>
-    <w:lvl w:ilvl="7" w:tplc="04090019">
-      <w:start w:val="1"/>
-      <w:numFmt w:val="lowerLetter"/>
-      <w:lvlText w:val="%8."/>
-      <w:lvlJc w:val="left"/>
-      <w:pPr>
-        <w:ind w:left="5760" w:hanging="360"/>
-      </w:pPr>
-    </w:lvl>
-    <w:lvl w:ilvl="8" w:tplc="0409001B">
-      <w:start w:val="1"/>
-      <w:numFmt w:val="lowerRoman"/>
-      <w:lvlText w:val="%9."/>
-      <w:lvlJc w:val="right"/>
-      <w:pPr>
-        <w:ind w:left="6480" w:hanging="180"/>
-      </w:pPr>
-    </w:lvl>
-  </w:abstractNum>
-  <w:abstractNum w:abstractNumId="27" w15:restartNumberingAfterBreak="0">
+  <w:abstractNum w:abstractNumId="24" w15:restartNumberingAfterBreak="0">
     <w:nsid w:val="74953866"/>
     <w:multiLevelType w:val="multilevel"/>
     <w:tmpl w:val="F94EE2DA"/>
@@ -14998,7 +15541,7 @@
       </w:rPr>
     </w:lvl>
   </w:abstractNum>
-  <w:abstractNum w:abstractNumId="28" w15:restartNumberingAfterBreak="0">
+  <w:abstractNum w:abstractNumId="25" w15:restartNumberingAfterBreak="0">
     <w:nsid w:val="7ECA4DDE"/>
     <w:multiLevelType w:val="hybridMultilevel"/>
     <w:tmpl w:val="220478B4"/>
@@ -15103,10 +15646,10 @@
     <w:abstractNumId w:val="5"/>
   </w:num>
   <w:num w:numId="7" w16cid:durableId="1617325366">
-    <w:abstractNumId w:val="28"/>
+    <w:abstractNumId w:val="25"/>
   </w:num>
   <w:num w:numId="8" w16cid:durableId="2131194476">
-    <w:abstractNumId w:val="14"/>
+    <w:abstractNumId w:val="13"/>
   </w:num>
   <w:num w:numId="9" w16cid:durableId="1562717750">
     <w:abstractNumId w:val="6"/>
@@ -15139,10 +15682,10 @@
     </w:lvlOverride>
   </w:num>
   <w:num w:numId="10" w16cid:durableId="1239826050">
-    <w:abstractNumId w:val="24"/>
+    <w:abstractNumId w:val="22"/>
   </w:num>
   <w:num w:numId="11" w16cid:durableId="1047994370">
-    <w:abstractNumId w:val="24"/>
+    <w:abstractNumId w:val="22"/>
     <w:lvlOverride w:ilvl="0"/>
     <w:lvlOverride w:ilvl="1"/>
     <w:lvlOverride w:ilvl="2"/>
@@ -15166,7 +15709,7 @@
     </w:lvlOverride>
   </w:num>
   <w:num w:numId="12" w16cid:durableId="139814723">
-    <w:abstractNumId w:val="23"/>
+    <w:abstractNumId w:val="21"/>
     <w:lvlOverride w:ilvl="0">
       <w:startOverride w:val="1"/>
     </w:lvlOverride>
@@ -15199,10 +15742,10 @@
     <w:abstractNumId w:val="3"/>
   </w:num>
   <w:num w:numId="14" w16cid:durableId="697778143">
-    <w:abstractNumId w:val="21"/>
+    <w:abstractNumId w:val="19"/>
   </w:num>
   <w:num w:numId="15" w16cid:durableId="1997491479">
-    <w:abstractNumId w:val="17"/>
+    <w:abstractNumId w:val="15"/>
   </w:num>
   <w:num w:numId="16" w16cid:durableId="1198546483">
     <w:abstractNumId w:val="11"/>
@@ -15226,124 +15769,34 @@
     <w:abstractNumId w:val="2"/>
   </w:num>
   <w:num w:numId="22" w16cid:durableId="1270703647">
-    <w:abstractNumId w:val="22"/>
+    <w:abstractNumId w:val="20"/>
   </w:num>
   <w:num w:numId="23" w16cid:durableId="32004973">
     <w:abstractNumId w:val="8"/>
   </w:num>
   <w:num w:numId="24" w16cid:durableId="694190028">
-    <w:abstractNumId w:val="18"/>
+    <w:abstractNumId w:val="16"/>
   </w:num>
   <w:num w:numId="25" w16cid:durableId="1785810069">
-    <w:abstractNumId w:val="19"/>
+    <w:abstractNumId w:val="17"/>
   </w:num>
   <w:num w:numId="26" w16cid:durableId="151870541">
     <w:abstractNumId w:val="12"/>
   </w:num>
   <w:num w:numId="27" w16cid:durableId="71002078">
-    <w:abstractNumId w:val="15"/>
+    <w:abstractNumId w:val="14"/>
   </w:num>
   <w:num w:numId="28" w16cid:durableId="1363169118">
-    <w:abstractNumId w:val="27"/>
+    <w:abstractNumId w:val="24"/>
   </w:num>
   <w:num w:numId="29" w16cid:durableId="1067218311">
     <w:abstractNumId w:val="4"/>
   </w:num>
   <w:num w:numId="30" w16cid:durableId="480001169">
-    <w:abstractNumId w:val="20"/>
+    <w:abstractNumId w:val="18"/>
   </w:num>
   <w:num w:numId="31" w16cid:durableId="1091778378">
-    <w:abstractNumId w:val="25"/>
-  </w:num>
-  <w:num w:numId="32" w16cid:durableId="1508058229">
-    <w:abstractNumId w:val="26"/>
-    <w:lvlOverride w:ilvl="0">
-      <w:startOverride w:val="1"/>
-    </w:lvlOverride>
-    <w:lvlOverride w:ilvl="1">
-      <w:startOverride w:val="1"/>
-    </w:lvlOverride>
-    <w:lvlOverride w:ilvl="2">
-      <w:startOverride w:val="1"/>
-    </w:lvlOverride>
-    <w:lvlOverride w:ilvl="3">
-      <w:startOverride w:val="1"/>
-    </w:lvlOverride>
-    <w:lvlOverride w:ilvl="4">
-      <w:startOverride w:val="1"/>
-    </w:lvlOverride>
-    <w:lvlOverride w:ilvl="5">
-      <w:startOverride w:val="1"/>
-    </w:lvlOverride>
-    <w:lvlOverride w:ilvl="6">
-      <w:startOverride w:val="1"/>
-    </w:lvlOverride>
-    <w:lvlOverride w:ilvl="7">
-      <w:startOverride w:val="1"/>
-    </w:lvlOverride>
-    <w:lvlOverride w:ilvl="8">
-      <w:startOverride w:val="1"/>
-    </w:lvlOverride>
-  </w:num>
-  <w:num w:numId="33" w16cid:durableId="1663240423">
-    <w:abstractNumId w:val="16"/>
-    <w:lvlOverride w:ilvl="0">
-      <w:startOverride w:val="1"/>
-    </w:lvlOverride>
-    <w:lvlOverride w:ilvl="1">
-      <w:startOverride w:val="1"/>
-    </w:lvlOverride>
-    <w:lvlOverride w:ilvl="2">
-      <w:startOverride w:val="1"/>
-    </w:lvlOverride>
-    <w:lvlOverride w:ilvl="3">
-      <w:startOverride w:val="1"/>
-    </w:lvlOverride>
-    <w:lvlOverride w:ilvl="4">
-      <w:startOverride w:val="1"/>
-    </w:lvlOverride>
-    <w:lvlOverride w:ilvl="5">
-      <w:startOverride w:val="1"/>
-    </w:lvlOverride>
-    <w:lvlOverride w:ilvl="6">
-      <w:startOverride w:val="1"/>
-    </w:lvlOverride>
-    <w:lvlOverride w:ilvl="7">
-      <w:startOverride w:val="1"/>
-    </w:lvlOverride>
-    <w:lvlOverride w:ilvl="8">
-      <w:startOverride w:val="1"/>
-    </w:lvlOverride>
-  </w:num>
-  <w:num w:numId="34" w16cid:durableId="1842503862">
-    <w:abstractNumId w:val="13"/>
-    <w:lvlOverride w:ilvl="0">
-      <w:startOverride w:val="1"/>
-    </w:lvlOverride>
-    <w:lvlOverride w:ilvl="1">
-      <w:startOverride w:val="1"/>
-    </w:lvlOverride>
-    <w:lvlOverride w:ilvl="2">
-      <w:startOverride w:val="1"/>
-    </w:lvlOverride>
-    <w:lvlOverride w:ilvl="3">
-      <w:startOverride w:val="1"/>
-    </w:lvlOverride>
-    <w:lvlOverride w:ilvl="4">
-      <w:startOverride w:val="1"/>
-    </w:lvlOverride>
-    <w:lvlOverride w:ilvl="5">
-      <w:startOverride w:val="1"/>
-    </w:lvlOverride>
-    <w:lvlOverride w:ilvl="6">
-      <w:startOverride w:val="1"/>
-    </w:lvlOverride>
-    <w:lvlOverride w:ilvl="7">
-      <w:startOverride w:val="1"/>
-    </w:lvlOverride>
-    <w:lvlOverride w:ilvl="8">
-      <w:startOverride w:val="1"/>
-    </w:lvlOverride>
+    <w:abstractNumId w:val="23"/>
   </w:num>
 </w:numbering>
 </file>
@@ -15851,7 +16304,6 @@
   <w:style w:type="character" w:default="1" w:styleId="DefaultParagraphFont">
     <w:name w:val="Default Paragraph Font"/>
     <w:uiPriority w:val="1"/>
-    <w:semiHidden/>
     <w:unhideWhenUsed/>
   </w:style>
   <w:style w:type="table" w:default="1" w:styleId="TableNormal">
@@ -16765,17 +17217,12 @@
 </file>
 
 <file path=customXml/item1.xml><?xml version="1.0" encoding="utf-8"?>
-<p:properties xmlns:p="http://schemas.microsoft.com/office/2006/metadata/properties" xmlns:xsi="http://www.w3.org/2001/XMLSchema-instance" xmlns:pc="http://schemas.microsoft.com/office/infopath/2007/PartnerControls">
-  <documentManagement>
-    <SharedWithUsers xmlns="7f0dcb33-685e-48d8-b644-2ef2786c1229">
-      <UserInfo>
-        <DisplayName/>
-        <AccountId xsi:nil="true"/>
-        <AccountType/>
-      </UserInfo>
-    </SharedWithUsers>
-  </documentManagement>
-</p:properties>
+<?mso-contentType ?>
+<FormTemplates xmlns="http://schemas.microsoft.com/sharepoint/v3/contenttype/forms">
+  <Display>DocumentLibraryForm</Display>
+  <Edit>DocumentLibraryForm</Edit>
+  <New>DocumentLibraryForm</New>
+</FormTemplates>
 </file>
 
 <file path=customXml/item2.xml><?xml version="1.0" encoding="utf-8"?>
@@ -16964,20 +17411,23 @@
 </file>
 
 <file path=customXml/item3.xml><?xml version="1.0" encoding="utf-8"?>
-<?mso-contentType ?>
-<FormTemplates xmlns="http://schemas.microsoft.com/sharepoint/v3/contenttype/forms">
-  <Display>DocumentLibraryForm</Display>
-  <Edit>DocumentLibraryForm</Edit>
-  <New>DocumentLibraryForm</New>
-</FormTemplates>
+<p:properties xmlns:p="http://schemas.microsoft.com/office/2006/metadata/properties" xmlns:xsi="http://www.w3.org/2001/XMLSchema-instance" xmlns:pc="http://schemas.microsoft.com/office/infopath/2007/PartnerControls">
+  <documentManagement>
+    <SharedWithUsers xmlns="7f0dcb33-685e-48d8-b644-2ef2786c1229">
+      <UserInfo>
+        <DisplayName/>
+        <AccountId xsi:nil="true"/>
+        <AccountType/>
+      </UserInfo>
+    </SharedWithUsers>
+  </documentManagement>
+</p:properties>
 </file>
 
 <file path=customXml/itemProps1.xml><?xml version="1.0" encoding="utf-8"?>
-<ds:datastoreItem xmlns:ds="http://schemas.openxmlformats.org/officeDocument/2006/customXml" ds:itemID="{E4B4D352-B35B-4B3A-95D2-902933709BD2}">
+<ds:datastoreItem xmlns:ds="http://schemas.openxmlformats.org/officeDocument/2006/customXml" ds:itemID="{CEAD825D-2413-46BA-BB1F-DCE637B19B0C}">
   <ds:schemaRefs>
-    <ds:schemaRef ds:uri="http://schemas.microsoft.com/office/2006/metadata/properties"/>
-    <ds:schemaRef ds:uri="http://schemas.microsoft.com/office/infopath/2007/PartnerControls"/>
-    <ds:schemaRef ds:uri="7f0dcb33-685e-48d8-b644-2ef2786c1229"/>
+    <ds:schemaRef ds:uri="http://schemas.microsoft.com/sharepoint/v3/contenttype/forms"/>
   </ds:schemaRefs>
 </ds:datastoreItem>
 </file>
@@ -17002,9 +17452,11 @@
 </file>
 
 <file path=customXml/itemProps3.xml><?xml version="1.0" encoding="utf-8"?>
-<ds:datastoreItem xmlns:ds="http://schemas.openxmlformats.org/officeDocument/2006/customXml" ds:itemID="{CEAD825D-2413-46BA-BB1F-DCE637B19B0C}">
+<ds:datastoreItem xmlns:ds="http://schemas.openxmlformats.org/officeDocument/2006/customXml" ds:itemID="{E4B4D352-B35B-4B3A-95D2-902933709BD2}">
   <ds:schemaRefs>
-    <ds:schemaRef ds:uri="http://schemas.microsoft.com/sharepoint/v3/contenttype/forms"/>
+    <ds:schemaRef ds:uri="http://schemas.microsoft.com/office/2006/metadata/properties"/>
+    <ds:schemaRef ds:uri="http://schemas.microsoft.com/office/infopath/2007/PartnerControls"/>
+    <ds:schemaRef ds:uri="7f0dcb33-685e-48d8-b644-2ef2786c1229"/>
   </ds:schemaRefs>
 </ds:datastoreItem>
 </file>
</xml_diff>

<commit_message>
update 3NF model + datasets
</commit_message>
<xml_diff>
--- a/DWH/DWH_and_ETL_NYC_taxi_trip.docx
+++ b/DWH/DWH_and_ETL_NYC_taxi_trip.docx
@@ -276,7 +276,7 @@
           <w:noProof/>
         </w:rPr>
         <w:drawing>
-          <wp:inline distT="0" distB="0" distL="0" distR="0" wp14:anchorId="092685F8" wp14:editId="2E71ACF7">
+          <wp:inline distT="0" distB="0" distL="0" distR="0" wp14:anchorId="092685F8" wp14:editId="65696480">
             <wp:extent cx="5802923" cy="3143250"/>
             <wp:effectExtent l="0" t="0" r="7620" b="0"/>
             <wp:docPr id="650105412" name="Picture 4"/>
@@ -12684,33 +12684,6 @@
     </w:p>
     <w:p>
       <w:pPr>
-        <w:pStyle w:val="BodyText"/>
-        <w:spacing w:line="276" w:lineRule="auto"/>
-        <w:rPr>
-          <w:rFonts w:ascii="Times New Roman" w:hAnsi="Times New Roman"/>
-        </w:rPr>
-      </w:pPr>
-    </w:p>
-    <w:p>
-      <w:pPr>
-        <w:pStyle w:val="BodyText"/>
-        <w:spacing w:line="276" w:lineRule="auto"/>
-        <w:rPr>
-          <w:rFonts w:ascii="Times New Roman" w:hAnsi="Times New Roman"/>
-        </w:rPr>
-      </w:pPr>
-    </w:p>
-    <w:p>
-      <w:pPr>
-        <w:pStyle w:val="BodyText"/>
-        <w:spacing w:line="276" w:lineRule="auto"/>
-        <w:rPr>
-          <w:rFonts w:ascii="Times New Roman" w:hAnsi="Times New Roman"/>
-        </w:rPr>
-      </w:pPr>
-    </w:p>
-    <w:p>
-      <w:pPr>
         <w:pStyle w:val="Heading1"/>
         <w:spacing w:line="276" w:lineRule="auto"/>
         <w:ind w:left="431" w:hanging="431"/>
@@ -12831,8 +12804,61 @@
         <w:rPr>
           <w:rFonts w:ascii="Times New Roman" w:hAnsi="Times New Roman"/>
         </w:rPr>
+        <w:t xml:space="preserve">NOT NULL: attribute in a table must have a value. </w:t>
+      </w:r>
+    </w:p>
+    <w:p>
+      <w:pPr>
+        <w:pStyle w:val="BodyText"/>
+        <w:spacing w:line="276" w:lineRule="auto"/>
+        <w:rPr>
+          <w:rFonts w:ascii="Times New Roman" w:hAnsi="Times New Roman"/>
+        </w:rPr>
+      </w:pPr>
+    </w:p>
+    <w:p>
+      <w:pPr>
+        <w:pStyle w:val="BodyText"/>
+        <w:spacing w:line="276" w:lineRule="auto"/>
+        <w:rPr>
+          <w:rFonts w:ascii="Times New Roman" w:hAnsi="Times New Roman"/>
+        </w:rPr>
+      </w:pPr>
+      <w:r>
+        <w:rPr>
+          <w:rFonts w:ascii="Times New Roman" w:hAnsi="Times New Roman"/>
+        </w:rPr>
+        <w:t>•  PL/</w:t>
+      </w:r>
+      <w:proofErr w:type="spellStart"/>
+      <w:r>
+        <w:rPr>
+          <w:rFonts w:ascii="Times New Roman" w:hAnsi="Times New Roman"/>
+        </w:rPr>
+        <w:t>pgSQL</w:t>
+      </w:r>
+      <w:proofErr w:type="spellEnd"/>
+      <w:r>
+        <w:rPr>
+          <w:rFonts w:ascii="Times New Roman" w:hAnsi="Times New Roman"/>
+        </w:rPr>
+        <w:t>: A procedural language supported by PostgreSQL that allows for more complex operations and control structures in SQL scripts.</w:t>
+      </w:r>
+    </w:p>
+    <w:p>
+      <w:pPr>
+        <w:pStyle w:val="BodyText"/>
+        <w:spacing w:line="276" w:lineRule="auto"/>
+        <w:rPr>
+          <w:rFonts w:ascii="Times New Roman" w:hAnsi="Times New Roman"/>
+        </w:rPr>
+      </w:pPr>
+      <w:r>
+        <w:rPr>
+          <w:rFonts w:ascii="Times New Roman" w:hAnsi="Times New Roman"/>
+        </w:rPr>
         <w:lastRenderedPageBreak/>
-        <w:t xml:space="preserve">NOT NULL: attribute in a table must have a value. </w:t>
+        <w:t>m:m</w:t>
       </w:r>
     </w:p>
     <w:p>
@@ -12843,6 +12869,12 @@
           <w:rFonts w:ascii="Times New Roman" w:hAnsi="Times New Roman"/>
         </w:rPr>
       </w:pPr>
+      <w:r>
+        <w:rPr>
+          <w:rFonts w:ascii="Times New Roman" w:hAnsi="Times New Roman"/>
+        </w:rPr>
+        <w:t>: Many-to-many relationship in the database, where multiple records from one table can be associated with multiple records from another table.</w:t>
+      </w:r>
     </w:p>
     <w:p>
       <w:pPr>
@@ -12856,21 +12888,7 @@
         <w:rPr>
           <w:rFonts w:ascii="Times New Roman" w:hAnsi="Times New Roman"/>
         </w:rPr>
-        <w:t>•  PL/</w:t>
-      </w:r>
-      <w:proofErr w:type="spellStart"/>
-      <w:r>
-        <w:rPr>
-          <w:rFonts w:ascii="Times New Roman" w:hAnsi="Times New Roman"/>
-        </w:rPr>
-        <w:t>pgSQL</w:t>
-      </w:r>
-      <w:proofErr w:type="spellEnd"/>
-      <w:r>
-        <w:rPr>
-          <w:rFonts w:ascii="Times New Roman" w:hAnsi="Times New Roman"/>
-        </w:rPr>
-        <w:t>: A procedural language supported by PostgreSQL that allows for more complex operations and control structures in SQL scripts.</w:t>
+        <w:t>1:m (m:1)</w:t>
       </w:r>
     </w:p>
     <w:p>
@@ -12885,7 +12903,7 @@
         <w:rPr>
           <w:rFonts w:ascii="Times New Roman" w:hAnsi="Times New Roman"/>
         </w:rPr>
-        <w:t>m:m</w:t>
+        <w:t>: One-to-many (many-to-one) relationship in the database, where one record from a table is associated with many records from another table.</w:t>
       </w:r>
     </w:p>
     <w:p>
@@ -12900,7 +12918,7 @@
         <w:rPr>
           <w:rFonts w:ascii="Times New Roman" w:hAnsi="Times New Roman"/>
         </w:rPr>
-        <w:t>: Many-to-many relationship in the database, where multiple records from one table can be associated with multiple records from another table.</w:t>
+        <w:t>1:1</w:t>
       </w:r>
     </w:p>
     <w:p>
@@ -12915,7 +12933,7 @@
         <w:rPr>
           <w:rFonts w:ascii="Times New Roman" w:hAnsi="Times New Roman"/>
         </w:rPr>
-        <w:t>1:m (m:1)</w:t>
+        <w:t>: One-to-one relationship in the database, where one record from a table is associated with one record from another table.</w:t>
       </w:r>
     </w:p>
     <w:p>
@@ -12930,7 +12948,13 @@
         <w:rPr>
           <w:rFonts w:ascii="Times New Roman" w:hAnsi="Times New Roman"/>
         </w:rPr>
-        <w:t>: One-to-many (many-to-one) relationship in the database, where one record from a table is associated with many records from another table.</w:t>
+        <w:t>1:0...</w:t>
+      </w:r>
+      <w:r>
+        <w:rPr>
+          <w:rFonts w:ascii="Times New Roman" w:hAnsi="Times New Roman"/>
+        </w:rPr>
+        <w:t>1</w:t>
       </w:r>
     </w:p>
     <w:p>
@@ -12945,7 +12969,25 @@
         <w:rPr>
           <w:rFonts w:ascii="Times New Roman" w:hAnsi="Times New Roman"/>
         </w:rPr>
-        <w:t>1:1</w:t>
+        <w:t>:</w:t>
+      </w:r>
+      <w:r>
+        <w:rPr>
+          <w:rFonts w:ascii="Times New Roman" w:hAnsi="Times New Roman"/>
+        </w:rPr>
+        <w:t xml:space="preserve"> </w:t>
+      </w:r>
+      <w:r>
+        <w:rPr>
+          <w:rFonts w:ascii="Times New Roman" w:hAnsi="Times New Roman"/>
+        </w:rPr>
+        <w:t>I</w:t>
+      </w:r>
+      <w:r>
+        <w:rPr>
+          <w:rFonts w:ascii="Times New Roman" w:hAnsi="Times New Roman"/>
+        </w:rPr>
+        <w:t>ndicates an optional one-to-one relationship. In SQL, this means that each record in Table A can be associated with at most one record in Table B, but the association is optional.</w:t>
       </w:r>
     </w:p>
     <w:p>
@@ -12956,12 +12998,15 @@
           <w:rFonts w:ascii="Times New Roman" w:hAnsi="Times New Roman"/>
         </w:rPr>
       </w:pPr>
-      <w:r>
-        <w:rPr>
-          <w:rFonts w:ascii="Times New Roman" w:hAnsi="Times New Roman"/>
-        </w:rPr>
-        <w:t>: One-to-one relationship in the database, where one record from a table is associated with one record from another table.</w:t>
-      </w:r>
+    </w:p>
+    <w:p>
+      <w:pPr>
+        <w:pStyle w:val="BodyText"/>
+        <w:spacing w:line="276" w:lineRule="auto"/>
+        <w:rPr>
+          <w:rFonts w:ascii="Times New Roman" w:hAnsi="Times New Roman"/>
+        </w:rPr>
+      </w:pPr>
     </w:p>
     <w:p>
       <w:pPr>
@@ -13016,10 +13061,10 @@
           <w:noProof/>
         </w:rPr>
         <w:drawing>
-          <wp:inline distT="0" distB="0" distL="0" distR="0" wp14:anchorId="7DC6EF77" wp14:editId="72FA5612">
-            <wp:extent cx="5932805" cy="2940685"/>
-            <wp:effectExtent l="0" t="0" r="0" b="0"/>
-            <wp:docPr id="47888836" name="Picture 13"/>
+          <wp:inline distT="0" distB="0" distL="0" distR="0" wp14:anchorId="184904D2" wp14:editId="2914A1FD">
+            <wp:extent cx="5934075" cy="2905125"/>
+            <wp:effectExtent l="0" t="0" r="9525" b="9525"/>
+            <wp:docPr id="228341740" name="Picture 5"/>
             <wp:cNvGraphicFramePr>
               <a:graphicFrameLocks xmlns:a="http://schemas.openxmlformats.org/drawingml/2006/main" noChangeAspect="1"/>
             </wp:cNvGraphicFramePr>
@@ -13027,7 +13072,7 @@
               <a:graphicData uri="http://schemas.openxmlformats.org/drawingml/2006/picture">
                 <pic:pic xmlns:pic="http://schemas.openxmlformats.org/drawingml/2006/picture">
                   <pic:nvPicPr>
-                    <pic:cNvPr id="0" name="Picture 10"/>
+                    <pic:cNvPr id="0" name="Picture 2"/>
                     <pic:cNvPicPr>
                       <a:picLocks noChangeAspect="1" noChangeArrowheads="1"/>
                     </pic:cNvPicPr>
@@ -13048,7 +13093,7 @@
                   <pic:spPr bwMode="auto">
                     <a:xfrm>
                       <a:off x="0" y="0"/>
-                      <a:ext cx="5932805" cy="2940685"/>
+                      <a:ext cx="5934075" cy="2905125"/>
                     </a:xfrm>
                     <a:prstGeom prst="rect">
                       <a:avLst/>
@@ -13677,15 +13722,7 @@
                 <w:sz w:val="22"/>
                 <w:szCs w:val="22"/>
               </w:rPr>
-              <w:t>_</w:t>
-            </w:r>
-            <w:r>
-              <w:rPr>
-                <w:rFonts w:ascii="Times New Roman" w:hAnsi="Times New Roman"/>
-                <w:sz w:val="22"/>
-                <w:szCs w:val="22"/>
-              </w:rPr>
-              <w:t>src_</w:t>
+              <w:t>_src_</w:t>
             </w:r>
             <w:r>
               <w:rPr>
@@ -14733,13 +14770,7 @@
               <w:rPr>
                 <w:rFonts w:ascii="Times New Roman" w:hAnsi="Times New Roman"/>
               </w:rPr>
-              <w:t>CE_</w:t>
-            </w:r>
-            <w:r>
-              <w:rPr>
-                <w:rFonts w:ascii="Times New Roman" w:hAnsi="Times New Roman"/>
-              </w:rPr>
-              <w:t>VENDORS</w:t>
+              <w:t>CE_VENDORS</w:t>
             </w:r>
             <w:r>
               <w:rPr>
@@ -15273,13 +15304,7 @@
               <w:rPr>
                 <w:rFonts w:ascii="Times New Roman" w:hAnsi="Times New Roman"/>
               </w:rPr>
-              <w:t>vendor</w:t>
-            </w:r>
-            <w:r>
-              <w:rPr>
-                <w:rFonts w:ascii="Times New Roman" w:hAnsi="Times New Roman"/>
-              </w:rPr>
-              <w:t xml:space="preserve"> address</w:t>
+              <w:t>vendor address</w:t>
             </w:r>
             <w:r>
               <w:rPr>
@@ -16225,89 +16250,6 @@
               <w:rPr>
                 <w:rFonts w:ascii="Times New Roman" w:hAnsi="Times New Roman"/>
               </w:rPr>
-              <w:t>passenger_count</w:t>
-            </w:r>
-            <w:proofErr w:type="spellEnd"/>
-          </w:p>
-        </w:tc>
-        <w:tc>
-          <w:tcPr>
-            <w:tcW w:w="2835" w:type="dxa"/>
-            <w:vAlign w:val="center"/>
-          </w:tcPr>
-          <w:p>
-            <w:pPr>
-              <w:pStyle w:val="BodyText"/>
-              <w:spacing w:line="276" w:lineRule="auto"/>
-              <w:rPr>
-                <w:rFonts w:ascii="Times New Roman" w:hAnsi="Times New Roman"/>
-              </w:rPr>
-            </w:pPr>
-            <w:r>
-              <w:rPr>
-                <w:rFonts w:ascii="Times New Roman" w:hAnsi="Times New Roman"/>
-              </w:rPr>
-              <w:t>passenger count</w:t>
-            </w:r>
-          </w:p>
-        </w:tc>
-        <w:tc>
-          <w:tcPr>
-            <w:tcW w:w="1875" w:type="dxa"/>
-          </w:tcPr>
-          <w:p>
-            <w:pPr>
-              <w:pStyle w:val="BodyText"/>
-              <w:spacing w:line="276" w:lineRule="auto"/>
-              <w:rPr>
-                <w:rFonts w:ascii="Times New Roman" w:hAnsi="Times New Roman"/>
-              </w:rPr>
-            </w:pPr>
-            <w:r>
-              <w:rPr>
-                <w:rFonts w:ascii="Times New Roman" w:hAnsi="Times New Roman"/>
-              </w:rPr>
-              <w:t>int</w:t>
-            </w:r>
-          </w:p>
-        </w:tc>
-      </w:tr>
-      <w:tr>
-        <w:trPr>
-          <w:trHeight w:val="432"/>
-        </w:trPr>
-        <w:tc>
-          <w:tcPr>
-            <w:tcW w:w="2088" w:type="dxa"/>
-            <w:vMerge/>
-          </w:tcPr>
-          <w:p>
-            <w:pPr>
-              <w:pStyle w:val="BodyText"/>
-              <w:spacing w:line="276" w:lineRule="auto"/>
-              <w:rPr>
-                <w:rFonts w:ascii="Times New Roman" w:hAnsi="Times New Roman"/>
-              </w:rPr>
-            </w:pPr>
-          </w:p>
-        </w:tc>
-        <w:tc>
-          <w:tcPr>
-            <w:tcW w:w="2410" w:type="dxa"/>
-          </w:tcPr>
-          <w:p>
-            <w:pPr>
-              <w:pStyle w:val="BodyText"/>
-              <w:spacing w:line="276" w:lineRule="auto"/>
-              <w:rPr>
-                <w:rFonts w:ascii="Times New Roman" w:hAnsi="Times New Roman"/>
-              </w:rPr>
-            </w:pPr>
-            <w:proofErr w:type="spellStart"/>
-            <w:r>
-              <w:rPr>
-                <w:rFonts w:ascii="Times New Roman" w:hAnsi="Times New Roman"/>
-              </w:rPr>
               <w:t>customer_telephone</w:t>
             </w:r>
             <w:proofErr w:type="spellEnd"/>
@@ -17385,13 +17327,7 @@
               <w:rPr>
                 <w:rFonts w:ascii="Times New Roman" w:hAnsi="Times New Roman"/>
               </w:rPr>
-              <w:t>trip_</w:t>
-            </w:r>
-            <w:r>
-              <w:rPr>
-                <w:rFonts w:ascii="Times New Roman" w:hAnsi="Times New Roman"/>
-              </w:rPr>
-              <w:t>id</w:t>
+              <w:t>booking_type</w:t>
             </w:r>
             <w:proofErr w:type="spellEnd"/>
           </w:p>
@@ -17413,31 +17349,25 @@
               <w:rPr>
                 <w:rFonts w:ascii="Times New Roman" w:hAnsi="Times New Roman"/>
               </w:rPr>
-              <w:t xml:space="preserve">Reference to the </w:t>
-            </w:r>
-            <w:r>
-              <w:rPr>
-                <w:rFonts w:ascii="Times New Roman" w:hAnsi="Times New Roman"/>
-              </w:rPr>
-              <w:t>trip</w:t>
-            </w:r>
-            <w:r>
-              <w:rPr>
-                <w:rFonts w:ascii="Times New Roman" w:hAnsi="Times New Roman"/>
-              </w:rPr>
-              <w:t xml:space="preserve"> record in </w:t>
-            </w:r>
-            <w:r>
-              <w:rPr>
-                <w:rFonts w:ascii="Times New Roman" w:hAnsi="Times New Roman"/>
-              </w:rPr>
-              <w:t>CE_TAXI_TRIPS</w:t>
-            </w:r>
-            <w:r>
-              <w:rPr>
-                <w:rFonts w:ascii="Times New Roman" w:hAnsi="Times New Roman"/>
-              </w:rPr>
-              <w:t xml:space="preserve"> (FK)</w:t>
+              <w:t>b</w:t>
+            </w:r>
+            <w:r>
+              <w:rPr>
+                <w:rFonts w:ascii="Times New Roman" w:hAnsi="Times New Roman"/>
+              </w:rPr>
+              <w:t xml:space="preserve">usiness key of the </w:t>
+            </w:r>
+            <w:r>
+              <w:rPr>
+                <w:rFonts w:ascii="Times New Roman" w:hAnsi="Times New Roman"/>
+              </w:rPr>
+              <w:t>booking</w:t>
+            </w:r>
+            <w:r>
+              <w:rPr>
+                <w:rFonts w:ascii="Times New Roman" w:hAnsi="Times New Roman"/>
+              </w:rPr>
+              <w:t xml:space="preserve"> record from the source system (natural key)</w:t>
             </w:r>
           </w:p>
         </w:tc>
@@ -17453,14 +17383,12 @@
                 <w:rFonts w:ascii="Times New Roman" w:hAnsi="Times New Roman"/>
               </w:rPr>
             </w:pPr>
-            <w:proofErr w:type="spellStart"/>
-            <w:r>
-              <w:rPr>
-                <w:rFonts w:ascii="Times New Roman" w:hAnsi="Times New Roman"/>
-              </w:rPr>
-              <w:t>bigint</w:t>
-            </w:r>
-            <w:proofErr w:type="spellEnd"/>
+            <w:r>
+              <w:rPr>
+                <w:rFonts w:ascii="Times New Roman" w:hAnsi="Times New Roman"/>
+              </w:rPr>
+              <w:t>varchar</w:t>
+            </w:r>
           </w:p>
         </w:tc>
       </w:tr>
@@ -17500,19 +17428,19 @@
               <w:rPr>
                 <w:rFonts w:ascii="Times New Roman" w:hAnsi="Times New Roman"/>
               </w:rPr>
-              <w:t>promo</w:t>
-            </w:r>
-            <w:r>
-              <w:rPr>
-                <w:rFonts w:ascii="Times New Roman" w:hAnsi="Times New Roman"/>
-              </w:rPr>
-              <w:t>_</w:t>
-            </w:r>
-            <w:r>
-              <w:rPr>
-                <w:rFonts w:ascii="Times New Roman" w:hAnsi="Times New Roman"/>
-              </w:rPr>
-              <w:t>id</w:t>
+              <w:t>booking_</w:t>
+            </w:r>
+            <w:r>
+              <w:rPr>
+                <w:rFonts w:ascii="Times New Roman" w:hAnsi="Times New Roman"/>
+              </w:rPr>
+              <w:t>date</w:t>
+            </w:r>
+            <w:r>
+              <w:rPr>
+                <w:rFonts w:ascii="Times New Roman" w:hAnsi="Times New Roman"/>
+              </w:rPr>
+              <w:t>time</w:t>
             </w:r>
             <w:proofErr w:type="spellEnd"/>
           </w:p>
@@ -17534,37 +17462,7 @@
               <w:rPr>
                 <w:rFonts w:ascii="Times New Roman" w:hAnsi="Times New Roman"/>
               </w:rPr>
-              <w:t xml:space="preserve">Reference to the </w:t>
-            </w:r>
-            <w:r>
-              <w:rPr>
-                <w:rFonts w:ascii="Times New Roman" w:hAnsi="Times New Roman"/>
-              </w:rPr>
-              <w:t>promotions</w:t>
-            </w:r>
-            <w:r>
-              <w:rPr>
-                <w:rFonts w:ascii="Times New Roman" w:hAnsi="Times New Roman"/>
-              </w:rPr>
-              <w:t xml:space="preserve"> record in </w:t>
-            </w:r>
-            <w:r>
-              <w:rPr>
-                <w:rFonts w:ascii="Times New Roman" w:hAnsi="Times New Roman"/>
-              </w:rPr>
-              <w:t>CE_</w:t>
-            </w:r>
-            <w:r>
-              <w:rPr>
-                <w:rFonts w:ascii="Times New Roman" w:hAnsi="Times New Roman"/>
-              </w:rPr>
-              <w:t>PROMOTIONS</w:t>
-            </w:r>
-            <w:r>
-              <w:rPr>
-                <w:rFonts w:ascii="Times New Roman" w:hAnsi="Times New Roman"/>
-              </w:rPr>
-              <w:t xml:space="preserve"> (FK)</w:t>
+              <w:t>booking time</w:t>
             </w:r>
           </w:p>
         </w:tc>
@@ -17580,14 +17478,12 @@
                 <w:rFonts w:ascii="Times New Roman" w:hAnsi="Times New Roman"/>
               </w:rPr>
             </w:pPr>
-            <w:proofErr w:type="spellStart"/>
-            <w:r>
-              <w:rPr>
-                <w:rFonts w:ascii="Times New Roman" w:hAnsi="Times New Roman"/>
-              </w:rPr>
-              <w:t>bigint</w:t>
-            </w:r>
-            <w:proofErr w:type="spellEnd"/>
+            <w:r>
+              <w:rPr>
+                <w:rFonts w:ascii="Times New Roman" w:hAnsi="Times New Roman"/>
+              </w:rPr>
+              <w:t>timestamp</w:t>
+            </w:r>
           </w:p>
         </w:tc>
       </w:tr>
@@ -17627,7 +17523,7 @@
               <w:rPr>
                 <w:rFonts w:ascii="Times New Roman" w:hAnsi="Times New Roman"/>
               </w:rPr>
-              <w:t>booking_type</w:t>
+              <w:t>booking_src_id</w:t>
             </w:r>
             <w:proofErr w:type="spellEnd"/>
           </w:p>
@@ -17635,7 +17531,6 @@
         <w:tc>
           <w:tcPr>
             <w:tcW w:w="2835" w:type="dxa"/>
-            <w:vAlign w:val="center"/>
           </w:tcPr>
           <w:p>
             <w:pPr>
@@ -17667,7 +17562,7 @@
               <w:rPr>
                 <w:rFonts w:ascii="Times New Roman" w:hAnsi="Times New Roman"/>
               </w:rPr>
-              <w:t xml:space="preserve"> record from the source system (natural key)</w:t>
+              <w:t xml:space="preserve"> record from the source system </w:t>
             </w:r>
           </w:p>
         </w:tc>
@@ -17721,6 +17616,8 @@
               <w:spacing w:line="276" w:lineRule="auto"/>
               <w:rPr>
                 <w:rFonts w:ascii="Times New Roman" w:hAnsi="Times New Roman"/>
+                <w:sz w:val="22"/>
+                <w:szCs w:val="22"/>
               </w:rPr>
             </w:pPr>
             <w:proofErr w:type="spellStart"/>
@@ -17728,19 +17625,7 @@
               <w:rPr>
                 <w:rFonts w:ascii="Times New Roman" w:hAnsi="Times New Roman"/>
               </w:rPr>
-              <w:t>booking_</w:t>
-            </w:r>
-            <w:r>
-              <w:rPr>
-                <w:rFonts w:ascii="Times New Roman" w:hAnsi="Times New Roman"/>
-              </w:rPr>
-              <w:t>date</w:t>
-            </w:r>
-            <w:r>
-              <w:rPr>
-                <w:rFonts w:ascii="Times New Roman" w:hAnsi="Times New Roman"/>
-              </w:rPr>
-              <w:t>time</w:t>
+              <w:t>source_system</w:t>
             </w:r>
             <w:proofErr w:type="spellEnd"/>
           </w:p>
@@ -17762,7 +17647,7 @@
               <w:rPr>
                 <w:rFonts w:ascii="Times New Roman" w:hAnsi="Times New Roman"/>
               </w:rPr>
-              <w:t>booking time</w:t>
+              <w:t>system where the data originates from (datasets)</w:t>
             </w:r>
           </w:p>
         </w:tc>
@@ -17782,7 +17667,7 @@
               <w:rPr>
                 <w:rFonts w:ascii="Times New Roman" w:hAnsi="Times New Roman"/>
               </w:rPr>
-              <w:t>timestamp</w:t>
+              <w:t>varchar</w:t>
             </w:r>
           </w:p>
         </w:tc>
@@ -17816,6 +17701,8 @@
               <w:spacing w:line="276" w:lineRule="auto"/>
               <w:rPr>
                 <w:rFonts w:ascii="Times New Roman" w:hAnsi="Times New Roman"/>
+                <w:sz w:val="22"/>
+                <w:szCs w:val="22"/>
               </w:rPr>
             </w:pPr>
             <w:proofErr w:type="spellStart"/>
@@ -17823,7 +17710,7 @@
               <w:rPr>
                 <w:rFonts w:ascii="Times New Roman" w:hAnsi="Times New Roman"/>
               </w:rPr>
-              <w:t>booking_src_id</w:t>
+              <w:t>source_entity</w:t>
             </w:r>
             <w:proofErr w:type="spellEnd"/>
           </w:p>
@@ -17831,38 +17718,21 @@
         <w:tc>
           <w:tcPr>
             <w:tcW w:w="2835" w:type="dxa"/>
-          </w:tcPr>
-          <w:p>
-            <w:pPr>
-              <w:pStyle w:val="BodyText"/>
-              <w:spacing w:line="276" w:lineRule="auto"/>
-              <w:rPr>
-                <w:rFonts w:ascii="Times New Roman" w:hAnsi="Times New Roman"/>
-              </w:rPr>
-            </w:pPr>
-            <w:r>
-              <w:rPr>
-                <w:rFonts w:ascii="Times New Roman" w:hAnsi="Times New Roman"/>
-              </w:rPr>
-              <w:t>b</w:t>
-            </w:r>
-            <w:r>
-              <w:rPr>
-                <w:rFonts w:ascii="Times New Roman" w:hAnsi="Times New Roman"/>
-              </w:rPr>
-              <w:t xml:space="preserve">usiness key of the </w:t>
-            </w:r>
-            <w:r>
-              <w:rPr>
-                <w:rFonts w:ascii="Times New Roman" w:hAnsi="Times New Roman"/>
-              </w:rPr>
-              <w:t>booking</w:t>
-            </w:r>
-            <w:r>
-              <w:rPr>
-                <w:rFonts w:ascii="Times New Roman" w:hAnsi="Times New Roman"/>
-              </w:rPr>
-              <w:t xml:space="preserve"> record from the source system </w:t>
+            <w:vAlign w:val="center"/>
+          </w:tcPr>
+          <w:p>
+            <w:pPr>
+              <w:pStyle w:val="BodyText"/>
+              <w:spacing w:line="276" w:lineRule="auto"/>
+              <w:rPr>
+                <w:rFonts w:ascii="Times New Roman" w:hAnsi="Times New Roman"/>
+              </w:rPr>
+            </w:pPr>
+            <w:r>
+              <w:rPr>
+                <w:rFonts w:ascii="Times New Roman" w:hAnsi="Times New Roman"/>
+              </w:rPr>
+              <w:t>entity within the source system</w:t>
             </w:r>
           </w:p>
         </w:tc>
@@ -17909,15 +17779,14 @@
         <w:tc>
           <w:tcPr>
             <w:tcW w:w="2410" w:type="dxa"/>
-          </w:tcPr>
-          <w:p>
-            <w:pPr>
-              <w:pStyle w:val="BodyText"/>
-              <w:spacing w:line="276" w:lineRule="auto"/>
-              <w:rPr>
-                <w:rFonts w:ascii="Times New Roman" w:hAnsi="Times New Roman"/>
-                <w:sz w:val="22"/>
-                <w:szCs w:val="22"/>
+            <w:vAlign w:val="center"/>
+          </w:tcPr>
+          <w:p>
+            <w:pPr>
+              <w:pStyle w:val="BodyText"/>
+              <w:spacing w:line="276" w:lineRule="auto"/>
+              <w:rPr>
+                <w:rFonts w:ascii="Times New Roman" w:hAnsi="Times New Roman"/>
               </w:rPr>
             </w:pPr>
             <w:proofErr w:type="spellStart"/>
@@ -17925,7 +17794,7 @@
               <w:rPr>
                 <w:rFonts w:ascii="Times New Roman" w:hAnsi="Times New Roman"/>
               </w:rPr>
-              <w:t>source_system</w:t>
+              <w:t>update_dt</w:t>
             </w:r>
             <w:proofErr w:type="spellEnd"/>
           </w:p>
@@ -17947,27 +17816,28 @@
               <w:rPr>
                 <w:rFonts w:ascii="Times New Roman" w:hAnsi="Times New Roman"/>
               </w:rPr>
-              <w:t>system where the data originates from (datasets)</w:t>
+              <w:t>date of update data</w:t>
             </w:r>
           </w:p>
         </w:tc>
         <w:tc>
           <w:tcPr>
             <w:tcW w:w="1875" w:type="dxa"/>
-          </w:tcPr>
-          <w:p>
-            <w:pPr>
-              <w:pStyle w:val="BodyText"/>
-              <w:spacing w:line="276" w:lineRule="auto"/>
-              <w:rPr>
-                <w:rFonts w:ascii="Times New Roman" w:hAnsi="Times New Roman"/>
-              </w:rPr>
-            </w:pPr>
-            <w:r>
-              <w:rPr>
-                <w:rFonts w:ascii="Times New Roman" w:hAnsi="Times New Roman"/>
-              </w:rPr>
-              <w:t>varchar</w:t>
+            <w:vAlign w:val="center"/>
+          </w:tcPr>
+          <w:p>
+            <w:pPr>
+              <w:pStyle w:val="BodyText"/>
+              <w:spacing w:line="276" w:lineRule="auto"/>
+              <w:rPr>
+                <w:rFonts w:ascii="Times New Roman" w:hAnsi="Times New Roman"/>
+              </w:rPr>
+            </w:pPr>
+            <w:r>
+              <w:rPr>
+                <w:rFonts w:ascii="Times New Roman" w:hAnsi="Times New Roman"/>
+              </w:rPr>
+              <w:t>date</w:t>
             </w:r>
           </w:p>
         </w:tc>
@@ -17994,176 +17864,6 @@
         <w:tc>
           <w:tcPr>
             <w:tcW w:w="2410" w:type="dxa"/>
-          </w:tcPr>
-          <w:p>
-            <w:pPr>
-              <w:pStyle w:val="BodyText"/>
-              <w:spacing w:line="276" w:lineRule="auto"/>
-              <w:rPr>
-                <w:rFonts w:ascii="Times New Roman" w:hAnsi="Times New Roman"/>
-                <w:sz w:val="22"/>
-                <w:szCs w:val="22"/>
-              </w:rPr>
-            </w:pPr>
-            <w:proofErr w:type="spellStart"/>
-            <w:r>
-              <w:rPr>
-                <w:rFonts w:ascii="Times New Roman" w:hAnsi="Times New Roman"/>
-              </w:rPr>
-              <w:t>source_entity</w:t>
-            </w:r>
-            <w:proofErr w:type="spellEnd"/>
-          </w:p>
-        </w:tc>
-        <w:tc>
-          <w:tcPr>
-            <w:tcW w:w="2835" w:type="dxa"/>
-            <w:vAlign w:val="center"/>
-          </w:tcPr>
-          <w:p>
-            <w:pPr>
-              <w:pStyle w:val="BodyText"/>
-              <w:spacing w:line="276" w:lineRule="auto"/>
-              <w:rPr>
-                <w:rFonts w:ascii="Times New Roman" w:hAnsi="Times New Roman"/>
-              </w:rPr>
-            </w:pPr>
-            <w:r>
-              <w:rPr>
-                <w:rFonts w:ascii="Times New Roman" w:hAnsi="Times New Roman"/>
-              </w:rPr>
-              <w:t>entity within the source system</w:t>
-            </w:r>
-          </w:p>
-        </w:tc>
-        <w:tc>
-          <w:tcPr>
-            <w:tcW w:w="1875" w:type="dxa"/>
-          </w:tcPr>
-          <w:p>
-            <w:pPr>
-              <w:pStyle w:val="BodyText"/>
-              <w:spacing w:line="276" w:lineRule="auto"/>
-              <w:rPr>
-                <w:rFonts w:ascii="Times New Roman" w:hAnsi="Times New Roman"/>
-              </w:rPr>
-            </w:pPr>
-            <w:r>
-              <w:rPr>
-                <w:rFonts w:ascii="Times New Roman" w:hAnsi="Times New Roman"/>
-              </w:rPr>
-              <w:t>varchar</w:t>
-            </w:r>
-          </w:p>
-        </w:tc>
-      </w:tr>
-      <w:tr>
-        <w:trPr>
-          <w:trHeight w:val="432"/>
-        </w:trPr>
-        <w:tc>
-          <w:tcPr>
-            <w:tcW w:w="2088" w:type="dxa"/>
-            <w:vMerge/>
-          </w:tcPr>
-          <w:p>
-            <w:pPr>
-              <w:pStyle w:val="BodyText"/>
-              <w:spacing w:line="276" w:lineRule="auto"/>
-              <w:rPr>
-                <w:rFonts w:ascii="Times New Roman" w:hAnsi="Times New Roman"/>
-              </w:rPr>
-            </w:pPr>
-          </w:p>
-        </w:tc>
-        <w:tc>
-          <w:tcPr>
-            <w:tcW w:w="2410" w:type="dxa"/>
-            <w:vAlign w:val="center"/>
-          </w:tcPr>
-          <w:p>
-            <w:pPr>
-              <w:pStyle w:val="BodyText"/>
-              <w:spacing w:line="276" w:lineRule="auto"/>
-              <w:rPr>
-                <w:rFonts w:ascii="Times New Roman" w:hAnsi="Times New Roman"/>
-              </w:rPr>
-            </w:pPr>
-            <w:proofErr w:type="spellStart"/>
-            <w:r>
-              <w:rPr>
-                <w:rFonts w:ascii="Times New Roman" w:hAnsi="Times New Roman"/>
-              </w:rPr>
-              <w:t>update_dt</w:t>
-            </w:r>
-            <w:proofErr w:type="spellEnd"/>
-          </w:p>
-        </w:tc>
-        <w:tc>
-          <w:tcPr>
-            <w:tcW w:w="2835" w:type="dxa"/>
-            <w:vAlign w:val="center"/>
-          </w:tcPr>
-          <w:p>
-            <w:pPr>
-              <w:pStyle w:val="BodyText"/>
-              <w:spacing w:line="276" w:lineRule="auto"/>
-              <w:rPr>
-                <w:rFonts w:ascii="Times New Roman" w:hAnsi="Times New Roman"/>
-              </w:rPr>
-            </w:pPr>
-            <w:r>
-              <w:rPr>
-                <w:rFonts w:ascii="Times New Roman" w:hAnsi="Times New Roman"/>
-              </w:rPr>
-              <w:t>date of update data</w:t>
-            </w:r>
-          </w:p>
-        </w:tc>
-        <w:tc>
-          <w:tcPr>
-            <w:tcW w:w="1875" w:type="dxa"/>
-            <w:vAlign w:val="center"/>
-          </w:tcPr>
-          <w:p>
-            <w:pPr>
-              <w:pStyle w:val="BodyText"/>
-              <w:spacing w:line="276" w:lineRule="auto"/>
-              <w:rPr>
-                <w:rFonts w:ascii="Times New Roman" w:hAnsi="Times New Roman"/>
-              </w:rPr>
-            </w:pPr>
-            <w:r>
-              <w:rPr>
-                <w:rFonts w:ascii="Times New Roman" w:hAnsi="Times New Roman"/>
-              </w:rPr>
-              <w:t>date</w:t>
-            </w:r>
-          </w:p>
-        </w:tc>
-      </w:tr>
-      <w:tr>
-        <w:trPr>
-          <w:trHeight w:val="432"/>
-        </w:trPr>
-        <w:tc>
-          <w:tcPr>
-            <w:tcW w:w="2088" w:type="dxa"/>
-            <w:vMerge/>
-          </w:tcPr>
-          <w:p>
-            <w:pPr>
-              <w:pStyle w:val="BodyText"/>
-              <w:spacing w:line="276" w:lineRule="auto"/>
-              <w:rPr>
-                <w:rFonts w:ascii="Times New Roman" w:hAnsi="Times New Roman"/>
-              </w:rPr>
-            </w:pPr>
-          </w:p>
-        </w:tc>
-        <w:tc>
-          <w:tcPr>
-            <w:tcW w:w="2410" w:type="dxa"/>
             <w:vAlign w:val="center"/>
           </w:tcPr>
           <w:p>
@@ -18274,25 +17974,6 @@
           <w:rFonts w:ascii="Times New Roman" w:hAnsi="Times New Roman"/>
         </w:rPr>
       </w:pPr>
-      <w:r>
-        <w:rPr>
-          <w:rFonts w:ascii="Times New Roman" w:hAnsi="Times New Roman"/>
-        </w:rPr>
-        <w:t>CE_BOOKINGS ↔ CE_PROMOTIONS: many-to-one (m:1) relationship;</w:t>
-      </w:r>
-    </w:p>
-    <w:p>
-      <w:pPr>
-        <w:pStyle w:val="BodyText"/>
-        <w:numPr>
-          <w:ilvl w:val="0"/>
-          <w:numId w:val="39"/>
-        </w:numPr>
-        <w:spacing w:line="276" w:lineRule="auto"/>
-        <w:rPr>
-          <w:rFonts w:ascii="Times New Roman" w:hAnsi="Times New Roman"/>
-        </w:rPr>
-      </w:pPr>
       <w:bookmarkStart w:id="64" w:name="_Hlk189581524"/>
       <w:r>
         <w:rPr>
@@ -18359,6 +18040,42 @@
         </w:rPr>
         <w:t>Additional constraints: NOT NULL for all columns</w:t>
       </w:r>
+    </w:p>
+    <w:p>
+      <w:pPr>
+        <w:pStyle w:val="BodyText"/>
+        <w:spacing w:line="276" w:lineRule="auto"/>
+        <w:rPr>
+          <w:rFonts w:ascii="Times New Roman" w:hAnsi="Times New Roman"/>
+        </w:rPr>
+      </w:pPr>
+    </w:p>
+    <w:p>
+      <w:pPr>
+        <w:pStyle w:val="BodyText"/>
+        <w:spacing w:line="276" w:lineRule="auto"/>
+        <w:rPr>
+          <w:rFonts w:ascii="Times New Roman" w:hAnsi="Times New Roman"/>
+        </w:rPr>
+      </w:pPr>
+    </w:p>
+    <w:p>
+      <w:pPr>
+        <w:pStyle w:val="BodyText"/>
+        <w:spacing w:line="276" w:lineRule="auto"/>
+        <w:rPr>
+          <w:rFonts w:ascii="Times New Roman" w:hAnsi="Times New Roman"/>
+        </w:rPr>
+      </w:pPr>
+    </w:p>
+    <w:p>
+      <w:pPr>
+        <w:pStyle w:val="BodyText"/>
+        <w:spacing w:line="276" w:lineRule="auto"/>
+        <w:rPr>
+          <w:rFonts w:ascii="Times New Roman" w:hAnsi="Times New Roman"/>
+        </w:rPr>
+      </w:pPr>
     </w:p>
     <w:p>
       <w:pPr>
@@ -18486,6 +18203,7 @@
                 <w:sz w:val="18"/>
                 <w:szCs w:val="18"/>
               </w:rPr>
+              <w:lastRenderedPageBreak/>
               <w:t>Table Name</w:t>
             </w:r>
           </w:p>
@@ -18661,133 +18379,6 @@
                 <w:rFonts w:ascii="Times New Roman" w:hAnsi="Times New Roman"/>
               </w:rPr>
               <w:t>each payment (PK)</w:t>
-            </w:r>
-          </w:p>
-        </w:tc>
-        <w:tc>
-          <w:tcPr>
-            <w:tcW w:w="1875" w:type="dxa"/>
-          </w:tcPr>
-          <w:p>
-            <w:pPr>
-              <w:pStyle w:val="BodyText"/>
-              <w:spacing w:line="276" w:lineRule="auto"/>
-              <w:rPr>
-                <w:rFonts w:ascii="Times New Roman" w:hAnsi="Times New Roman"/>
-              </w:rPr>
-            </w:pPr>
-            <w:proofErr w:type="spellStart"/>
-            <w:r>
-              <w:rPr>
-                <w:rFonts w:ascii="Times New Roman" w:hAnsi="Times New Roman"/>
-              </w:rPr>
-              <w:t>bigint</w:t>
-            </w:r>
-            <w:proofErr w:type="spellEnd"/>
-          </w:p>
-        </w:tc>
-      </w:tr>
-      <w:tr>
-        <w:trPr>
-          <w:trHeight w:val="432"/>
-        </w:trPr>
-        <w:tc>
-          <w:tcPr>
-            <w:tcW w:w="2088" w:type="dxa"/>
-            <w:vMerge/>
-          </w:tcPr>
-          <w:p>
-            <w:pPr>
-              <w:pStyle w:val="BodyText"/>
-              <w:spacing w:line="276" w:lineRule="auto"/>
-              <w:rPr>
-                <w:rFonts w:ascii="Times New Roman" w:hAnsi="Times New Roman"/>
-              </w:rPr>
-            </w:pPr>
-          </w:p>
-        </w:tc>
-        <w:tc>
-          <w:tcPr>
-            <w:tcW w:w="2410" w:type="dxa"/>
-          </w:tcPr>
-          <w:p>
-            <w:pPr>
-              <w:pStyle w:val="BodyText"/>
-              <w:spacing w:line="276" w:lineRule="auto"/>
-              <w:rPr>
-                <w:rFonts w:ascii="Times New Roman" w:hAnsi="Times New Roman"/>
-              </w:rPr>
-            </w:pPr>
-            <w:proofErr w:type="spellStart"/>
-            <w:r>
-              <w:rPr>
-                <w:rFonts w:ascii="Times New Roman" w:hAnsi="Times New Roman"/>
-              </w:rPr>
-              <w:t>booking</w:t>
-            </w:r>
-            <w:r>
-              <w:rPr>
-                <w:rFonts w:ascii="Times New Roman" w:hAnsi="Times New Roman"/>
-              </w:rPr>
-              <w:t>_</w:t>
-            </w:r>
-            <w:r>
-              <w:rPr>
-                <w:rFonts w:ascii="Times New Roman" w:hAnsi="Times New Roman"/>
-              </w:rPr>
-              <w:t>id</w:t>
-            </w:r>
-            <w:proofErr w:type="spellEnd"/>
-          </w:p>
-        </w:tc>
-        <w:tc>
-          <w:tcPr>
-            <w:tcW w:w="2835" w:type="dxa"/>
-            <w:vAlign w:val="center"/>
-          </w:tcPr>
-          <w:p>
-            <w:pPr>
-              <w:pStyle w:val="BodyText"/>
-              <w:spacing w:line="276" w:lineRule="auto"/>
-              <w:rPr>
-                <w:rFonts w:ascii="Times New Roman" w:hAnsi="Times New Roman"/>
-              </w:rPr>
-            </w:pPr>
-            <w:r>
-              <w:rPr>
-                <w:rFonts w:ascii="Times New Roman" w:hAnsi="Times New Roman"/>
-              </w:rPr>
-              <w:t>r</w:t>
-            </w:r>
-            <w:r>
-              <w:rPr>
-                <w:rFonts w:ascii="Times New Roman" w:hAnsi="Times New Roman"/>
-              </w:rPr>
-              <w:t xml:space="preserve">eference to the booking record in </w:t>
-            </w:r>
-            <w:r>
-              <w:rPr>
-                <w:rFonts w:ascii="Times New Roman" w:hAnsi="Times New Roman"/>
-              </w:rPr>
-              <w:t>CE_</w:t>
-            </w:r>
-            <w:r>
-              <w:rPr>
-                <w:rFonts w:ascii="Times New Roman" w:hAnsi="Times New Roman"/>
-              </w:rPr>
-              <w:t>BOOKING</w:t>
-            </w:r>
-            <w:r>
-              <w:rPr>
-                <w:rFonts w:ascii="Times New Roman" w:hAnsi="Times New Roman"/>
-              </w:rPr>
-              <w:t>S</w:t>
-            </w:r>
-            <w:r>
-              <w:rPr>
-                <w:rFonts w:ascii="Times New Roman" w:hAnsi="Times New Roman"/>
-              </w:rPr>
-              <w:t xml:space="preserve"> (FK)</w:t>
             </w:r>
           </w:p>
         </w:tc>
@@ -20520,7 +20111,6 @@
         <w:rPr>
           <w:rFonts w:ascii="Times New Roman" w:hAnsi="Times New Roman"/>
         </w:rPr>
-        <w:lastRenderedPageBreak/>
         <w:t>Comments on table relationships:</w:t>
       </w:r>
     </w:p>
@@ -20603,6 +20193,7 @@
         <w:rPr>
           <w:rFonts w:ascii="Times New Roman" w:hAnsi="Times New Roman"/>
         </w:rPr>
+        <w:lastRenderedPageBreak/>
         <w:t>Additional constraints: NOT NULL for all columns</w:t>
       </w:r>
     </w:p>
@@ -21144,25 +20735,7 @@
               <w:rPr>
                 <w:rFonts w:ascii="Times New Roman" w:hAnsi="Times New Roman"/>
               </w:rPr>
-              <w:t>promo</w:t>
-            </w:r>
-            <w:r>
-              <w:rPr>
-                <w:rFonts w:ascii="Times New Roman" w:hAnsi="Times New Roman"/>
-              </w:rPr>
-              <w:t>_</w:t>
-            </w:r>
-            <w:r>
-              <w:rPr>
-                <w:rFonts w:ascii="Times New Roman" w:hAnsi="Times New Roman"/>
-              </w:rPr>
-              <w:t>src_</w:t>
-            </w:r>
-            <w:r>
-              <w:rPr>
-                <w:rFonts w:ascii="Times New Roman" w:hAnsi="Times New Roman"/>
-              </w:rPr>
-              <w:t>id</w:t>
+              <w:t>promo_src_id</w:t>
             </w:r>
             <w:proofErr w:type="spellEnd"/>
           </w:p>
@@ -21610,7 +21183,19 @@
           <w:rFonts w:ascii="Times New Roman" w:hAnsi="Times New Roman"/>
         </w:rPr>
         <w:tab/>
-        <w:t>CE_BOOKINGS ↔ CE_PROMOTIONS: many-to-one (m:1) relationship.</w:t>
+        <w:t>CE_</w:t>
+      </w:r>
+      <w:r>
+        <w:rPr>
+          <w:rFonts w:ascii="Times New Roman" w:hAnsi="Times New Roman"/>
+        </w:rPr>
+        <w:t>TAXI_TRIPS</w:t>
+      </w:r>
+      <w:r>
+        <w:rPr>
+          <w:rFonts w:ascii="Times New Roman" w:hAnsi="Times New Roman"/>
+        </w:rPr>
+        <w:t xml:space="preserve"> ↔ CE_PROMOTIONS: many-to-one (m:1) relationship.</w:t>
       </w:r>
     </w:p>
     <w:p>
@@ -21627,6 +21212,33 @@
         </w:rPr>
         <w:t>Additional constraints: NOT NULL for all columns</w:t>
       </w:r>
+    </w:p>
+    <w:p>
+      <w:pPr>
+        <w:pStyle w:val="BodyText"/>
+        <w:spacing w:line="276" w:lineRule="auto"/>
+        <w:rPr>
+          <w:rFonts w:ascii="Times New Roman" w:hAnsi="Times New Roman"/>
+        </w:rPr>
+      </w:pPr>
+    </w:p>
+    <w:p>
+      <w:pPr>
+        <w:pStyle w:val="BodyText"/>
+        <w:spacing w:line="276" w:lineRule="auto"/>
+        <w:rPr>
+          <w:rFonts w:ascii="Times New Roman" w:hAnsi="Times New Roman"/>
+        </w:rPr>
+      </w:pPr>
+    </w:p>
+    <w:p>
+      <w:pPr>
+        <w:pStyle w:val="BodyText"/>
+        <w:spacing w:line="276" w:lineRule="auto"/>
+        <w:rPr>
+          <w:rFonts w:ascii="Times New Roman" w:hAnsi="Times New Roman"/>
+        </w:rPr>
+      </w:pPr>
     </w:p>
     <w:p>
       <w:pPr>
@@ -22038,13 +21650,7 @@
               <w:rPr>
                 <w:rFonts w:ascii="Times New Roman" w:hAnsi="Times New Roman"/>
               </w:rPr>
-              <w:t>vendo</w:t>
-            </w:r>
-            <w:r>
-              <w:rPr>
-                <w:rFonts w:ascii="Times New Roman" w:hAnsi="Times New Roman"/>
-              </w:rPr>
-              <w:t>r</w:t>
+              <w:t>vendor</w:t>
             </w:r>
             <w:r>
               <w:rPr>
@@ -22056,19 +21662,7 @@
               <w:rPr>
                 <w:rFonts w:ascii="Times New Roman" w:hAnsi="Times New Roman"/>
               </w:rPr>
-              <w:t>CE_</w:t>
-            </w:r>
-            <w:r>
-              <w:rPr>
-                <w:rFonts w:ascii="Times New Roman" w:hAnsi="Times New Roman"/>
-              </w:rPr>
-              <w:t>VENDOR</w:t>
-            </w:r>
-            <w:r>
-              <w:rPr>
-                <w:rFonts w:ascii="Times New Roman" w:hAnsi="Times New Roman"/>
-              </w:rPr>
-              <w:t>S</w:t>
+              <w:t>CE_VENDORS</w:t>
             </w:r>
             <w:r>
               <w:rPr>
@@ -22177,13 +21771,7 @@
               <w:rPr>
                 <w:rFonts w:ascii="Times New Roman" w:hAnsi="Times New Roman"/>
               </w:rPr>
-              <w:t>CE_</w:t>
-            </w:r>
-            <w:r>
-              <w:rPr>
-                <w:rFonts w:ascii="Times New Roman" w:hAnsi="Times New Roman"/>
-              </w:rPr>
-              <w:t>BOOKING</w:t>
+              <w:t>CE_BOOKING</w:t>
             </w:r>
             <w:r>
               <w:rPr>
@@ -22373,19 +21961,7 @@
               <w:rPr>
                 <w:rFonts w:ascii="Times New Roman" w:hAnsi="Times New Roman"/>
               </w:rPr>
-              <w:t>payment</w:t>
-            </w:r>
-            <w:r>
-              <w:rPr>
-                <w:rFonts w:ascii="Times New Roman" w:hAnsi="Times New Roman"/>
-              </w:rPr>
-              <w:t>_</w:t>
-            </w:r>
-            <w:r>
-              <w:rPr>
-                <w:rFonts w:ascii="Times New Roman" w:hAnsi="Times New Roman"/>
-              </w:rPr>
-              <w:t>id</w:t>
+              <w:t>promo_id</w:t>
             </w:r>
             <w:proofErr w:type="spellEnd"/>
           </w:p>
@@ -22407,43 +21983,7 @@
               <w:rPr>
                 <w:rFonts w:ascii="Times New Roman" w:hAnsi="Times New Roman"/>
               </w:rPr>
-              <w:t xml:space="preserve">Reference to the </w:t>
-            </w:r>
-            <w:r>
-              <w:rPr>
-                <w:rFonts w:ascii="Times New Roman" w:hAnsi="Times New Roman"/>
-              </w:rPr>
-              <w:t>payment</w:t>
-            </w:r>
-            <w:r>
-              <w:rPr>
-                <w:rFonts w:ascii="Times New Roman" w:hAnsi="Times New Roman"/>
-              </w:rPr>
-              <w:t xml:space="preserve"> record in </w:t>
-            </w:r>
-            <w:r>
-              <w:rPr>
-                <w:rFonts w:ascii="Times New Roman" w:hAnsi="Times New Roman"/>
-              </w:rPr>
-              <w:t>CE_</w:t>
-            </w:r>
-            <w:r>
-              <w:rPr>
-                <w:rFonts w:ascii="Times New Roman" w:hAnsi="Times New Roman"/>
-              </w:rPr>
-              <w:t>PAYMENT</w:t>
-            </w:r>
-            <w:r>
-              <w:rPr>
-                <w:rFonts w:ascii="Times New Roman" w:hAnsi="Times New Roman"/>
-              </w:rPr>
-              <w:t>S</w:t>
-            </w:r>
-            <w:r>
-              <w:rPr>
-                <w:rFonts w:ascii="Times New Roman" w:hAnsi="Times New Roman"/>
-              </w:rPr>
-              <w:t xml:space="preserve"> (FK)</w:t>
+              <w:t>promotion id</w:t>
             </w:r>
           </w:p>
         </w:tc>
@@ -22506,7 +22046,7 @@
               <w:rPr>
                 <w:rFonts w:ascii="Times New Roman" w:hAnsi="Times New Roman"/>
               </w:rPr>
-              <w:t>rate_</w:t>
+              <w:t>payment_</w:t>
             </w:r>
             <w:r>
               <w:rPr>
@@ -22540,7 +22080,7 @@
               <w:rPr>
                 <w:rFonts w:ascii="Times New Roman" w:hAnsi="Times New Roman"/>
               </w:rPr>
-              <w:t>rates</w:t>
+              <w:t>payment</w:t>
             </w:r>
             <w:r>
               <w:rPr>
@@ -22552,7 +22092,13 @@
               <w:rPr>
                 <w:rFonts w:ascii="Times New Roman" w:hAnsi="Times New Roman"/>
               </w:rPr>
-              <w:t>CE_RATES</w:t>
+              <w:t>CE_PAYMENT</w:t>
+            </w:r>
+            <w:r>
+              <w:rPr>
+                <w:rFonts w:ascii="Times New Roman" w:hAnsi="Times New Roman"/>
+              </w:rPr>
+              <w:t>S</w:t>
             </w:r>
             <w:r>
               <w:rPr>
@@ -22621,7 +22167,13 @@
               <w:rPr>
                 <w:rFonts w:ascii="Times New Roman" w:hAnsi="Times New Roman"/>
               </w:rPr>
-              <w:t>pickup_location_id</w:t>
+              <w:t>rate_</w:t>
+            </w:r>
+            <w:r>
+              <w:rPr>
+                <w:rFonts w:ascii="Times New Roman" w:hAnsi="Times New Roman"/>
+              </w:rPr>
+              <w:t>id</w:t>
             </w:r>
             <w:proofErr w:type="spellEnd"/>
           </w:p>
@@ -22629,52 +22181,45 @@
         <w:tc>
           <w:tcPr>
             <w:tcW w:w="2835" w:type="dxa"/>
-          </w:tcPr>
-          <w:p>
-            <w:pPr>
-              <w:pStyle w:val="BodyText"/>
-              <w:spacing w:line="276" w:lineRule="auto"/>
-              <w:rPr>
-                <w:rFonts w:ascii="Times New Roman" w:hAnsi="Times New Roman"/>
-              </w:rPr>
-            </w:pPr>
-            <w:r>
-              <w:rPr>
-                <w:rFonts w:ascii="Times New Roman" w:hAnsi="Times New Roman"/>
-              </w:rPr>
-              <w:t xml:space="preserve">Foreign key referencing the </w:t>
-            </w:r>
-            <w:proofErr w:type="spellStart"/>
-            <w:r>
-              <w:rPr>
-                <w:rFonts w:ascii="Times New Roman" w:hAnsi="Times New Roman"/>
-              </w:rPr>
-              <w:t>location</w:t>
-            </w:r>
-            <w:r>
-              <w:rPr>
-                <w:rFonts w:ascii="Times New Roman" w:hAnsi="Times New Roman"/>
-              </w:rPr>
-              <w:t>_src_id</w:t>
-            </w:r>
-            <w:proofErr w:type="spellEnd"/>
-            <w:r>
-              <w:rPr>
-                <w:rFonts w:ascii="Times New Roman" w:hAnsi="Times New Roman"/>
-              </w:rPr>
-              <w:t xml:space="preserve"> in the </w:t>
-            </w:r>
-            <w:r>
-              <w:rPr>
-                <w:rFonts w:ascii="Times New Roman" w:hAnsi="Times New Roman"/>
-              </w:rPr>
-              <w:t>CE</w:t>
-            </w:r>
-            <w:r>
-              <w:rPr>
-                <w:rFonts w:ascii="Times New Roman" w:hAnsi="Times New Roman"/>
-              </w:rPr>
-              <w:t>_LOCATIONS table</w:t>
+            <w:vAlign w:val="center"/>
+          </w:tcPr>
+          <w:p>
+            <w:pPr>
+              <w:pStyle w:val="BodyText"/>
+              <w:spacing w:line="276" w:lineRule="auto"/>
+              <w:rPr>
+                <w:rFonts w:ascii="Times New Roman" w:hAnsi="Times New Roman"/>
+              </w:rPr>
+            </w:pPr>
+            <w:r>
+              <w:rPr>
+                <w:rFonts w:ascii="Times New Roman" w:hAnsi="Times New Roman"/>
+              </w:rPr>
+              <w:t xml:space="preserve">Reference to the </w:t>
+            </w:r>
+            <w:r>
+              <w:rPr>
+                <w:rFonts w:ascii="Times New Roman" w:hAnsi="Times New Roman"/>
+              </w:rPr>
+              <w:t>rates</w:t>
+            </w:r>
+            <w:r>
+              <w:rPr>
+                <w:rFonts w:ascii="Times New Roman" w:hAnsi="Times New Roman"/>
+              </w:rPr>
+              <w:t xml:space="preserve"> record in </w:t>
+            </w:r>
+            <w:r>
+              <w:rPr>
+                <w:rFonts w:ascii="Times New Roman" w:hAnsi="Times New Roman"/>
+              </w:rPr>
+              <w:t>CE_RATES</w:t>
+            </w:r>
+            <w:r>
+              <w:rPr>
+                <w:rFonts w:ascii="Times New Roman" w:hAnsi="Times New Roman"/>
+              </w:rPr>
+              <w:t xml:space="preserve"> (FK)</w:t>
             </w:r>
           </w:p>
         </w:tc>
@@ -22737,13 +22282,7 @@
               <w:rPr>
                 <w:rFonts w:ascii="Times New Roman" w:hAnsi="Times New Roman"/>
               </w:rPr>
-              <w:t>dropoff</w:t>
-            </w:r>
-            <w:r>
-              <w:rPr>
-                <w:rFonts w:ascii="Times New Roman" w:hAnsi="Times New Roman"/>
-              </w:rPr>
-              <w:t>_location_id</w:t>
+              <w:t>pickup_location_id</w:t>
             </w:r>
             <w:proofErr w:type="spellEnd"/>
           </w:p>
@@ -22859,7 +22398,13 @@
               <w:rPr>
                 <w:rFonts w:ascii="Times New Roman" w:hAnsi="Times New Roman"/>
               </w:rPr>
-              <w:t>pickup_datetime</w:t>
+              <w:t>dropoff</w:t>
+            </w:r>
+            <w:r>
+              <w:rPr>
+                <w:rFonts w:ascii="Times New Roman" w:hAnsi="Times New Roman"/>
+              </w:rPr>
+              <w:t>_location_id</w:t>
             </w:r>
             <w:proofErr w:type="spellEnd"/>
           </w:p>
@@ -22880,7 +22425,39 @@
               <w:rPr>
                 <w:rFonts w:ascii="Times New Roman" w:hAnsi="Times New Roman"/>
               </w:rPr>
-              <w:t>Date and time when the trip was picked up</w:t>
+              <w:t xml:space="preserve">Foreign key referencing the </w:t>
+            </w:r>
+            <w:proofErr w:type="spellStart"/>
+            <w:r>
+              <w:rPr>
+                <w:rFonts w:ascii="Times New Roman" w:hAnsi="Times New Roman"/>
+              </w:rPr>
+              <w:t>location</w:t>
+            </w:r>
+            <w:r>
+              <w:rPr>
+                <w:rFonts w:ascii="Times New Roman" w:hAnsi="Times New Roman"/>
+              </w:rPr>
+              <w:t>_src_id</w:t>
+            </w:r>
+            <w:proofErr w:type="spellEnd"/>
+            <w:r>
+              <w:rPr>
+                <w:rFonts w:ascii="Times New Roman" w:hAnsi="Times New Roman"/>
+              </w:rPr>
+              <w:t xml:space="preserve"> in the </w:t>
+            </w:r>
+            <w:r>
+              <w:rPr>
+                <w:rFonts w:ascii="Times New Roman" w:hAnsi="Times New Roman"/>
+              </w:rPr>
+              <w:t>CE</w:t>
+            </w:r>
+            <w:r>
+              <w:rPr>
+                <w:rFonts w:ascii="Times New Roman" w:hAnsi="Times New Roman"/>
+              </w:rPr>
+              <w:t>_LOCATIONS table</w:t>
             </w:r>
           </w:p>
         </w:tc>
@@ -22896,12 +22473,14 @@
                 <w:rFonts w:ascii="Times New Roman" w:hAnsi="Times New Roman"/>
               </w:rPr>
             </w:pPr>
-            <w:r>
-              <w:rPr>
-                <w:rFonts w:ascii="Times New Roman" w:hAnsi="Times New Roman"/>
-              </w:rPr>
-              <w:t>timestamp</w:t>
-            </w:r>
+            <w:proofErr w:type="spellStart"/>
+            <w:r>
+              <w:rPr>
+                <w:rFonts w:ascii="Times New Roman" w:hAnsi="Times New Roman"/>
+              </w:rPr>
+              <w:t>bigint</w:t>
+            </w:r>
+            <w:proofErr w:type="spellEnd"/>
           </w:p>
         </w:tc>
       </w:tr>
@@ -22941,7 +22520,7 @@
               <w:rPr>
                 <w:rFonts w:ascii="Times New Roman" w:hAnsi="Times New Roman"/>
               </w:rPr>
-              <w:t>dropoff_datetime</w:t>
+              <w:t>pickup_datetime</w:t>
             </w:r>
             <w:proofErr w:type="spellEnd"/>
           </w:p>
@@ -22962,7 +22541,7 @@
               <w:rPr>
                 <w:rFonts w:ascii="Times New Roman" w:hAnsi="Times New Roman"/>
               </w:rPr>
-              <w:t>Date and time when the trip was completed (dropped off)</w:t>
+              <w:t>Date and time when the trip was picked up</w:t>
             </w:r>
           </w:p>
         </w:tc>
@@ -23023,7 +22602,7 @@
               <w:rPr>
                 <w:rFonts w:ascii="Times New Roman" w:hAnsi="Times New Roman"/>
               </w:rPr>
-              <w:t>distance_miles</w:t>
+              <w:t>dropoff_datetime</w:t>
             </w:r>
             <w:proofErr w:type="spellEnd"/>
           </w:p>
@@ -23044,7 +22623,7 @@
               <w:rPr>
                 <w:rFonts w:ascii="Times New Roman" w:hAnsi="Times New Roman"/>
               </w:rPr>
-              <w:t>The total distance traveled during the trip (in miles)</w:t>
+              <w:t>Date and time when the trip was completed (dropped off)</w:t>
             </w:r>
           </w:p>
         </w:tc>
@@ -23064,7 +22643,7 @@
               <w:rPr>
                 <w:rFonts w:ascii="Times New Roman" w:hAnsi="Times New Roman"/>
               </w:rPr>
-              <w:t>decimal(10,2)</w:t>
+              <w:t>timestamp</w:t>
             </w:r>
           </w:p>
         </w:tc>
@@ -23105,7 +22684,7 @@
               <w:rPr>
                 <w:rFonts w:ascii="Times New Roman" w:hAnsi="Times New Roman"/>
               </w:rPr>
-              <w:t>trip_duration</w:t>
+              <w:t>distance_miles</w:t>
             </w:r>
             <w:proofErr w:type="spellEnd"/>
           </w:p>
@@ -23126,19 +22705,7 @@
               <w:rPr>
                 <w:rFonts w:ascii="Times New Roman" w:hAnsi="Times New Roman"/>
               </w:rPr>
-              <w:t xml:space="preserve">Total duration of the trip (in </w:t>
-            </w:r>
-            <w:r>
-              <w:rPr>
-                <w:rFonts w:ascii="Times New Roman" w:hAnsi="Times New Roman"/>
-              </w:rPr>
-              <w:t>second</w:t>
-            </w:r>
-            <w:r>
-              <w:rPr>
-                <w:rFonts w:ascii="Times New Roman" w:hAnsi="Times New Roman"/>
-              </w:rPr>
-              <w:t>s)</w:t>
+              <w:t>The total distance traveled during the trip (in miles)</w:t>
             </w:r>
           </w:p>
         </w:tc>
@@ -23158,7 +22725,7 @@
               <w:rPr>
                 <w:rFonts w:ascii="Times New Roman" w:hAnsi="Times New Roman"/>
               </w:rPr>
-              <w:t>int</w:t>
+              <w:t>decimal(10,2)</w:t>
             </w:r>
           </w:p>
         </w:tc>
@@ -23199,7 +22766,7 @@
               <w:rPr>
                 <w:rFonts w:ascii="Times New Roman" w:hAnsi="Times New Roman"/>
               </w:rPr>
-              <w:t>passenger_count</w:t>
+              <w:t>trip_duration</w:t>
             </w:r>
             <w:proofErr w:type="spellEnd"/>
           </w:p>
@@ -23220,7 +22787,19 @@
               <w:rPr>
                 <w:rFonts w:ascii="Times New Roman" w:hAnsi="Times New Roman"/>
               </w:rPr>
-              <w:t>Number of passengers in the trip</w:t>
+              <w:t xml:space="preserve">Total duration of the trip (in </w:t>
+            </w:r>
+            <w:r>
+              <w:rPr>
+                <w:rFonts w:ascii="Times New Roman" w:hAnsi="Times New Roman"/>
+              </w:rPr>
+              <w:t>second</w:t>
+            </w:r>
+            <w:r>
+              <w:rPr>
+                <w:rFonts w:ascii="Times New Roman" w:hAnsi="Times New Roman"/>
+              </w:rPr>
+              <w:t>s)</w:t>
             </w:r>
           </w:p>
         </w:tc>
@@ -23281,19 +22860,7 @@
               <w:rPr>
                 <w:rFonts w:ascii="Times New Roman" w:hAnsi="Times New Roman"/>
               </w:rPr>
-              <w:t>trip_</w:t>
-            </w:r>
-            <w:r>
-              <w:rPr>
-                <w:rFonts w:ascii="Times New Roman" w:hAnsi="Times New Roman"/>
-              </w:rPr>
-              <w:t>src_</w:t>
-            </w:r>
-            <w:r>
-              <w:rPr>
-                <w:rFonts w:ascii="Times New Roman" w:hAnsi="Times New Roman"/>
-              </w:rPr>
-              <w:t>id</w:t>
+              <w:t>passenger_count</w:t>
             </w:r>
             <w:proofErr w:type="spellEnd"/>
           </w:p>
@@ -23314,19 +22881,7 @@
               <w:rPr>
                 <w:rFonts w:ascii="Times New Roman" w:hAnsi="Times New Roman"/>
               </w:rPr>
-              <w:t xml:space="preserve">business key of the </w:t>
-            </w:r>
-            <w:r>
-              <w:rPr>
-                <w:rFonts w:ascii="Times New Roman" w:hAnsi="Times New Roman"/>
-              </w:rPr>
-              <w:t>trip</w:t>
-            </w:r>
-            <w:r>
-              <w:rPr>
-                <w:rFonts w:ascii="Times New Roman" w:hAnsi="Times New Roman"/>
-              </w:rPr>
-              <w:t xml:space="preserve"> record from the source system</w:t>
+              <w:t>Number of passengers in the trip</w:t>
             </w:r>
           </w:p>
         </w:tc>
@@ -23346,7 +22901,7 @@
               <w:rPr>
                 <w:rFonts w:ascii="Times New Roman" w:hAnsi="Times New Roman"/>
               </w:rPr>
-              <w:t>varchar</w:t>
+              <w:t>int</w:t>
             </w:r>
           </w:p>
         </w:tc>
@@ -23380,8 +22935,6 @@
               <w:spacing w:line="276" w:lineRule="auto"/>
               <w:rPr>
                 <w:rFonts w:ascii="Times New Roman" w:hAnsi="Times New Roman"/>
-                <w:sz w:val="22"/>
-                <w:szCs w:val="22"/>
               </w:rPr>
             </w:pPr>
             <w:proofErr w:type="spellStart"/>
@@ -23389,7 +22942,19 @@
               <w:rPr>
                 <w:rFonts w:ascii="Times New Roman" w:hAnsi="Times New Roman"/>
               </w:rPr>
-              <w:t>source_system</w:t>
+              <w:t>trip_</w:t>
+            </w:r>
+            <w:r>
+              <w:rPr>
+                <w:rFonts w:ascii="Times New Roman" w:hAnsi="Times New Roman"/>
+              </w:rPr>
+              <w:t>src_</w:t>
+            </w:r>
+            <w:r>
+              <w:rPr>
+                <w:rFonts w:ascii="Times New Roman" w:hAnsi="Times New Roman"/>
+              </w:rPr>
+              <w:t>id</w:t>
             </w:r>
             <w:proofErr w:type="spellEnd"/>
           </w:p>
@@ -23397,21 +22962,32 @@
         <w:tc>
           <w:tcPr>
             <w:tcW w:w="2835" w:type="dxa"/>
-            <w:vAlign w:val="center"/>
-          </w:tcPr>
-          <w:p>
-            <w:pPr>
-              <w:pStyle w:val="BodyText"/>
-              <w:spacing w:line="276" w:lineRule="auto"/>
-              <w:rPr>
-                <w:rFonts w:ascii="Times New Roman" w:hAnsi="Times New Roman"/>
-              </w:rPr>
-            </w:pPr>
-            <w:r>
-              <w:rPr>
-                <w:rFonts w:ascii="Times New Roman" w:hAnsi="Times New Roman"/>
-              </w:rPr>
-              <w:t>system where the data originates from (datasets)</w:t>
+          </w:tcPr>
+          <w:p>
+            <w:pPr>
+              <w:pStyle w:val="BodyText"/>
+              <w:spacing w:line="276" w:lineRule="auto"/>
+              <w:rPr>
+                <w:rFonts w:ascii="Times New Roman" w:hAnsi="Times New Roman"/>
+              </w:rPr>
+            </w:pPr>
+            <w:r>
+              <w:rPr>
+                <w:rFonts w:ascii="Times New Roman" w:hAnsi="Times New Roman"/>
+              </w:rPr>
+              <w:t xml:space="preserve">business key of the </w:t>
+            </w:r>
+            <w:r>
+              <w:rPr>
+                <w:rFonts w:ascii="Times New Roman" w:hAnsi="Times New Roman"/>
+              </w:rPr>
+              <w:t>trip</w:t>
+            </w:r>
+            <w:r>
+              <w:rPr>
+                <w:rFonts w:ascii="Times New Roman" w:hAnsi="Times New Roman"/>
+              </w:rPr>
+              <w:t xml:space="preserve"> record from the source system</w:t>
             </w:r>
           </w:p>
         </w:tc>
@@ -23474,7 +23050,7 @@
               <w:rPr>
                 <w:rFonts w:ascii="Times New Roman" w:hAnsi="Times New Roman"/>
               </w:rPr>
-              <w:t>source_entity</w:t>
+              <w:t>source_system</w:t>
             </w:r>
             <w:proofErr w:type="spellEnd"/>
           </w:p>
@@ -23496,7 +23072,7 @@
               <w:rPr>
                 <w:rFonts w:ascii="Times New Roman" w:hAnsi="Times New Roman"/>
               </w:rPr>
-              <w:t>entity within the source system</w:t>
+              <w:t>system where the data originates from (datasets)</w:t>
             </w:r>
           </w:p>
         </w:tc>
@@ -23543,14 +23119,15 @@
         <w:tc>
           <w:tcPr>
             <w:tcW w:w="2410" w:type="dxa"/>
-            <w:vAlign w:val="center"/>
-          </w:tcPr>
-          <w:p>
-            <w:pPr>
-              <w:pStyle w:val="BodyText"/>
-              <w:spacing w:line="276" w:lineRule="auto"/>
-              <w:rPr>
-                <w:rFonts w:ascii="Times New Roman" w:hAnsi="Times New Roman"/>
+          </w:tcPr>
+          <w:p>
+            <w:pPr>
+              <w:pStyle w:val="BodyText"/>
+              <w:spacing w:line="276" w:lineRule="auto"/>
+              <w:rPr>
+                <w:rFonts w:ascii="Times New Roman" w:hAnsi="Times New Roman"/>
+                <w:sz w:val="22"/>
+                <w:szCs w:val="22"/>
               </w:rPr>
             </w:pPr>
             <w:proofErr w:type="spellStart"/>
@@ -23558,7 +23135,7 @@
               <w:rPr>
                 <w:rFonts w:ascii="Times New Roman" w:hAnsi="Times New Roman"/>
               </w:rPr>
-              <w:t>update_dt</w:t>
+              <w:t>source_entity</w:t>
             </w:r>
             <w:proofErr w:type="spellEnd"/>
           </w:p>
@@ -23580,28 +23157,27 @@
               <w:rPr>
                 <w:rFonts w:ascii="Times New Roman" w:hAnsi="Times New Roman"/>
               </w:rPr>
-              <w:t>date of update data</w:t>
+              <w:t>entity within the source system</w:t>
             </w:r>
           </w:p>
         </w:tc>
         <w:tc>
           <w:tcPr>
             <w:tcW w:w="1875" w:type="dxa"/>
-            <w:vAlign w:val="center"/>
-          </w:tcPr>
-          <w:p>
-            <w:pPr>
-              <w:pStyle w:val="BodyText"/>
-              <w:spacing w:line="276" w:lineRule="auto"/>
-              <w:rPr>
-                <w:rFonts w:ascii="Times New Roman" w:hAnsi="Times New Roman"/>
-              </w:rPr>
-            </w:pPr>
-            <w:r>
-              <w:rPr>
-                <w:rFonts w:ascii="Times New Roman" w:hAnsi="Times New Roman"/>
-              </w:rPr>
-              <w:t>date</w:t>
+          </w:tcPr>
+          <w:p>
+            <w:pPr>
+              <w:pStyle w:val="BodyText"/>
+              <w:spacing w:line="276" w:lineRule="auto"/>
+              <w:rPr>
+                <w:rFonts w:ascii="Times New Roman" w:hAnsi="Times New Roman"/>
+              </w:rPr>
+            </w:pPr>
+            <w:r>
+              <w:rPr>
+                <w:rFonts w:ascii="Times New Roman" w:hAnsi="Times New Roman"/>
+              </w:rPr>
+              <w:t>varchar</w:t>
             </w:r>
           </w:p>
         </w:tc>
@@ -23628,6 +23204,182 @@
         <w:tc>
           <w:tcPr>
             <w:tcW w:w="2410" w:type="dxa"/>
+          </w:tcPr>
+          <w:p>
+            <w:pPr>
+              <w:pStyle w:val="BodyText"/>
+              <w:spacing w:line="276" w:lineRule="auto"/>
+              <w:rPr>
+                <w:rFonts w:ascii="Times New Roman" w:hAnsi="Times New Roman"/>
+              </w:rPr>
+            </w:pPr>
+            <w:proofErr w:type="spellStart"/>
+            <w:r>
+              <w:rPr>
+                <w:rFonts w:ascii="Times New Roman" w:hAnsi="Times New Roman"/>
+              </w:rPr>
+              <w:t>customer_start_dt</w:t>
+            </w:r>
+            <w:proofErr w:type="spellEnd"/>
+          </w:p>
+        </w:tc>
+        <w:tc>
+          <w:tcPr>
+            <w:tcW w:w="2835" w:type="dxa"/>
+            <w:vAlign w:val="center"/>
+          </w:tcPr>
+          <w:p>
+            <w:pPr>
+              <w:pStyle w:val="BodyText"/>
+              <w:spacing w:line="276" w:lineRule="auto"/>
+              <w:rPr>
+                <w:rFonts w:ascii="Times New Roman" w:hAnsi="Times New Roman"/>
+              </w:rPr>
+            </w:pPr>
+            <w:r>
+              <w:rPr>
+                <w:rFonts w:ascii="Times New Roman" w:hAnsi="Times New Roman"/>
+              </w:rPr>
+              <w:t xml:space="preserve">reference to customers </w:t>
+            </w:r>
+            <w:proofErr w:type="spellStart"/>
+            <w:r>
+              <w:rPr>
+                <w:rFonts w:ascii="Times New Roman" w:hAnsi="Times New Roman"/>
+              </w:rPr>
+              <w:t>start_dt</w:t>
+            </w:r>
+            <w:proofErr w:type="spellEnd"/>
+          </w:p>
+        </w:tc>
+        <w:tc>
+          <w:tcPr>
+            <w:tcW w:w="1875" w:type="dxa"/>
+          </w:tcPr>
+          <w:p>
+            <w:pPr>
+              <w:pStyle w:val="BodyText"/>
+              <w:spacing w:line="276" w:lineRule="auto"/>
+              <w:rPr>
+                <w:rFonts w:ascii="Times New Roman" w:hAnsi="Times New Roman"/>
+              </w:rPr>
+            </w:pPr>
+            <w:r>
+              <w:rPr>
+                <w:rFonts w:ascii="Times New Roman" w:hAnsi="Times New Roman"/>
+              </w:rPr>
+              <w:t>timestamp</w:t>
+            </w:r>
+          </w:p>
+        </w:tc>
+      </w:tr>
+      <w:tr>
+        <w:trPr>
+          <w:trHeight w:val="432"/>
+        </w:trPr>
+        <w:tc>
+          <w:tcPr>
+            <w:tcW w:w="2088" w:type="dxa"/>
+            <w:vMerge/>
+          </w:tcPr>
+          <w:p>
+            <w:pPr>
+              <w:pStyle w:val="BodyText"/>
+              <w:spacing w:line="276" w:lineRule="auto"/>
+              <w:rPr>
+                <w:rFonts w:ascii="Times New Roman" w:hAnsi="Times New Roman"/>
+              </w:rPr>
+            </w:pPr>
+          </w:p>
+        </w:tc>
+        <w:tc>
+          <w:tcPr>
+            <w:tcW w:w="2410" w:type="dxa"/>
+            <w:vAlign w:val="center"/>
+          </w:tcPr>
+          <w:p>
+            <w:pPr>
+              <w:pStyle w:val="BodyText"/>
+              <w:spacing w:line="276" w:lineRule="auto"/>
+              <w:rPr>
+                <w:rFonts w:ascii="Times New Roman" w:hAnsi="Times New Roman"/>
+              </w:rPr>
+            </w:pPr>
+            <w:proofErr w:type="spellStart"/>
+            <w:r>
+              <w:rPr>
+                <w:rFonts w:ascii="Times New Roman" w:hAnsi="Times New Roman"/>
+              </w:rPr>
+              <w:t>update_dt</w:t>
+            </w:r>
+            <w:proofErr w:type="spellEnd"/>
+          </w:p>
+        </w:tc>
+        <w:tc>
+          <w:tcPr>
+            <w:tcW w:w="2835" w:type="dxa"/>
+            <w:vAlign w:val="center"/>
+          </w:tcPr>
+          <w:p>
+            <w:pPr>
+              <w:pStyle w:val="BodyText"/>
+              <w:spacing w:line="276" w:lineRule="auto"/>
+              <w:rPr>
+                <w:rFonts w:ascii="Times New Roman" w:hAnsi="Times New Roman"/>
+              </w:rPr>
+            </w:pPr>
+            <w:r>
+              <w:rPr>
+                <w:rFonts w:ascii="Times New Roman" w:hAnsi="Times New Roman"/>
+              </w:rPr>
+              <w:t>date of update data</w:t>
+            </w:r>
+          </w:p>
+        </w:tc>
+        <w:tc>
+          <w:tcPr>
+            <w:tcW w:w="1875" w:type="dxa"/>
+            <w:vAlign w:val="center"/>
+          </w:tcPr>
+          <w:p>
+            <w:pPr>
+              <w:pStyle w:val="BodyText"/>
+              <w:spacing w:line="276" w:lineRule="auto"/>
+              <w:rPr>
+                <w:rFonts w:ascii="Times New Roman" w:hAnsi="Times New Roman"/>
+              </w:rPr>
+            </w:pPr>
+            <w:r>
+              <w:rPr>
+                <w:rFonts w:ascii="Times New Roman" w:hAnsi="Times New Roman"/>
+              </w:rPr>
+              <w:t>date</w:t>
+            </w:r>
+          </w:p>
+        </w:tc>
+      </w:tr>
+      <w:tr>
+        <w:trPr>
+          <w:trHeight w:val="432"/>
+        </w:trPr>
+        <w:tc>
+          <w:tcPr>
+            <w:tcW w:w="2088" w:type="dxa"/>
+            <w:vMerge/>
+          </w:tcPr>
+          <w:p>
+            <w:pPr>
+              <w:pStyle w:val="BodyText"/>
+              <w:spacing w:line="276" w:lineRule="auto"/>
+              <w:rPr>
+                <w:rFonts w:ascii="Times New Roman" w:hAnsi="Times New Roman"/>
+              </w:rPr>
+            </w:pPr>
+          </w:p>
+        </w:tc>
+        <w:tc>
+          <w:tcPr>
+            <w:tcW w:w="2410" w:type="dxa"/>
             <w:vAlign w:val="center"/>
           </w:tcPr>
           <w:p>
@@ -23828,6 +23580,7 @@
         <w:rPr>
           <w:color w:val="464547"/>
         </w:rPr>
+        <w:lastRenderedPageBreak/>
         <w:t xml:space="preserve">CE_BOOKINGS ↔ CE_TAXI_TRIPS: </w:t>
       </w:r>
       <w:bookmarkStart w:id="72" w:name="_Hlk189650937"/>
@@ -23838,6 +23591,72 @@
         <w:t>many-to-one (m:1) relationship;</w:t>
       </w:r>
       <w:bookmarkEnd w:id="72"/>
+    </w:p>
+    <w:p>
+      <w:pPr>
+        <w:pStyle w:val="ListParagraph"/>
+        <w:numPr>
+          <w:ilvl w:val="0"/>
+          <w:numId w:val="39"/>
+        </w:numPr>
+        <w:rPr>
+          <w:color w:val="464547"/>
+        </w:rPr>
+      </w:pPr>
+      <w:r>
+        <w:rPr>
+          <w:color w:val="464547"/>
+        </w:rPr>
+        <w:t>CE_</w:t>
+      </w:r>
+      <w:r>
+        <w:rPr>
+          <w:color w:val="464547"/>
+        </w:rPr>
+        <w:t>PROMOTIONS</w:t>
+      </w:r>
+      <w:r>
+        <w:rPr>
+          <w:color w:val="464547"/>
+        </w:rPr>
+        <w:t xml:space="preserve"> ↔ CE_TAXI_TRIPS: </w:t>
+      </w:r>
+      <w:r>
+        <w:rPr>
+          <w:color w:val="464547"/>
+        </w:rPr>
+        <w:t>one</w:t>
+      </w:r>
+      <w:r>
+        <w:rPr>
+          <w:color w:val="464547"/>
+        </w:rPr>
+        <w:t>-to-one (</w:t>
+      </w:r>
+      <w:r>
+        <w:rPr>
+          <w:color w:val="464547"/>
+        </w:rPr>
+        <w:t>1</w:t>
+      </w:r>
+      <w:r>
+        <w:rPr>
+          <w:color w:val="464547"/>
+        </w:rPr>
+        <w:t>:</w:t>
+      </w:r>
+      <w:r>
+        <w:rPr>
+          <w:color w:val="464547"/>
+        </w:rPr>
+        <w:t>m</w:t>
+      </w:r>
+      <w:r>
+        <w:rPr>
+          <w:color w:val="464547"/>
+        </w:rPr>
+        <w:t>) relationship;</w:t>
+      </w:r>
     </w:p>
     <w:p>
       <w:pPr>
@@ -23851,8 +23670,8 @@
           <w:rFonts w:ascii="Times New Roman" w:hAnsi="Times New Roman"/>
         </w:rPr>
       </w:pPr>
-      <w:bookmarkStart w:id="73" w:name="_Hlk189581888"/>
-      <w:bookmarkStart w:id="74" w:name="_Hlk189650826"/>
+      <w:bookmarkStart w:id="73" w:name="_Hlk189650826"/>
+      <w:bookmarkStart w:id="74" w:name="_Hlk189581888"/>
       <w:r>
         <w:rPr>
           <w:rFonts w:ascii="Times New Roman" w:hAnsi="Times New Roman"/>
@@ -23914,7 +23733,7 @@
         <w:t>;</w:t>
       </w:r>
     </w:p>
-    <w:bookmarkEnd w:id="74"/>
+    <w:bookmarkEnd w:id="73"/>
     <w:p>
       <w:pPr>
         <w:pStyle w:val="BodyText"/>
@@ -23937,19 +23756,7 @@
         <w:rPr>
           <w:rFonts w:ascii="Times New Roman" w:hAnsi="Times New Roman"/>
         </w:rPr>
-        <w:t>TA</w:t>
-      </w:r>
-      <w:r>
-        <w:rPr>
-          <w:rFonts w:ascii="Times New Roman" w:hAnsi="Times New Roman"/>
-        </w:rPr>
-        <w:t>X</w:t>
-      </w:r>
-      <w:r>
-        <w:rPr>
-          <w:rFonts w:ascii="Times New Roman" w:hAnsi="Times New Roman"/>
-        </w:rPr>
-        <w:t>I_TRIPS</w:t>
+        <w:t>TAXI_TRIPS</w:t>
       </w:r>
       <w:r>
         <w:rPr>
@@ -24040,26 +23847,13 @@
         <w:rPr>
           <w:rFonts w:ascii="Times New Roman" w:hAnsi="Times New Roman"/>
         </w:rPr>
-        <w:lastRenderedPageBreak/>
         <w:t>CE_</w:t>
       </w:r>
       <w:r>
         <w:rPr>
           <w:rFonts w:ascii="Times New Roman" w:hAnsi="Times New Roman"/>
         </w:rPr>
-        <w:t>TA</w:t>
-      </w:r>
-      <w:r>
-        <w:rPr>
-          <w:rFonts w:ascii="Times New Roman" w:hAnsi="Times New Roman"/>
-        </w:rPr>
-        <w:t>X</w:t>
-      </w:r>
-      <w:r>
-        <w:rPr>
-          <w:rFonts w:ascii="Times New Roman" w:hAnsi="Times New Roman"/>
-        </w:rPr>
-        <w:t>I_TRIPS</w:t>
+        <w:t>TAXI_TRIPS</w:t>
       </w:r>
       <w:r>
         <w:rPr>
@@ -24132,19 +23926,7 @@
         <w:rPr>
           <w:rFonts w:ascii="Times New Roman" w:hAnsi="Times New Roman"/>
         </w:rPr>
-        <w:t>TA</w:t>
-      </w:r>
-      <w:r>
-        <w:rPr>
-          <w:rFonts w:ascii="Times New Roman" w:hAnsi="Times New Roman"/>
-        </w:rPr>
-        <w:t>X</w:t>
-      </w:r>
-      <w:r>
-        <w:rPr>
-          <w:rFonts w:ascii="Times New Roman" w:hAnsi="Times New Roman"/>
-        </w:rPr>
-        <w:t>I_TRIPS</w:t>
+        <w:t>TAXI_TRIPS</w:t>
       </w:r>
       <w:r>
         <w:rPr>
@@ -24178,7 +23960,7 @@
       </w:r>
     </w:p>
     <w:bookmarkEnd w:id="70"/>
-    <w:bookmarkEnd w:id="73"/>
+    <w:bookmarkEnd w:id="74"/>
     <w:p>
       <w:pPr>
         <w:pStyle w:val="BodyText"/>
@@ -24201,6 +23983,40 @@
           <w:rFonts w:ascii="Times New Roman" w:hAnsi="Times New Roman"/>
         </w:rPr>
         <w:t>Additional constraints: NOT NULL for all columns</w:t>
+      </w:r>
+      <w:r>
+        <w:rPr>
+          <w:rFonts w:ascii="Times New Roman" w:hAnsi="Times New Roman"/>
+        </w:rPr>
+        <w:t xml:space="preserve">; </w:t>
+      </w:r>
+      <w:proofErr w:type="spellStart"/>
+      <w:r>
+        <w:rPr>
+          <w:rFonts w:ascii="Times New Roman" w:hAnsi="Times New Roman"/>
+        </w:rPr>
+        <w:t>promo_id</w:t>
+      </w:r>
+      <w:proofErr w:type="spellEnd"/>
+      <w:r>
+        <w:rPr>
+          <w:rFonts w:ascii="Times New Roman" w:hAnsi="Times New Roman"/>
+        </w:rPr>
+        <w:t xml:space="preserve"> and </w:t>
+      </w:r>
+      <w:proofErr w:type="spellStart"/>
+      <w:r>
+        <w:rPr>
+          <w:rFonts w:ascii="Times New Roman" w:hAnsi="Times New Roman"/>
+        </w:rPr>
+        <w:t>booking_id</w:t>
+      </w:r>
+      <w:proofErr w:type="spellEnd"/>
+      <w:r>
+        <w:rPr>
+          <w:rFonts w:ascii="Times New Roman" w:hAnsi="Times New Roman"/>
+        </w:rPr>
+        <w:t xml:space="preserve"> NULL</w:t>
       </w:r>
     </w:p>
     <w:p>
@@ -24591,19 +24407,11 @@
                 <w:rFonts w:ascii="Times New Roman" w:hAnsi="Times New Roman"/>
               </w:rPr>
             </w:pPr>
-            <w:proofErr w:type="spellStart"/>
-            <w:r>
-              <w:rPr>
-                <w:rFonts w:ascii="Times New Roman" w:hAnsi="Times New Roman"/>
-              </w:rPr>
-              <w:t>decimal</w:t>
-            </w:r>
-            <w:proofErr w:type="spellEnd"/>
-            <w:r>
-              <w:rPr>
-                <w:rFonts w:ascii="Times New Roman" w:hAnsi="Times New Roman"/>
-              </w:rPr>
-              <w:t>(10,2)</w:t>
+            <w:r>
+              <w:rPr>
+                <w:rFonts w:ascii="Times New Roman" w:hAnsi="Times New Roman"/>
+              </w:rPr>
+              <w:t>decimal(10,2)</w:t>
             </w:r>
           </w:p>
         </w:tc>
@@ -24679,19 +24487,11 @@
                 <w:rFonts w:ascii="Times New Roman" w:hAnsi="Times New Roman"/>
               </w:rPr>
             </w:pPr>
-            <w:proofErr w:type="spellStart"/>
-            <w:r>
-              <w:rPr>
-                <w:rFonts w:ascii="Times New Roman" w:hAnsi="Times New Roman"/>
-              </w:rPr>
-              <w:t>decimal</w:t>
-            </w:r>
-            <w:proofErr w:type="spellEnd"/>
-            <w:r>
-              <w:rPr>
-                <w:rFonts w:ascii="Times New Roman" w:hAnsi="Times New Roman"/>
-              </w:rPr>
-              <w:t>(10,2)</w:t>
+            <w:r>
+              <w:rPr>
+                <w:rFonts w:ascii="Times New Roman" w:hAnsi="Times New Roman"/>
+              </w:rPr>
+              <w:t>decimal(10,2)</w:t>
             </w:r>
           </w:p>
         </w:tc>
@@ -24939,13 +24739,7 @@
               <w:rPr>
                 <w:rFonts w:ascii="Times New Roman" w:hAnsi="Times New Roman"/>
               </w:rPr>
-              <w:t>The specific entity within the source system that generated the location data</w:t>
-            </w:r>
-            <w:r>
-              <w:rPr>
-                <w:rFonts w:ascii="Times New Roman" w:hAnsi="Times New Roman"/>
-              </w:rPr>
-              <w:t xml:space="preserve"> </w:t>
+              <w:t xml:space="preserve">The specific entity within the source system that generated the location data </w:t>
             </w:r>
           </w:p>
         </w:tc>
@@ -25277,24 +25071,6 @@
     </w:p>
     <w:p>
       <w:pPr>
-        <w:pStyle w:val="BodyText"/>
-        <w:spacing w:line="276" w:lineRule="auto"/>
-      </w:pPr>
-    </w:p>
-    <w:p>
-      <w:pPr>
-        <w:pStyle w:val="BodyText"/>
-        <w:spacing w:line="276" w:lineRule="auto"/>
-      </w:pPr>
-    </w:p>
-    <w:p>
-      <w:pPr>
-        <w:pStyle w:val="BodyText"/>
-        <w:spacing w:line="276" w:lineRule="auto"/>
-      </w:pPr>
-    </w:p>
-    <w:p>
-      <w:pPr>
         <w:pStyle w:val="Heading1"/>
         <w:spacing w:line="276" w:lineRule="auto"/>
         <w:ind w:left="431" w:hanging="431"/>
@@ -25302,7 +25078,6 @@
       <w:bookmarkStart w:id="75" w:name="_Toc155614193"/>
       <w:bookmarkEnd w:id="44"/>
       <w:r>
-        <w:lastRenderedPageBreak/>
         <w:t>Business Layer Dimensional Model</w:t>
       </w:r>
       <w:bookmarkEnd w:id="75"/>
@@ -25340,7 +25115,7 @@
           <w:noProof/>
         </w:rPr>
         <w:drawing>
-          <wp:inline distT="0" distB="0" distL="0" distR="0" wp14:anchorId="428DF55F" wp14:editId="417577B5">
+          <wp:inline distT="0" distB="0" distL="0" distR="0" wp14:anchorId="428DF55F" wp14:editId="3EC3E65B">
             <wp:extent cx="5932805" cy="3028315"/>
             <wp:effectExtent l="0" t="0" r="0" b="635"/>
             <wp:docPr id="1256700153" name="Picture 14"/>
@@ -26433,6 +26208,7 @@
                 <w:sz w:val="22"/>
                 <w:szCs w:val="22"/>
               </w:rPr>
+              <w:lastRenderedPageBreak/>
               <w:t>is_active</w:t>
             </w:r>
             <w:proofErr w:type="spellEnd"/>
@@ -26503,7 +26279,6 @@
           <w:sz w:val="22"/>
           <w:szCs w:val="22"/>
         </w:rPr>
-        <w:lastRenderedPageBreak/>
         <w:t>DIM_RATES (Rate Information)</w:t>
       </w:r>
     </w:p>
@@ -28817,6 +28592,7 @@
                 <w:sz w:val="22"/>
                 <w:szCs w:val="22"/>
               </w:rPr>
+              <w:lastRenderedPageBreak/>
               <w:t>month</w:t>
             </w:r>
           </w:p>
@@ -28963,7 +28739,6 @@
           <w:sz w:val="22"/>
           <w:szCs w:val="22"/>
         </w:rPr>
-        <w:lastRenderedPageBreak/>
         <w:t>DIM_TIME (Time Dimension)</w:t>
       </w:r>
     </w:p>
@@ -30749,6 +30524,178 @@
       <w:bookmarkEnd w:id="85"/>
     </w:p>
     <w:bookmarkEnd w:id="45"/>
+    <w:p>
+      <w:pPr>
+        <w:pStyle w:val="BodyText"/>
+        <w:spacing w:line="276" w:lineRule="auto"/>
+      </w:pPr>
+    </w:p>
+    <w:p>
+      <w:pPr>
+        <w:pStyle w:val="BodyText"/>
+        <w:spacing w:line="276" w:lineRule="auto"/>
+      </w:pPr>
+    </w:p>
+    <w:p>
+      <w:pPr>
+        <w:pStyle w:val="BodyText"/>
+        <w:spacing w:line="276" w:lineRule="auto"/>
+      </w:pPr>
+    </w:p>
+    <w:p>
+      <w:pPr>
+        <w:pStyle w:val="BodyText"/>
+        <w:spacing w:line="276" w:lineRule="auto"/>
+      </w:pPr>
+    </w:p>
+    <w:p>
+      <w:pPr>
+        <w:pStyle w:val="BodyText"/>
+        <w:spacing w:line="276" w:lineRule="auto"/>
+      </w:pPr>
+    </w:p>
+    <w:p>
+      <w:pPr>
+        <w:pStyle w:val="BodyText"/>
+        <w:spacing w:line="276" w:lineRule="auto"/>
+      </w:pPr>
+      <w:r>
+        <w:t>Question:</w:t>
+      </w:r>
+    </w:p>
+    <w:p>
+      <w:pPr>
+        <w:pStyle w:val="BodyText"/>
+        <w:spacing w:line="276" w:lineRule="auto"/>
+      </w:pPr>
+      <w:r>
+        <w:t>•</w:t>
+      </w:r>
+      <w:r>
+        <w:tab/>
+        <w:t>Please reiterate the purpose of staging area and explain why it is not possible to load data directly into the 3NF layer?</w:t>
+      </w:r>
+    </w:p>
+    <w:p>
+      <w:pPr>
+        <w:pStyle w:val="BodyText"/>
+        <w:spacing w:line="276" w:lineRule="auto"/>
+      </w:pPr>
+      <w:r>
+        <w:t>Answer:</w:t>
+      </w:r>
+    </w:p>
+    <w:p>
+      <w:pPr>
+        <w:pStyle w:val="BodyText"/>
+        <w:spacing w:line="276" w:lineRule="auto"/>
+      </w:pPr>
+    </w:p>
+    <w:p>
+      <w:pPr>
+        <w:pStyle w:val="BodyText"/>
+        <w:spacing w:line="276" w:lineRule="auto"/>
+      </w:pPr>
+      <w:r>
+        <w:t>Loading into the PostgreSQL database is the staging area for source tables (Staging Source Tables):</w:t>
+      </w:r>
+    </w:p>
+    <w:p>
+      <w:pPr>
+        <w:pStyle w:val="BodyText"/>
+        <w:spacing w:line="276" w:lineRule="auto"/>
+      </w:pPr>
+      <w:r>
+        <w:t>•</w:t>
+      </w:r>
+      <w:r>
+        <w:tab/>
+        <w:t>Data is physically loaded into the database.</w:t>
+      </w:r>
+    </w:p>
+    <w:p>
+      <w:pPr>
+        <w:pStyle w:val="BodyText"/>
+        <w:spacing w:line="276" w:lineRule="auto"/>
+      </w:pPr>
+      <w:r>
+        <w:t>•</w:t>
+      </w:r>
+      <w:r>
+        <w:tab/>
+        <w:t>It is an intermediate layer (Staging Area) before transformation into the storage model.</w:t>
+      </w:r>
+    </w:p>
+    <w:p>
+      <w:pPr>
+        <w:pStyle w:val="BodyText"/>
+        <w:spacing w:line="276" w:lineRule="auto"/>
+      </w:pPr>
+      <w:r>
+        <w:t>•</w:t>
+      </w:r>
+      <w:r>
+        <w:tab/>
+        <w:t>Allows for validation, deduplication, and enrichment of data before loading into the warehouse.</w:t>
+      </w:r>
+    </w:p>
+    <w:p>
+      <w:pPr>
+        <w:pStyle w:val="BodyText"/>
+        <w:spacing w:line="276" w:lineRule="auto"/>
+      </w:pPr>
+      <w:r>
+        <w:t>The Staging Area is used as a temporary storage for raw data. Here, data is extracted from source systems, cleaned (duplicates are removed, missing values are filled, and formats are standardized), and integrated into a unified schema.</w:t>
+      </w:r>
+    </w:p>
+    <w:p>
+      <w:pPr>
+        <w:pStyle w:val="BodyText"/>
+        <w:spacing w:line="276" w:lineRule="auto"/>
+      </w:pPr>
+    </w:p>
+    <w:p>
+      <w:pPr>
+        <w:pStyle w:val="BodyText"/>
+        <w:spacing w:line="276" w:lineRule="auto"/>
+      </w:pPr>
+      <w:r>
+        <w:t>Loading data directly into the 3NF (Third Normal Form) layer is not recommended because:</w:t>
+      </w:r>
+    </w:p>
+    <w:p>
+      <w:pPr>
+        <w:pStyle w:val="BodyText"/>
+        <w:spacing w:line="276" w:lineRule="auto"/>
+      </w:pPr>
+    </w:p>
+    <w:p>
+      <w:pPr>
+        <w:pStyle w:val="BodyText"/>
+        <w:spacing w:line="276" w:lineRule="auto"/>
+      </w:pPr>
+      <w:r>
+        <w:t>Performance issues: Direct loading can cause performance problems due to complex relationships and constraints.</w:t>
+      </w:r>
+    </w:p>
+    <w:p>
+      <w:pPr>
+        <w:pStyle w:val="BodyText"/>
+        <w:spacing w:line="276" w:lineRule="auto"/>
+      </w:pPr>
+      <w:r>
+        <w:t>Data quality risks: Raw data may contain errors, inconsistencies, or duplicates, which can negatively impact data integrity in the warehouse.</w:t>
+      </w:r>
+    </w:p>
+    <w:p>
+      <w:pPr>
+        <w:pStyle w:val="BodyText"/>
+        <w:spacing w:line="276" w:lineRule="auto"/>
+      </w:pPr>
+      <w:r>
+        <w:t>Idempotency: The staging area ensures that the ETL process is idempotent (re-running the load does not create duplicate records) and allows for pre-validation and data cleansing before data reaches the 3NF layer.</w:t>
+      </w:r>
+    </w:p>
     <w:p>
       <w:pPr>
         <w:pStyle w:val="BodyText"/>
@@ -38310,15 +38257,6 @@
 </file>
 
 <file path=customXml/item1.xml><?xml version="1.0" encoding="utf-8"?>
-<?mso-contentType ?>
-<FormTemplates xmlns="http://schemas.microsoft.com/sharepoint/v3/contenttype/forms">
-  <Display>DocumentLibraryForm</Display>
-  <Edit>DocumentLibraryForm</Edit>
-  <New>DocumentLibraryForm</New>
-</FormTemplates>
-</file>
-
-<file path=customXml/item2.xml><?xml version="1.0" encoding="utf-8"?>
 <p:properties xmlns:p="http://schemas.microsoft.com/office/2006/metadata/properties" xmlns:xsi="http://www.w3.org/2001/XMLSchema-instance" xmlns:pc="http://schemas.microsoft.com/office/infopath/2007/PartnerControls">
   <documentManagement>
     <SharedWithUsers xmlns="7f0dcb33-685e-48d8-b644-2ef2786c1229">
@@ -38330,6 +38268,15 @@
     </SharedWithUsers>
   </documentManagement>
 </p:properties>
+</file>
+
+<file path=customXml/item2.xml><?xml version="1.0" encoding="utf-8"?>
+<?mso-contentType ?>
+<FormTemplates xmlns="http://schemas.microsoft.com/sharepoint/v3/contenttype/forms">
+  <Display>DocumentLibraryForm</Display>
+  <Edit>DocumentLibraryForm</Edit>
+  <New>DocumentLibraryForm</New>
+</FormTemplates>
 </file>
 
 <file path=customXml/item3.xml><?xml version="1.0" encoding="utf-8"?>
@@ -38518,19 +38465,19 @@
 </file>
 
 <file path=customXml/itemProps1.xml><?xml version="1.0" encoding="utf-8"?>
-<ds:datastoreItem xmlns:ds="http://schemas.openxmlformats.org/officeDocument/2006/customXml" ds:itemID="{CEAD825D-2413-46BA-BB1F-DCE637B19B0C}">
+<ds:datastoreItem xmlns:ds="http://schemas.openxmlformats.org/officeDocument/2006/customXml" ds:itemID="{E4B4D352-B35B-4B3A-95D2-902933709BD2}">
   <ds:schemaRefs>
-    <ds:schemaRef ds:uri="http://schemas.microsoft.com/sharepoint/v3/contenttype/forms"/>
+    <ds:schemaRef ds:uri="http://schemas.microsoft.com/office/2006/metadata/properties"/>
+    <ds:schemaRef ds:uri="http://schemas.microsoft.com/office/infopath/2007/PartnerControls"/>
+    <ds:schemaRef ds:uri="7f0dcb33-685e-48d8-b644-2ef2786c1229"/>
   </ds:schemaRefs>
 </ds:datastoreItem>
 </file>
 
 <file path=customXml/itemProps2.xml><?xml version="1.0" encoding="utf-8"?>
-<ds:datastoreItem xmlns:ds="http://schemas.openxmlformats.org/officeDocument/2006/customXml" ds:itemID="{E4B4D352-B35B-4B3A-95D2-902933709BD2}">
+<ds:datastoreItem xmlns:ds="http://schemas.openxmlformats.org/officeDocument/2006/customXml" ds:itemID="{CEAD825D-2413-46BA-BB1F-DCE637B19B0C}">
   <ds:schemaRefs>
-    <ds:schemaRef ds:uri="http://schemas.microsoft.com/office/2006/metadata/properties"/>
-    <ds:schemaRef ds:uri="http://schemas.microsoft.com/office/infopath/2007/PartnerControls"/>
-    <ds:schemaRef ds:uri="7f0dcb33-685e-48d8-b644-2ef2786c1229"/>
+    <ds:schemaRef ds:uri="http://schemas.microsoft.com/sharepoint/v3/contenttype/forms"/>
   </ds:schemaRefs>
 </ds:datastoreItem>
 </file>

</xml_diff>